<commit_message>
Suite de la documentation
</commit_message>
<xml_diff>
--- a/Documentation/Canevas/Rapport de projet.docx
+++ b/Documentation/Canevas/Rapport de projet.docx
@@ -1,10 +1,10 @@
 
 <file path=word/document.xml><?xml version="1.0" encoding="utf-8"?>
-<w:document xmlns:wpc="http://schemas.microsoft.com/office/word/2010/wordprocessingCanvas" xmlns:cx="http://schemas.microsoft.com/office/drawing/2014/chartex" xmlns:cx1="http://schemas.microsoft.com/office/drawing/2015/9/8/chartex" xmlns:cx2="http://schemas.microsoft.com/office/drawing/2015/10/21/chartex" xmlns:cx3="http://schemas.microsoft.com/office/drawing/2016/5/9/chartex" xmlns:cx4="http://schemas.microsoft.com/office/drawing/2016/5/10/chartex" xmlns:cx5="http://schemas.microsoft.com/office/drawing/2016/5/11/chartex" xmlns:cx6="http://schemas.microsoft.com/office/drawing/2016/5/12/chartex" xmlns:cx7="http://schemas.microsoft.com/office/drawing/2016/5/13/chartex" xmlns:cx8="http://schemas.microsoft.com/office/drawing/2016/5/14/chartex" xmlns:mc="http://schemas.openxmlformats.org/markup-compatibility/2006" xmlns:aink="http://schemas.microsoft.com/office/drawing/2016/ink" xmlns:am3d="http://schemas.microsoft.com/office/drawing/2017/model3d" xmlns:o="urn:schemas-microsoft-com:office:office" xmlns:r="http://schemas.openxmlformats.org/officeDocument/2006/relationships" xmlns:m="http://schemas.openxmlformats.org/officeDocument/2006/math" xmlns:v="urn:schemas-microsoft-com:vml" xmlns:wp14="http://schemas.microsoft.com/office/word/2010/wordprocessingDrawing" xmlns:wp="http://schemas.openxmlformats.org/drawingml/2006/wordprocessingDrawing" xmlns:w10="urn:schemas-microsoft-com:office:word" xmlns:w="http://schemas.openxmlformats.org/wordprocessingml/2006/main" xmlns:w14="http://schemas.microsoft.com/office/word/2010/wordml" xmlns:w15="http://schemas.microsoft.com/office/word/2012/wordml" xmlns:w16cex="http://schemas.microsoft.com/office/word/2018/wordml/cex" xmlns:w16cid="http://schemas.microsoft.com/office/word/2016/wordml/cid" xmlns:w16="http://schemas.microsoft.com/office/word/2018/wordml" xmlns:w16se="http://schemas.microsoft.com/office/word/2015/wordml/symex" xmlns:wpg="http://schemas.microsoft.com/office/word/2010/wordprocessingGroup" xmlns:wpi="http://schemas.microsoft.com/office/word/2010/wordprocessingInk" xmlns:wne="http://schemas.microsoft.com/office/word/2006/wordml" xmlns:wps="http://schemas.microsoft.com/office/word/2010/wordprocessingShape" mc:Ignorable="w14 w15 w16se w16cid w16 w16cex wp14">
+<w:document xmlns:wpc="http://schemas.microsoft.com/office/word/2010/wordprocessingCanvas" xmlns:cx="http://schemas.microsoft.com/office/drawing/2014/chartex" xmlns:cx1="http://schemas.microsoft.com/office/drawing/2015/9/8/chartex" xmlns:mc="http://schemas.openxmlformats.org/markup-compatibility/2006" xmlns:o="urn:schemas-microsoft-com:office:office" xmlns:r="http://schemas.openxmlformats.org/officeDocument/2006/relationships" xmlns:m="http://schemas.openxmlformats.org/officeDocument/2006/math" xmlns:v="urn:schemas-microsoft-com:vml" xmlns:wp14="http://schemas.microsoft.com/office/word/2010/wordprocessingDrawing" xmlns:wp="http://schemas.openxmlformats.org/drawingml/2006/wordprocessingDrawing" xmlns:w10="urn:schemas-microsoft-com:office:word" xmlns:w="http://schemas.openxmlformats.org/wordprocessingml/2006/main" xmlns:w14="http://schemas.microsoft.com/office/word/2010/wordml" xmlns:w15="http://schemas.microsoft.com/office/word/2012/wordml" xmlns:w16se="http://schemas.microsoft.com/office/word/2015/wordml/symex" xmlns:wpg="http://schemas.microsoft.com/office/word/2010/wordprocessingGroup" xmlns:wpi="http://schemas.microsoft.com/office/word/2010/wordprocessingInk" xmlns:wne="http://schemas.microsoft.com/office/word/2006/wordml" xmlns:wps="http://schemas.microsoft.com/office/word/2010/wordprocessingShape" mc:Ignorable="w14 w15 w16se wp14">
   <w:body>
     <w:p>
       <w:pPr>
-        <w:pStyle w:val="TOC1"/>
+        <w:pStyle w:val="TM1"/>
         <w:rPr>
           <w:rFonts w:cs="Arial"/>
         </w:rPr>
@@ -41,55 +41,55 @@
     </w:p>
     <w:p>
       <w:pPr>
-        <w:pStyle w:val="TOC1"/>
-        <w:rPr>
-          <w:rFonts w:cs="Arial"/>
-        </w:rPr>
-      </w:pPr>
-    </w:p>
-    <w:p>
-      <w:pPr>
-        <w:pStyle w:val="TOC1"/>
-        <w:rPr>
-          <w:rFonts w:cs="Arial"/>
-        </w:rPr>
-      </w:pPr>
-    </w:p>
-    <w:p>
-      <w:pPr>
-        <w:pStyle w:val="TOC1"/>
-        <w:rPr>
-          <w:rFonts w:cs="Arial"/>
-        </w:rPr>
-      </w:pPr>
-    </w:p>
-    <w:p>
-      <w:pPr>
-        <w:pStyle w:val="TOC1"/>
-        <w:rPr>
-          <w:rFonts w:cs="Arial"/>
-        </w:rPr>
-      </w:pPr>
-    </w:p>
-    <w:p>
-      <w:pPr>
-        <w:pStyle w:val="TOC1"/>
-        <w:rPr>
-          <w:rFonts w:cs="Arial"/>
-        </w:rPr>
-      </w:pPr>
-    </w:p>
-    <w:p>
-      <w:pPr>
-        <w:pStyle w:val="TOC1"/>
-        <w:rPr>
-          <w:rFonts w:cs="Arial"/>
-        </w:rPr>
-      </w:pPr>
-    </w:p>
-    <w:p>
-      <w:pPr>
-        <w:pStyle w:val="TOC1"/>
+        <w:pStyle w:val="TM1"/>
+        <w:rPr>
+          <w:rFonts w:cs="Arial"/>
+        </w:rPr>
+      </w:pPr>
+    </w:p>
+    <w:p>
+      <w:pPr>
+        <w:pStyle w:val="TM1"/>
+        <w:rPr>
+          <w:rFonts w:cs="Arial"/>
+        </w:rPr>
+      </w:pPr>
+    </w:p>
+    <w:p>
+      <w:pPr>
+        <w:pStyle w:val="TM1"/>
+        <w:rPr>
+          <w:rFonts w:cs="Arial"/>
+        </w:rPr>
+      </w:pPr>
+    </w:p>
+    <w:p>
+      <w:pPr>
+        <w:pStyle w:val="TM1"/>
+        <w:rPr>
+          <w:rFonts w:cs="Arial"/>
+        </w:rPr>
+      </w:pPr>
+    </w:p>
+    <w:p>
+      <w:pPr>
+        <w:pStyle w:val="TM1"/>
+        <w:rPr>
+          <w:rFonts w:cs="Arial"/>
+        </w:rPr>
+      </w:pPr>
+    </w:p>
+    <w:p>
+      <w:pPr>
+        <w:pStyle w:val="TM1"/>
+        <w:rPr>
+          <w:rFonts w:cs="Arial"/>
+        </w:rPr>
+      </w:pPr>
+    </w:p>
+    <w:p>
+      <w:pPr>
+        <w:pStyle w:val="TM1"/>
         <w:rPr>
           <w:rFonts w:cs="Arial"/>
         </w:rPr>
@@ -359,7 +359,7 @@
     </w:p>
     <w:p>
       <w:pPr>
-        <w:pStyle w:val="TOC1"/>
+        <w:pStyle w:val="TM1"/>
         <w:rPr>
           <w:rFonts w:asciiTheme="minorHAnsi" w:eastAsiaTheme="minorEastAsia" w:hAnsiTheme="minorHAnsi" w:cstheme="minorBidi"/>
           <w:sz w:val="22"/>
@@ -388,7 +388,7 @@
       <w:hyperlink w:anchor="_Toc67994872" w:history="1">
         <w:r>
           <w:rPr>
-            <w:rStyle w:val="Hyperlink"/>
+            <w:rStyle w:val="Lienhypertexte"/>
             <w:rFonts w:cs="Arial"/>
           </w:rPr>
           <w:t>1</w:t>
@@ -404,7 +404,7 @@
         </w:r>
         <w:r>
           <w:rPr>
-            <w:rStyle w:val="Hyperlink"/>
+            <w:rStyle w:val="Lienhypertexte"/>
             <w:rFonts w:cs="Arial"/>
           </w:rPr>
           <w:t>Analyse préliminaire</w:t>
@@ -454,7 +454,7 @@
     </w:p>
     <w:p>
       <w:pPr>
-        <w:pStyle w:val="TOC2"/>
+        <w:pStyle w:val="TM2"/>
         <w:tabs>
           <w:tab w:val="left" w:pos="800"/>
           <w:tab w:val="right" w:leader="dot" w:pos="9060"/>
@@ -470,7 +470,7 @@
       <w:hyperlink w:anchor="_Toc67994873" w:history="1">
         <w:r>
           <w:rPr>
-            <w:rStyle w:val="Hyperlink"/>
+            <w:rStyle w:val="Lienhypertexte"/>
             <w:rFonts w:cs="Arial"/>
             <w:iCs/>
             <w:noProof/>
@@ -489,7 +489,7 @@
         </w:r>
         <w:r>
           <w:rPr>
-            <w:rStyle w:val="Hyperlink"/>
+            <w:rStyle w:val="Lienhypertexte"/>
             <w:rFonts w:cs="Arial"/>
             <w:iCs/>
             <w:noProof/>
@@ -548,7 +548,7 @@
     </w:p>
     <w:p>
       <w:pPr>
-        <w:pStyle w:val="TOC2"/>
+        <w:pStyle w:val="TM2"/>
         <w:tabs>
           <w:tab w:val="left" w:pos="800"/>
           <w:tab w:val="right" w:leader="dot" w:pos="9060"/>
@@ -564,7 +564,7 @@
       <w:hyperlink w:anchor="_Toc67994874" w:history="1">
         <w:r>
           <w:rPr>
-            <w:rStyle w:val="Hyperlink"/>
+            <w:rStyle w:val="Lienhypertexte"/>
             <w:rFonts w:cs="Arial"/>
             <w:iCs/>
             <w:noProof/>
@@ -583,7 +583,7 @@
         </w:r>
         <w:r>
           <w:rPr>
-            <w:rStyle w:val="Hyperlink"/>
+            <w:rStyle w:val="Lienhypertexte"/>
             <w:rFonts w:cs="Arial"/>
             <w:iCs/>
             <w:noProof/>
@@ -642,7 +642,7 @@
     </w:p>
     <w:p>
       <w:pPr>
-        <w:pStyle w:val="TOC3"/>
+        <w:pStyle w:val="TM3"/>
         <w:tabs>
           <w:tab w:val="left" w:pos="1200"/>
           <w:tab w:val="right" w:leader="dot" w:pos="9060"/>
@@ -658,7 +658,7 @@
       <w:hyperlink w:anchor="_Toc67994875" w:history="1">
         <w:r>
           <w:rPr>
-            <w:rStyle w:val="Hyperlink"/>
+            <w:rStyle w:val="Lienhypertexte"/>
             <w:rFonts w:cs="Arial"/>
             <w:noProof/>
           </w:rPr>
@@ -676,7 +676,7 @@
         </w:r>
         <w:r>
           <w:rPr>
-            <w:rStyle w:val="Hyperlink"/>
+            <w:rStyle w:val="Lienhypertexte"/>
             <w:rFonts w:cs="Arial"/>
             <w:noProof/>
           </w:rPr>
@@ -734,7 +734,7 @@
     </w:p>
     <w:p>
       <w:pPr>
-        <w:pStyle w:val="TOC3"/>
+        <w:pStyle w:val="TM3"/>
         <w:tabs>
           <w:tab w:val="left" w:pos="1200"/>
           <w:tab w:val="right" w:leader="dot" w:pos="9060"/>
@@ -750,7 +750,7 @@
       <w:hyperlink w:anchor="_Toc67994876" w:history="1">
         <w:r>
           <w:rPr>
-            <w:rStyle w:val="Hyperlink"/>
+            <w:rStyle w:val="Lienhypertexte"/>
             <w:rFonts w:cs="Arial"/>
             <w:noProof/>
           </w:rPr>
@@ -768,7 +768,7 @@
         </w:r>
         <w:r>
           <w:rPr>
-            <w:rStyle w:val="Hyperlink"/>
+            <w:rStyle w:val="Lienhypertexte"/>
             <w:rFonts w:cs="Arial"/>
             <w:noProof/>
           </w:rPr>
@@ -826,7 +826,7 @@
     </w:p>
     <w:p>
       <w:pPr>
-        <w:pStyle w:val="TOC1"/>
+        <w:pStyle w:val="TM1"/>
         <w:rPr>
           <w:rFonts w:asciiTheme="minorHAnsi" w:eastAsiaTheme="minorEastAsia" w:hAnsiTheme="minorHAnsi" w:cstheme="minorBidi"/>
           <w:sz w:val="22"/>
@@ -837,7 +837,7 @@
       <w:hyperlink w:anchor="_Toc67994877" w:history="1">
         <w:r>
           <w:rPr>
-            <w:rStyle w:val="Hyperlink"/>
+            <w:rStyle w:val="Lienhypertexte"/>
             <w:rFonts w:cs="Arial"/>
           </w:rPr>
           <w:t>2</w:t>
@@ -853,7 +853,7 @@
         </w:r>
         <w:r>
           <w:rPr>
-            <w:rStyle w:val="Hyperlink"/>
+            <w:rStyle w:val="Lienhypertexte"/>
             <w:rFonts w:cs="Arial"/>
           </w:rPr>
           <w:t>Analyse / Conception</w:t>
@@ -903,7 +903,7 @@
     </w:p>
     <w:p>
       <w:pPr>
-        <w:pStyle w:val="TOC2"/>
+        <w:pStyle w:val="TM2"/>
         <w:tabs>
           <w:tab w:val="left" w:pos="800"/>
           <w:tab w:val="right" w:leader="dot" w:pos="9060"/>
@@ -919,7 +919,7 @@
       <w:hyperlink w:anchor="_Toc67994878" w:history="1">
         <w:r>
           <w:rPr>
-            <w:rStyle w:val="Hyperlink"/>
+            <w:rStyle w:val="Lienhypertexte"/>
             <w:rFonts w:cs="Arial"/>
             <w:iCs/>
             <w:noProof/>
@@ -938,7 +938,7 @@
         </w:r>
         <w:r>
           <w:rPr>
-            <w:rStyle w:val="Hyperlink"/>
+            <w:rStyle w:val="Lienhypertexte"/>
             <w:rFonts w:cs="Arial"/>
             <w:iCs/>
             <w:noProof/>
@@ -997,7 +997,7 @@
     </w:p>
     <w:p>
       <w:pPr>
-        <w:pStyle w:val="TOC3"/>
+        <w:pStyle w:val="TM3"/>
         <w:tabs>
           <w:tab w:val="left" w:pos="1200"/>
           <w:tab w:val="right" w:leader="dot" w:pos="9060"/>
@@ -1013,7 +1013,7 @@
       <w:hyperlink w:anchor="_Toc67994879" w:history="1">
         <w:r>
           <w:rPr>
-            <w:rStyle w:val="Hyperlink"/>
+            <w:rStyle w:val="Lienhypertexte"/>
             <w:rFonts w:cs="Arial"/>
             <w:noProof/>
           </w:rPr>
@@ -1031,7 +1031,7 @@
         </w:r>
         <w:r>
           <w:rPr>
-            <w:rStyle w:val="Hyperlink"/>
+            <w:rStyle w:val="Lienhypertexte"/>
             <w:rFonts w:cs="Arial"/>
             <w:noProof/>
           </w:rPr>
@@ -1089,7 +1089,7 @@
     </w:p>
     <w:p>
       <w:pPr>
-        <w:pStyle w:val="TOC3"/>
+        <w:pStyle w:val="TM3"/>
         <w:tabs>
           <w:tab w:val="left" w:pos="1200"/>
           <w:tab w:val="right" w:leader="dot" w:pos="9060"/>
@@ -1105,7 +1105,7 @@
       <w:hyperlink w:anchor="_Toc67994880" w:history="1">
         <w:r>
           <w:rPr>
-            <w:rStyle w:val="Hyperlink"/>
+            <w:rStyle w:val="Lienhypertexte"/>
             <w:rFonts w:cs="Arial"/>
             <w:noProof/>
           </w:rPr>
@@ -1123,7 +1123,7 @@
         </w:r>
         <w:r>
           <w:rPr>
-            <w:rStyle w:val="Hyperlink"/>
+            <w:rStyle w:val="Lienhypertexte"/>
             <w:rFonts w:cs="Arial"/>
             <w:noProof/>
           </w:rPr>
@@ -1181,7 +1181,7 @@
     </w:p>
     <w:p>
       <w:pPr>
-        <w:pStyle w:val="TOC4"/>
+        <w:pStyle w:val="TM4"/>
         <w:tabs>
           <w:tab w:val="left" w:pos="1600"/>
           <w:tab w:val="right" w:leader="dot" w:pos="9060"/>
@@ -1197,7 +1197,7 @@
       <w:hyperlink w:anchor="_Toc67994881" w:history="1">
         <w:r>
           <w:rPr>
-            <w:rStyle w:val="Hyperlink"/>
+            <w:rStyle w:val="Lienhypertexte"/>
             <w:rFonts w:cs="Arial"/>
             <w:noProof/>
           </w:rPr>
@@ -1215,7 +1215,7 @@
         </w:r>
         <w:r>
           <w:rPr>
-            <w:rStyle w:val="Hyperlink"/>
+            <w:rStyle w:val="Lienhypertexte"/>
             <w:rFonts w:cs="Arial"/>
             <w:noProof/>
           </w:rPr>
@@ -1273,7 +1273,7 @@
     </w:p>
     <w:p>
       <w:pPr>
-        <w:pStyle w:val="TOC4"/>
+        <w:pStyle w:val="TM4"/>
         <w:tabs>
           <w:tab w:val="left" w:pos="1600"/>
           <w:tab w:val="right" w:leader="dot" w:pos="9060"/>
@@ -1289,7 +1289,7 @@
       <w:hyperlink w:anchor="_Toc67994882" w:history="1">
         <w:r>
           <w:rPr>
-            <w:rStyle w:val="Hyperlink"/>
+            <w:rStyle w:val="Lienhypertexte"/>
             <w:rFonts w:cs="Arial"/>
             <w:noProof/>
           </w:rPr>
@@ -1307,7 +1307,7 @@
         </w:r>
         <w:r>
           <w:rPr>
-            <w:rStyle w:val="Hyperlink"/>
+            <w:rStyle w:val="Lienhypertexte"/>
             <w:rFonts w:cs="Arial"/>
             <w:noProof/>
           </w:rPr>
@@ -1365,7 +1365,7 @@
     </w:p>
     <w:p>
       <w:pPr>
-        <w:pStyle w:val="TOC2"/>
+        <w:pStyle w:val="TM2"/>
         <w:tabs>
           <w:tab w:val="left" w:pos="800"/>
           <w:tab w:val="right" w:leader="dot" w:pos="9060"/>
@@ -1381,7 +1381,7 @@
       <w:hyperlink w:anchor="_Toc67994883" w:history="1">
         <w:r>
           <w:rPr>
-            <w:rStyle w:val="Hyperlink"/>
+            <w:rStyle w:val="Lienhypertexte"/>
             <w:rFonts w:cs="Arial"/>
             <w:iCs/>
             <w:noProof/>
@@ -1400,7 +1400,7 @@
         </w:r>
         <w:r>
           <w:rPr>
-            <w:rStyle w:val="Hyperlink"/>
+            <w:rStyle w:val="Lienhypertexte"/>
             <w:rFonts w:cs="Arial"/>
             <w:iCs/>
             <w:noProof/>
@@ -1459,7 +1459,7 @@
     </w:p>
     <w:p>
       <w:pPr>
-        <w:pStyle w:val="TOC2"/>
+        <w:pStyle w:val="TM2"/>
         <w:tabs>
           <w:tab w:val="left" w:pos="800"/>
           <w:tab w:val="right" w:leader="dot" w:pos="9060"/>
@@ -1475,7 +1475,7 @@
       <w:hyperlink w:anchor="_Toc67994884" w:history="1">
         <w:r>
           <w:rPr>
-            <w:rStyle w:val="Hyperlink"/>
+            <w:rStyle w:val="Lienhypertexte"/>
             <w:rFonts w:cs="Arial"/>
             <w:iCs/>
             <w:noProof/>
@@ -1494,7 +1494,7 @@
         </w:r>
         <w:r>
           <w:rPr>
-            <w:rStyle w:val="Hyperlink"/>
+            <w:rStyle w:val="Lienhypertexte"/>
             <w:rFonts w:cs="Arial"/>
             <w:noProof/>
           </w:rPr>
@@ -1552,7 +1552,7 @@
     </w:p>
     <w:p>
       <w:pPr>
-        <w:pStyle w:val="TOC3"/>
+        <w:pStyle w:val="TM3"/>
         <w:tabs>
           <w:tab w:val="left" w:pos="1200"/>
           <w:tab w:val="right" w:leader="dot" w:pos="9060"/>
@@ -1568,7 +1568,7 @@
       <w:hyperlink w:anchor="_Toc67994885" w:history="1">
         <w:r>
           <w:rPr>
-            <w:rStyle w:val="Hyperlink"/>
+            <w:rStyle w:val="Lienhypertexte"/>
             <w:rFonts w:cs="Arial"/>
             <w:noProof/>
           </w:rPr>
@@ -1586,7 +1586,7 @@
         </w:r>
         <w:r>
           <w:rPr>
-            <w:rStyle w:val="Hyperlink"/>
+            <w:rStyle w:val="Lienhypertexte"/>
             <w:rFonts w:cs="Arial"/>
             <w:noProof/>
           </w:rPr>
@@ -1644,7 +1644,7 @@
     </w:p>
     <w:p>
       <w:pPr>
-        <w:pStyle w:val="TOC3"/>
+        <w:pStyle w:val="TM3"/>
         <w:tabs>
           <w:tab w:val="left" w:pos="1200"/>
           <w:tab w:val="right" w:leader="dot" w:pos="9060"/>
@@ -1660,7 +1660,7 @@
       <w:hyperlink w:anchor="_Toc67994886" w:history="1">
         <w:r>
           <w:rPr>
-            <w:rStyle w:val="Hyperlink"/>
+            <w:rStyle w:val="Lienhypertexte"/>
             <w:noProof/>
           </w:rPr>
           <w:t>2.3.2</w:t>
@@ -1677,7 +1677,7 @@
         </w:r>
         <w:r>
           <w:rPr>
-            <w:rStyle w:val="Hyperlink"/>
+            <w:rStyle w:val="Lienhypertexte"/>
             <w:noProof/>
           </w:rPr>
           <w:t>Apprendre le Java</w:t>
@@ -1734,7 +1734,7 @@
     </w:p>
     <w:p>
       <w:pPr>
-        <w:pStyle w:val="TOC3"/>
+        <w:pStyle w:val="TM3"/>
         <w:tabs>
           <w:tab w:val="left" w:pos="1200"/>
           <w:tab w:val="right" w:leader="dot" w:pos="9060"/>
@@ -1750,7 +1750,7 @@
       <w:hyperlink w:anchor="_Toc67994887" w:history="1">
         <w:r>
           <w:rPr>
-            <w:rStyle w:val="Hyperlink"/>
+            <w:rStyle w:val="Lienhypertexte"/>
             <w:noProof/>
           </w:rPr>
           <w:t>2.3.3</w:t>
@@ -1767,7 +1767,7 @@
         </w:r>
         <w:r>
           <w:rPr>
-            <w:rStyle w:val="Hyperlink"/>
+            <w:rStyle w:val="Lienhypertexte"/>
             <w:noProof/>
           </w:rPr>
           <w:t>Documentation compliquée</w:t>
@@ -1824,7 +1824,7 @@
     </w:p>
     <w:p>
       <w:pPr>
-        <w:pStyle w:val="TOC2"/>
+        <w:pStyle w:val="TM2"/>
         <w:tabs>
           <w:tab w:val="left" w:pos="800"/>
           <w:tab w:val="right" w:leader="dot" w:pos="9060"/>
@@ -1840,7 +1840,7 @@
       <w:hyperlink w:anchor="_Toc67994888" w:history="1">
         <w:r>
           <w:rPr>
-            <w:rStyle w:val="Hyperlink"/>
+            <w:rStyle w:val="Lienhypertexte"/>
             <w:rFonts w:cs="Arial"/>
             <w:iCs/>
             <w:noProof/>
@@ -1859,7 +1859,7 @@
         </w:r>
         <w:r>
           <w:rPr>
-            <w:rStyle w:val="Hyperlink"/>
+            <w:rStyle w:val="Lienhypertexte"/>
             <w:rFonts w:cs="Arial"/>
             <w:iCs/>
             <w:noProof/>
@@ -1918,7 +1918,7 @@
     </w:p>
     <w:p>
       <w:pPr>
-        <w:pStyle w:val="TOC2"/>
+        <w:pStyle w:val="TM2"/>
         <w:tabs>
           <w:tab w:val="left" w:pos="800"/>
           <w:tab w:val="right" w:leader="dot" w:pos="9060"/>
@@ -1934,7 +1934,7 @@
       <w:hyperlink w:anchor="_Toc67994889" w:history="1">
         <w:r>
           <w:rPr>
-            <w:rStyle w:val="Hyperlink"/>
+            <w:rStyle w:val="Lienhypertexte"/>
             <w:rFonts w:cs="Arial"/>
             <w:iCs/>
             <w:noProof/>
@@ -1953,7 +1953,7 @@
         </w:r>
         <w:r>
           <w:rPr>
-            <w:rStyle w:val="Hyperlink"/>
+            <w:rStyle w:val="Lienhypertexte"/>
             <w:rFonts w:cs="Arial"/>
             <w:iCs/>
             <w:noProof/>
@@ -2012,7 +2012,7 @@
     </w:p>
     <w:p>
       <w:pPr>
-        <w:pStyle w:val="TOC3"/>
+        <w:pStyle w:val="TM3"/>
         <w:tabs>
           <w:tab w:val="left" w:pos="1200"/>
           <w:tab w:val="right" w:leader="dot" w:pos="9060"/>
@@ -2028,7 +2028,7 @@
       <w:hyperlink w:anchor="_Toc67994890" w:history="1">
         <w:r>
           <w:rPr>
-            <w:rStyle w:val="Hyperlink"/>
+            <w:rStyle w:val="Lienhypertexte"/>
             <w:noProof/>
           </w:rPr>
           <w:t>2.5.1</w:t>
@@ -2045,7 +2045,7 @@
         </w:r>
         <w:r>
           <w:rPr>
-            <w:rStyle w:val="Hyperlink"/>
+            <w:rStyle w:val="Lienhypertexte"/>
             <w:noProof/>
           </w:rPr>
           <w:t>Environnement de travail :</w:t>
@@ -2102,7 +2102,7 @@
     </w:p>
     <w:p>
       <w:pPr>
-        <w:pStyle w:val="TOC3"/>
+        <w:pStyle w:val="TM3"/>
         <w:tabs>
           <w:tab w:val="left" w:pos="1200"/>
           <w:tab w:val="right" w:leader="dot" w:pos="9060"/>
@@ -2118,7 +2118,7 @@
       <w:hyperlink w:anchor="_Toc67994891" w:history="1">
         <w:r>
           <w:rPr>
-            <w:rStyle w:val="Hyperlink"/>
+            <w:rStyle w:val="Lienhypertexte"/>
             <w:noProof/>
           </w:rPr>
           <w:t>2.5.2</w:t>
@@ -2135,7 +2135,7 @@
         </w:r>
         <w:r>
           <w:rPr>
-            <w:rStyle w:val="Hyperlink"/>
+            <w:rStyle w:val="Lienhypertexte"/>
             <w:noProof/>
           </w:rPr>
           <w:t>Réalisation des maquettes :</w:t>
@@ -2192,7 +2192,7 @@
     </w:p>
     <w:p>
       <w:pPr>
-        <w:pStyle w:val="TOC3"/>
+        <w:pStyle w:val="TM3"/>
         <w:tabs>
           <w:tab w:val="left" w:pos="1200"/>
           <w:tab w:val="right" w:leader="dot" w:pos="9060"/>
@@ -2208,7 +2208,7 @@
       <w:hyperlink w:anchor="_Toc67994892" w:history="1">
         <w:r>
           <w:rPr>
-            <w:rStyle w:val="Hyperlink"/>
+            <w:rStyle w:val="Lienhypertexte"/>
             <w:noProof/>
           </w:rPr>
           <w:t>2.5.3</w:t>
@@ -2225,7 +2225,7 @@
         </w:r>
         <w:r>
           <w:rPr>
-            <w:rStyle w:val="Hyperlink"/>
+            <w:rStyle w:val="Lienhypertexte"/>
             <w:noProof/>
           </w:rPr>
           <w:t>Gestion des bases de données :</w:t>
@@ -2282,7 +2282,7 @@
     </w:p>
     <w:p>
       <w:pPr>
-        <w:pStyle w:val="TOC1"/>
+        <w:pStyle w:val="TM1"/>
         <w:rPr>
           <w:rFonts w:asciiTheme="minorHAnsi" w:eastAsiaTheme="minorEastAsia" w:hAnsiTheme="minorHAnsi" w:cstheme="minorBidi"/>
           <w:sz w:val="22"/>
@@ -2293,7 +2293,7 @@
       <w:hyperlink w:anchor="_Toc67994893" w:history="1">
         <w:r>
           <w:rPr>
-            <w:rStyle w:val="Hyperlink"/>
+            <w:rStyle w:val="Lienhypertexte"/>
             <w:rFonts w:cs="Arial"/>
           </w:rPr>
           <w:t>3</w:t>
@@ -2309,7 +2309,7 @@
         </w:r>
         <w:r>
           <w:rPr>
-            <w:rStyle w:val="Hyperlink"/>
+            <w:rStyle w:val="Lienhypertexte"/>
             <w:rFonts w:cs="Arial"/>
           </w:rPr>
           <w:t>Réalisation</w:t>
@@ -2359,7 +2359,7 @@
     </w:p>
     <w:p>
       <w:pPr>
-        <w:pStyle w:val="TOC2"/>
+        <w:pStyle w:val="TM2"/>
         <w:tabs>
           <w:tab w:val="left" w:pos="800"/>
           <w:tab w:val="right" w:leader="dot" w:pos="9060"/>
@@ -2375,7 +2375,7 @@
       <w:hyperlink w:anchor="_Toc67994894" w:history="1">
         <w:r>
           <w:rPr>
-            <w:rStyle w:val="Hyperlink"/>
+            <w:rStyle w:val="Lienhypertexte"/>
             <w:rFonts w:cs="Arial"/>
             <w:iCs/>
             <w:noProof/>
@@ -2394,7 +2394,7 @@
         </w:r>
         <w:r>
           <w:rPr>
-            <w:rStyle w:val="Hyperlink"/>
+            <w:rStyle w:val="Lienhypertexte"/>
             <w:rFonts w:cs="Arial"/>
             <w:iCs/>
             <w:noProof/>
@@ -2453,7 +2453,7 @@
     </w:p>
     <w:p>
       <w:pPr>
-        <w:pStyle w:val="TOC2"/>
+        <w:pStyle w:val="TM2"/>
         <w:tabs>
           <w:tab w:val="left" w:pos="800"/>
           <w:tab w:val="right" w:leader="dot" w:pos="9060"/>
@@ -2469,7 +2469,7 @@
       <w:hyperlink w:anchor="_Toc67994895" w:history="1">
         <w:r>
           <w:rPr>
-            <w:rStyle w:val="Hyperlink"/>
+            <w:rStyle w:val="Lienhypertexte"/>
             <w:rFonts w:cs="Arial"/>
             <w:iCs/>
             <w:noProof/>
@@ -2488,7 +2488,7 @@
         </w:r>
         <w:r>
           <w:rPr>
-            <w:rStyle w:val="Hyperlink"/>
+            <w:rStyle w:val="Lienhypertexte"/>
             <w:rFonts w:cs="Arial"/>
             <w:iCs/>
             <w:noProof/>
@@ -2547,7 +2547,7 @@
     </w:p>
     <w:p>
       <w:pPr>
-        <w:pStyle w:val="TOC3"/>
+        <w:pStyle w:val="TM3"/>
         <w:tabs>
           <w:tab w:val="left" w:pos="1200"/>
           <w:tab w:val="right" w:leader="dot" w:pos="9060"/>
@@ -2563,7 +2563,7 @@
       <w:hyperlink w:anchor="_Toc67994896" w:history="1">
         <w:r>
           <w:rPr>
-            <w:rStyle w:val="Hyperlink"/>
+            <w:rStyle w:val="Lienhypertexte"/>
             <w:noProof/>
           </w:rPr>
           <w:t>3.2.1</w:t>
@@ -2580,7 +2580,7 @@
         </w:r>
         <w:r>
           <w:rPr>
-            <w:rStyle w:val="Hyperlink"/>
+            <w:rStyle w:val="Lienhypertexte"/>
             <w:noProof/>
           </w:rPr>
           <w:t>Différents tests :</w:t>
@@ -2637,7 +2637,7 @@
     </w:p>
     <w:p>
       <w:pPr>
-        <w:pStyle w:val="TOC4"/>
+        <w:pStyle w:val="TM4"/>
         <w:tabs>
           <w:tab w:val="left" w:pos="1600"/>
           <w:tab w:val="right" w:leader="dot" w:pos="9060"/>
@@ -2653,7 +2653,7 @@
       <w:hyperlink w:anchor="_Toc67994897" w:history="1">
         <w:r>
           <w:rPr>
-            <w:rStyle w:val="Hyperlink"/>
+            <w:rStyle w:val="Lienhypertexte"/>
             <w:noProof/>
           </w:rPr>
           <w:t>3.2.1.1</w:t>
@@ -2670,7 +2670,7 @@
         </w:r>
         <w:r>
           <w:rPr>
-            <w:rStyle w:val="Hyperlink"/>
+            <w:rStyle w:val="Lienhypertexte"/>
             <w:noProof/>
           </w:rPr>
           <w:t>Connexion à la base de donnée</w:t>
@@ -2727,7 +2727,7 @@
     </w:p>
     <w:p>
       <w:pPr>
-        <w:pStyle w:val="TOC4"/>
+        <w:pStyle w:val="TM4"/>
         <w:tabs>
           <w:tab w:val="left" w:pos="1600"/>
           <w:tab w:val="right" w:leader="dot" w:pos="9060"/>
@@ -2743,7 +2743,7 @@
       <w:hyperlink w:anchor="_Toc67994898" w:history="1">
         <w:r>
           <w:rPr>
-            <w:rStyle w:val="Hyperlink"/>
+            <w:rStyle w:val="Lienhypertexte"/>
             <w:noProof/>
           </w:rPr>
           <w:t>3.2.1.2</w:t>
@@ -2760,7 +2760,7 @@
         </w:r>
         <w:r>
           <w:rPr>
-            <w:rStyle w:val="Hyperlink"/>
+            <w:rStyle w:val="Lienhypertexte"/>
             <w:noProof/>
           </w:rPr>
           <w:t>Insertion des différents niveaux</w:t>
@@ -2817,7 +2817,7 @@
     </w:p>
     <w:p>
       <w:pPr>
-        <w:pStyle w:val="TOC4"/>
+        <w:pStyle w:val="TM4"/>
         <w:tabs>
           <w:tab w:val="left" w:pos="1600"/>
           <w:tab w:val="right" w:leader="dot" w:pos="9060"/>
@@ -2833,7 +2833,7 @@
       <w:hyperlink w:anchor="_Toc67994899" w:history="1">
         <w:r>
           <w:rPr>
-            <w:rStyle w:val="Hyperlink"/>
+            <w:rStyle w:val="Lienhypertexte"/>
             <w:noProof/>
           </w:rPr>
           <w:t>3.2.1.3</w:t>
@@ -2850,7 +2850,7 @@
         </w:r>
         <w:r>
           <w:rPr>
-            <w:rStyle w:val="Hyperlink"/>
+            <w:rStyle w:val="Lienhypertexte"/>
             <w:noProof/>
           </w:rPr>
           <w:t>Vérification d’un test de connexion à la base de donnée coté utilisateur</w:t>
@@ -2907,7 +2907,7 @@
     </w:p>
     <w:p>
       <w:pPr>
-        <w:pStyle w:val="TOC4"/>
+        <w:pStyle w:val="TM4"/>
         <w:tabs>
           <w:tab w:val="left" w:pos="1600"/>
           <w:tab w:val="right" w:leader="dot" w:pos="9060"/>
@@ -2923,7 +2923,7 @@
       <w:hyperlink w:anchor="_Toc67994900" w:history="1">
         <w:r>
           <w:rPr>
-            <w:rStyle w:val="Hyperlink"/>
+            <w:rStyle w:val="Lienhypertexte"/>
             <w:noProof/>
           </w:rPr>
           <w:t>3.2.1.4</w:t>
@@ -2940,7 +2940,7 @@
         </w:r>
         <w:r>
           <w:rPr>
-            <w:rStyle w:val="Hyperlink"/>
+            <w:rStyle w:val="Lienhypertexte"/>
             <w:noProof/>
           </w:rPr>
           <w:t>Insertion des différents personnages existants</w:t>
@@ -2997,7 +2997,7 @@
     </w:p>
     <w:p>
       <w:pPr>
-        <w:pStyle w:val="TOC2"/>
+        <w:pStyle w:val="TM2"/>
         <w:tabs>
           <w:tab w:val="left" w:pos="800"/>
           <w:tab w:val="right" w:leader="dot" w:pos="9060"/>
@@ -3013,7 +3013,7 @@
       <w:hyperlink w:anchor="_Toc67994901" w:history="1">
         <w:r>
           <w:rPr>
-            <w:rStyle w:val="Hyperlink"/>
+            <w:rStyle w:val="Lienhypertexte"/>
             <w:rFonts w:cs="Arial"/>
             <w:iCs/>
             <w:noProof/>
@@ -3032,7 +3032,7 @@
         </w:r>
         <w:r>
           <w:rPr>
-            <w:rStyle w:val="Hyperlink"/>
+            <w:rStyle w:val="Lienhypertexte"/>
             <w:rFonts w:cs="Arial"/>
             <w:iCs/>
             <w:noProof/>
@@ -3091,7 +3091,7 @@
     </w:p>
     <w:p>
       <w:pPr>
-        <w:pStyle w:val="TOC3"/>
+        <w:pStyle w:val="TM3"/>
         <w:tabs>
           <w:tab w:val="left" w:pos="1200"/>
           <w:tab w:val="right" w:leader="dot" w:pos="9060"/>
@@ -3107,7 +3107,7 @@
       <w:hyperlink w:anchor="_Toc67994902" w:history="1">
         <w:r>
           <w:rPr>
-            <w:rStyle w:val="Hyperlink"/>
+            <w:rStyle w:val="Lienhypertexte"/>
             <w:noProof/>
           </w:rPr>
           <w:t>3.3.1</w:t>
@@ -3124,7 +3124,7 @@
         </w:r>
         <w:r>
           <w:rPr>
-            <w:rStyle w:val="Hyperlink"/>
+            <w:rStyle w:val="Lienhypertexte"/>
             <w:noProof/>
           </w:rPr>
           <w:t>Finir un combat</w:t>
@@ -3181,7 +3181,7 @@
     </w:p>
     <w:p>
       <w:pPr>
-        <w:pStyle w:val="TOC3"/>
+        <w:pStyle w:val="TM3"/>
         <w:tabs>
           <w:tab w:val="left" w:pos="1200"/>
           <w:tab w:val="right" w:leader="dot" w:pos="9060"/>
@@ -3197,7 +3197,7 @@
       <w:hyperlink w:anchor="_Toc67994903" w:history="1">
         <w:r>
           <w:rPr>
-            <w:rStyle w:val="Hyperlink"/>
+            <w:rStyle w:val="Lienhypertexte"/>
             <w:noProof/>
           </w:rPr>
           <w:t>3.3.2</w:t>
@@ -3214,7 +3214,7 @@
         </w:r>
         <w:r>
           <w:rPr>
-            <w:rStyle w:val="Hyperlink"/>
+            <w:rStyle w:val="Lienhypertexte"/>
             <w:noProof/>
           </w:rPr>
           <w:t>Enregistrer l’expérience gagné lors d’un combat</w:t>
@@ -3271,7 +3271,7 @@
     </w:p>
     <w:p>
       <w:pPr>
-        <w:pStyle w:val="TOC3"/>
+        <w:pStyle w:val="TM3"/>
         <w:tabs>
           <w:tab w:val="left" w:pos="1200"/>
           <w:tab w:val="right" w:leader="dot" w:pos="9060"/>
@@ -3287,7 +3287,7 @@
       <w:hyperlink w:anchor="_Toc67994904" w:history="1">
         <w:r>
           <w:rPr>
-            <w:rStyle w:val="Hyperlink"/>
+            <w:rStyle w:val="Lienhypertexte"/>
             <w:noProof/>
           </w:rPr>
           <w:t>3.3.3</w:t>
@@ -3304,7 +3304,7 @@
         </w:r>
         <w:r>
           <w:rPr>
-            <w:rStyle w:val="Hyperlink"/>
+            <w:rStyle w:val="Lienhypertexte"/>
             <w:noProof/>
           </w:rPr>
           <w:t>Ajouter des niveaux</w:t>
@@ -3361,7 +3361,7 @@
     </w:p>
     <w:p>
       <w:pPr>
-        <w:pStyle w:val="TOC3"/>
+        <w:pStyle w:val="TM3"/>
         <w:tabs>
           <w:tab w:val="left" w:pos="1200"/>
           <w:tab w:val="right" w:leader="dot" w:pos="9060"/>
@@ -3377,7 +3377,7 @@
       <w:hyperlink w:anchor="_Toc67994905" w:history="1">
         <w:r>
           <w:rPr>
-            <w:rStyle w:val="Hyperlink"/>
+            <w:rStyle w:val="Lienhypertexte"/>
             <w:noProof/>
           </w:rPr>
           <w:t>3.3.4</w:t>
@@ -3394,7 +3394,7 @@
         </w:r>
         <w:r>
           <w:rPr>
-            <w:rStyle w:val="Hyperlink"/>
+            <w:rStyle w:val="Lienhypertexte"/>
             <w:noProof/>
           </w:rPr>
           <w:t>Ajouter la gestion des équipements</w:t>
@@ -3451,7 +3451,7 @@
     </w:p>
     <w:p>
       <w:pPr>
-        <w:pStyle w:val="TOC2"/>
+        <w:pStyle w:val="TM2"/>
         <w:tabs>
           <w:tab w:val="left" w:pos="800"/>
           <w:tab w:val="right" w:leader="dot" w:pos="9060"/>
@@ -3467,7 +3467,7 @@
       <w:hyperlink w:anchor="_Toc67994906" w:history="1">
         <w:r>
           <w:rPr>
-            <w:rStyle w:val="Hyperlink"/>
+            <w:rStyle w:val="Lienhypertexte"/>
             <w:rFonts w:cs="Arial"/>
             <w:iCs/>
             <w:noProof/>
@@ -3486,7 +3486,7 @@
         </w:r>
         <w:r>
           <w:rPr>
-            <w:rStyle w:val="Hyperlink"/>
+            <w:rStyle w:val="Lienhypertexte"/>
             <w:rFonts w:cs="Arial"/>
             <w:iCs/>
             <w:noProof/>
@@ -3545,7 +3545,7 @@
     </w:p>
     <w:p>
       <w:pPr>
-        <w:pStyle w:val="TOC1"/>
+        <w:pStyle w:val="TM1"/>
         <w:rPr>
           <w:rFonts w:asciiTheme="minorHAnsi" w:eastAsiaTheme="minorEastAsia" w:hAnsiTheme="minorHAnsi" w:cstheme="minorBidi"/>
           <w:sz w:val="22"/>
@@ -3556,7 +3556,7 @@
       <w:hyperlink w:anchor="_Toc67994907" w:history="1">
         <w:r>
           <w:rPr>
-            <w:rStyle w:val="Hyperlink"/>
+            <w:rStyle w:val="Lienhypertexte"/>
             <w:rFonts w:cs="Arial"/>
           </w:rPr>
           <w:t>4</w:t>
@@ -3572,7 +3572,7 @@
         </w:r>
         <w:r>
           <w:rPr>
-            <w:rStyle w:val="Hyperlink"/>
+            <w:rStyle w:val="Lienhypertexte"/>
             <w:rFonts w:cs="Arial"/>
           </w:rPr>
           <w:t>Conclusions</w:t>
@@ -3622,7 +3622,7 @@
     </w:p>
     <w:p>
       <w:pPr>
-        <w:pStyle w:val="TOC1"/>
+        <w:pStyle w:val="TM1"/>
         <w:rPr>
           <w:rFonts w:asciiTheme="minorHAnsi" w:eastAsiaTheme="minorEastAsia" w:hAnsiTheme="minorHAnsi" w:cstheme="minorBidi"/>
           <w:sz w:val="22"/>
@@ -3633,7 +3633,7 @@
       <w:hyperlink w:anchor="_Toc67994908" w:history="1">
         <w:r>
           <w:rPr>
-            <w:rStyle w:val="Hyperlink"/>
+            <w:rStyle w:val="Lienhypertexte"/>
             <w:rFonts w:cs="Arial"/>
           </w:rPr>
           <w:t>5</w:t>
@@ -3649,7 +3649,7 @@
         </w:r>
         <w:r>
           <w:rPr>
-            <w:rStyle w:val="Hyperlink"/>
+            <w:rStyle w:val="Lienhypertexte"/>
             <w:rFonts w:cs="Arial"/>
           </w:rPr>
           <w:t>Annexes</w:t>
@@ -3699,7 +3699,7 @@
     </w:p>
     <w:p>
       <w:pPr>
-        <w:pStyle w:val="TOC2"/>
+        <w:pStyle w:val="TM2"/>
         <w:tabs>
           <w:tab w:val="left" w:pos="800"/>
           <w:tab w:val="right" w:leader="dot" w:pos="9060"/>
@@ -3715,7 +3715,7 @@
       <w:hyperlink w:anchor="_Toc67994909" w:history="1">
         <w:r>
           <w:rPr>
-            <w:rStyle w:val="Hyperlink"/>
+            <w:rStyle w:val="Lienhypertexte"/>
             <w:rFonts w:cs="Arial"/>
             <w:iCs/>
             <w:noProof/>
@@ -3734,7 +3734,7 @@
         </w:r>
         <w:r>
           <w:rPr>
-            <w:rStyle w:val="Hyperlink"/>
+            <w:rStyle w:val="Lienhypertexte"/>
             <w:rFonts w:cs="Arial"/>
             <w:iCs/>
             <w:noProof/>
@@ -3793,7 +3793,7 @@
     </w:p>
     <w:p>
       <w:pPr>
-        <w:pStyle w:val="TOC2"/>
+        <w:pStyle w:val="TM2"/>
         <w:tabs>
           <w:tab w:val="left" w:pos="800"/>
           <w:tab w:val="right" w:leader="dot" w:pos="9060"/>
@@ -3809,7 +3809,7 @@
       <w:hyperlink w:anchor="_Toc67994910" w:history="1">
         <w:r>
           <w:rPr>
-            <w:rStyle w:val="Hyperlink"/>
+            <w:rStyle w:val="Lienhypertexte"/>
             <w:rFonts w:cs="Arial"/>
             <w:iCs/>
             <w:noProof/>
@@ -3828,7 +3828,7 @@
         </w:r>
         <w:r>
           <w:rPr>
-            <w:rStyle w:val="Hyperlink"/>
+            <w:rStyle w:val="Lienhypertexte"/>
             <w:rFonts w:cs="Arial"/>
             <w:iCs/>
             <w:noProof/>
@@ -3887,7 +3887,7 @@
     </w:p>
     <w:p>
       <w:pPr>
-        <w:pStyle w:val="TOC2"/>
+        <w:pStyle w:val="TM2"/>
         <w:tabs>
           <w:tab w:val="left" w:pos="800"/>
           <w:tab w:val="right" w:leader="dot" w:pos="9060"/>
@@ -3903,7 +3903,7 @@
       <w:hyperlink w:anchor="_Toc67994911" w:history="1">
         <w:r>
           <w:rPr>
-            <w:rStyle w:val="Hyperlink"/>
+            <w:rStyle w:val="Lienhypertexte"/>
             <w:rFonts w:cs="Arial"/>
             <w:iCs/>
             <w:noProof/>
@@ -3922,7 +3922,7 @@
         </w:r>
         <w:r>
           <w:rPr>
-            <w:rStyle w:val="Hyperlink"/>
+            <w:rStyle w:val="Lienhypertexte"/>
             <w:rFonts w:cs="Arial"/>
             <w:iCs/>
             <w:noProof/>
@@ -3981,7 +3981,7 @@
     </w:p>
     <w:p>
       <w:pPr>
-        <w:pStyle w:val="TOC2"/>
+        <w:pStyle w:val="TM2"/>
         <w:tabs>
           <w:tab w:val="left" w:pos="800"/>
           <w:tab w:val="right" w:leader="dot" w:pos="9060"/>
@@ -3997,7 +3997,7 @@
       <w:hyperlink w:anchor="_Toc67994912" w:history="1">
         <w:r>
           <w:rPr>
-            <w:rStyle w:val="Hyperlink"/>
+            <w:rStyle w:val="Lienhypertexte"/>
             <w:rFonts w:cs="Arial"/>
             <w:iCs/>
             <w:noProof/>
@@ -4016,7 +4016,7 @@
         </w:r>
         <w:r>
           <w:rPr>
-            <w:rStyle w:val="Hyperlink"/>
+            <w:rStyle w:val="Lienhypertexte"/>
             <w:rFonts w:cs="Arial"/>
             <w:iCs/>
             <w:noProof/>
@@ -4075,7 +4075,7 @@
     </w:p>
     <w:p>
       <w:pPr>
-        <w:pStyle w:val="TOC2"/>
+        <w:pStyle w:val="TM2"/>
         <w:tabs>
           <w:tab w:val="left" w:pos="800"/>
           <w:tab w:val="right" w:leader="dot" w:pos="9060"/>
@@ -4091,7 +4091,7 @@
       <w:hyperlink w:anchor="_Toc67994913" w:history="1">
         <w:r>
           <w:rPr>
-            <w:rStyle w:val="Hyperlink"/>
+            <w:rStyle w:val="Lienhypertexte"/>
             <w:rFonts w:cs="Arial"/>
             <w:iCs/>
             <w:noProof/>
@@ -4110,7 +4110,7 @@
         </w:r>
         <w:r>
           <w:rPr>
-            <w:rStyle w:val="Hyperlink"/>
+            <w:rStyle w:val="Lienhypertexte"/>
             <w:rFonts w:cs="Arial"/>
             <w:iCs/>
             <w:noProof/>
@@ -4184,7 +4184,7 @@
     </w:p>
     <w:p>
       <w:pPr>
-        <w:pStyle w:val="Heading1"/>
+        <w:pStyle w:val="Titre1"/>
         <w:rPr>
           <w:rFonts w:cs="Arial"/>
         </w:rPr>
@@ -4214,7 +4214,7 @@
     </w:p>
     <w:p>
       <w:pPr>
-        <w:pStyle w:val="Heading2"/>
+        <w:pStyle w:val="Titre2"/>
         <w:rPr>
           <w:rFonts w:cs="Arial"/>
           <w:i w:val="0"/>
@@ -4584,7 +4584,7 @@
     </w:p>
     <w:p>
       <w:pPr>
-        <w:pStyle w:val="Heading2"/>
+        <w:pStyle w:val="Titre2"/>
         <w:rPr>
           <w:rFonts w:cs="Arial"/>
           <w:i w:val="0"/>
@@ -4699,7 +4699,7 @@
     </w:p>
     <w:p>
       <w:pPr>
-        <w:pStyle w:val="ListParagraph"/>
+        <w:pStyle w:val="Paragraphedeliste"/>
         <w:numPr>
           <w:ilvl w:val="0"/>
           <w:numId w:val="16"/>
@@ -4717,7 +4717,7 @@
     </w:p>
     <w:p>
       <w:pPr>
-        <w:pStyle w:val="ListParagraph"/>
+        <w:pStyle w:val="Paragraphedeliste"/>
         <w:numPr>
           <w:ilvl w:val="0"/>
           <w:numId w:val="16"/>
@@ -4735,7 +4735,7 @@
     </w:p>
     <w:p>
       <w:pPr>
-        <w:pStyle w:val="ListParagraph"/>
+        <w:pStyle w:val="Paragraphedeliste"/>
         <w:numPr>
           <w:ilvl w:val="0"/>
           <w:numId w:val="16"/>
@@ -4753,7 +4753,7 @@
     </w:p>
     <w:p>
       <w:pPr>
-        <w:pStyle w:val="ListParagraph"/>
+        <w:pStyle w:val="Paragraphedeliste"/>
         <w:numPr>
           <w:ilvl w:val="0"/>
           <w:numId w:val="16"/>
@@ -4871,7 +4871,7 @@
     </w:p>
     <w:p>
       <w:pPr>
-        <w:pStyle w:val="Heading3"/>
+        <w:pStyle w:val="Titre3"/>
         <w:rPr>
           <w:rFonts w:cs="Arial"/>
         </w:rPr>
@@ -5084,7 +5084,7 @@
     </w:p>
     <w:p>
       <w:pPr>
-        <w:pStyle w:val="Heading3"/>
+        <w:pStyle w:val="Titre3"/>
         <w:rPr>
           <w:rFonts w:cs="Arial"/>
         </w:rPr>
@@ -5301,7 +5301,7 @@
     </w:p>
     <w:p>
       <w:pPr>
-        <w:pStyle w:val="Heading1"/>
+        <w:pStyle w:val="Titre1"/>
         <w:rPr>
           <w:rFonts w:cs="Arial"/>
         </w:rPr>
@@ -5326,7 +5326,7 @@
     </w:p>
     <w:p>
       <w:pPr>
-        <w:pStyle w:val="Heading2"/>
+        <w:pStyle w:val="Titre2"/>
         <w:rPr>
           <w:rFonts w:cs="Arial"/>
           <w:i w:val="0"/>
@@ -5355,7 +5355,7 @@
     </w:p>
     <w:p>
       <w:pPr>
-        <w:pStyle w:val="Heading3"/>
+        <w:pStyle w:val="Titre3"/>
         <w:rPr>
           <w:rFonts w:cs="Arial"/>
         </w:rPr>
@@ -5409,7 +5409,43 @@
           <w:szCs w:val="14"/>
           <w:lang w:eastAsia="fr-FR"/>
         </w:rPr>
-        <w:t xml:space="preserve">Au niveau de la conception, j’ai beaucoup réfléchis a la manière dont mon jeu va ressembler, c’est pour ça que j’ai dessiné plein de vue, il y en a certaine qui seront peut-être pas utilisé par manque de temps ou par changement d’avis durant le projet : </w:t>
+        <w:t xml:space="preserve">Au niveau de la conception, j’ai beaucoup réfléchis </w:t>
+      </w:r>
+      <w:r>
+        <w:rPr>
+          <w:rFonts w:ascii="Arial" w:hAnsi="Arial" w:cs="Arial"/>
+          <w:sz w:val="24"/>
+          <w:szCs w:val="14"/>
+          <w:lang w:eastAsia="fr-FR"/>
+        </w:rPr>
+        <w:t>à</w:t>
+      </w:r>
+      <w:r>
+        <w:rPr>
+          <w:rFonts w:ascii="Arial" w:hAnsi="Arial" w:cs="Arial"/>
+          <w:sz w:val="24"/>
+          <w:szCs w:val="14"/>
+          <w:lang w:eastAsia="fr-FR"/>
+        </w:rPr>
+        <w:t xml:space="preserve"> la manière dont mon jeu va ressembler, c’est pour ça que j’ai dessiné plein de vue, il y en a certaine </w:t>
+      </w:r>
+      <w:r>
+        <w:rPr>
+          <w:rFonts w:ascii="Arial" w:hAnsi="Arial" w:cs="Arial"/>
+          <w:sz w:val="24"/>
+          <w:szCs w:val="14"/>
+          <w:lang w:eastAsia="fr-FR"/>
+        </w:rPr>
+        <w:t>qui ne seront peut-être pas</w:t>
+      </w:r>
+      <w:r>
+        <w:rPr>
+          <w:rFonts w:ascii="Arial" w:hAnsi="Arial" w:cs="Arial"/>
+          <w:sz w:val="24"/>
+          <w:szCs w:val="14"/>
+          <w:lang w:eastAsia="fr-FR"/>
+        </w:rPr>
+        <w:t xml:space="preserve"> utilisé par manque de temps ou par changement d’avis durant le projet : </w:t>
       </w:r>
     </w:p>
     <w:p>
@@ -5849,7 +5885,7 @@
           <w:rFonts w:cs="Arial"/>
         </w:rPr>
         <w:pict w14:anchorId="281D7BCC">
-          <v:shape id="_x0000_i1025" type="#_x0000_t75" style="width:453.6pt;height:280.8pt">
+          <v:shape id="_x0000_i1025" type="#_x0000_t75" style="width:453.75pt;height:280.55pt">
             <v:imagedata r:id="rId22" o:title="Vue Chapitre un"/>
           </v:shape>
         </w:pict>
@@ -5975,7 +6011,7 @@
     </w:p>
     <w:p>
       <w:pPr>
-        <w:pStyle w:val="Heading3"/>
+        <w:pStyle w:val="Titre3"/>
         <w:rPr>
           <w:rFonts w:cs="Arial"/>
         </w:rPr>
@@ -6019,7 +6055,7 @@
     </w:p>
     <w:p>
       <w:pPr>
-        <w:pStyle w:val="Heading4"/>
+        <w:pStyle w:val="Titre4"/>
         <w:rPr>
           <w:rFonts w:cs="Arial"/>
         </w:rPr>
@@ -6111,7 +6147,7 @@
     </w:p>
     <w:p>
       <w:pPr>
-        <w:pStyle w:val="Heading4"/>
+        <w:pStyle w:val="Titre4"/>
         <w:rPr>
           <w:rFonts w:cs="Arial"/>
         </w:rPr>
@@ -6160,7 +6196,7 @@
     </w:p>
     <w:p>
       <w:pPr>
-        <w:pStyle w:val="Heading2"/>
+        <w:pStyle w:val="Titre2"/>
         <w:rPr>
           <w:rFonts w:cs="Arial"/>
           <w:i w:val="0"/>
@@ -6192,7 +6228,7 @@
     </w:p>
     <w:p>
       <w:pPr>
-        <w:pStyle w:val="Header"/>
+        <w:pStyle w:val="En-tte"/>
         <w:tabs>
           <w:tab w:val="clear" w:pos="4536"/>
           <w:tab w:val="clear" w:pos="9072"/>
@@ -6212,7 +6248,7 @@
     </w:p>
     <w:p>
       <w:pPr>
-        <w:pStyle w:val="Header"/>
+        <w:pStyle w:val="En-tte"/>
         <w:tabs>
           <w:tab w:val="clear" w:pos="4536"/>
           <w:tab w:val="clear" w:pos="9072"/>
@@ -6232,7 +6268,7 @@
     </w:p>
     <w:p>
       <w:pPr>
-        <w:pStyle w:val="Header"/>
+        <w:pStyle w:val="En-tte"/>
         <w:tabs>
           <w:tab w:val="clear" w:pos="4536"/>
           <w:tab w:val="clear" w:pos="9072"/>
@@ -6245,7 +6281,7 @@
     </w:p>
     <w:p>
       <w:pPr>
-        <w:pStyle w:val="Header"/>
+        <w:pStyle w:val="En-tte"/>
         <w:tabs>
           <w:tab w:val="clear" w:pos="4536"/>
           <w:tab w:val="clear" w:pos="9072"/>
@@ -6279,7 +6315,7 @@
     </w:p>
     <w:p>
       <w:pPr>
-        <w:pStyle w:val="Header"/>
+        <w:pStyle w:val="En-tte"/>
         <w:tabs>
           <w:tab w:val="clear" w:pos="4536"/>
           <w:tab w:val="clear" w:pos="9072"/>
@@ -6292,7 +6328,7 @@
     </w:p>
     <w:p>
       <w:pPr>
-        <w:pStyle w:val="Header"/>
+        <w:pStyle w:val="En-tte"/>
         <w:tabs>
           <w:tab w:val="clear" w:pos="4536"/>
           <w:tab w:val="clear" w:pos="9072"/>
@@ -6350,7 +6386,7 @@
     </w:p>
     <w:p>
       <w:pPr>
-        <w:pStyle w:val="Header"/>
+        <w:pStyle w:val="En-tte"/>
         <w:tabs>
           <w:tab w:val="clear" w:pos="4536"/>
           <w:tab w:val="clear" w:pos="9072"/>
@@ -6363,7 +6399,7 @@
     </w:p>
     <w:p>
       <w:pPr>
-        <w:pStyle w:val="Heading2"/>
+        <w:pStyle w:val="Titre2"/>
         <w:rPr>
           <w:rFonts w:cs="Arial"/>
           <w:i w:val="0"/>
@@ -6423,7 +6459,7 @@
     </w:p>
     <w:p>
       <w:pPr>
-        <w:pStyle w:val="Heading3"/>
+        <w:pStyle w:val="Titre3"/>
         <w:rPr>
           <w:rFonts w:cs="Arial"/>
         </w:rPr>
@@ -6466,7 +6502,7 @@
     <w:p/>
     <w:p>
       <w:pPr>
-        <w:pStyle w:val="Heading3"/>
+        <w:pStyle w:val="Titre3"/>
       </w:pPr>
       <w:bookmarkStart w:id="29" w:name="_Toc67994886"/>
       <w:r>
@@ -6504,7 +6540,7 @@
     <w:p/>
     <w:p>
       <w:pPr>
-        <w:pStyle w:val="Heading3"/>
+        <w:pStyle w:val="Titre3"/>
       </w:pPr>
       <w:bookmarkStart w:id="30" w:name="_Toc67994887"/>
       <w:r>
@@ -6515,7 +6551,13 @@
     <w:p/>
     <w:p>
       <w:r>
-        <w:t>La documentation en générale était un peu compliquée (si elle était existante !) parce que la javadoc de Slick2D explique pas vraiment les fonctions avec des exemples ou des utilisations, ça décrit uniquement les paramètres demandés et comment appeler les différentes fonctions.</w:t>
+        <w:t xml:space="preserve">La documentation en générale était un peu compliquée (si elle était existante !) parce que la </w:t>
+      </w:r>
+      <w:r>
+        <w:t>Javadoc</w:t>
+      </w:r>
+      <w:r>
+        <w:t xml:space="preserve"> de Slick2D explique pas vraiment les fonctions avec des exemples ou des utilisations, ça décrit uniquement les paramètres demandés et comment appeler les différentes fonctions.</w:t>
       </w:r>
     </w:p>
     <w:p/>
@@ -6599,7 +6641,7 @@
     </w:p>
     <w:p>
       <w:pPr>
-        <w:pStyle w:val="Heading2"/>
+        <w:pStyle w:val="Titre2"/>
         <w:rPr>
           <w:rFonts w:cs="Arial"/>
           <w:i w:val="0"/>
@@ -6821,7 +6863,7 @@
     </w:p>
     <w:p>
       <w:pPr>
-        <w:pStyle w:val="Heading2"/>
+        <w:pStyle w:val="Titre2"/>
         <w:rPr>
           <w:rFonts w:cs="Arial"/>
           <w:i w:val="0"/>
@@ -6851,7 +6893,7 @@
     <w:p/>
     <w:p>
       <w:pPr>
-        <w:pStyle w:val="Heading3"/>
+        <w:pStyle w:val="Titre3"/>
       </w:pPr>
       <w:r>
         <w:t>Choix du matériel</w:t>
@@ -6875,7 +6917,7 @@
     <w:p/>
     <w:tbl>
       <w:tblPr>
-        <w:tblStyle w:val="GridTable2-Accent3"/>
+        <w:tblStyle w:val="TableauGrille2-Accentuation3"/>
         <w:tblW w:w="0" w:type="auto"/>
         <w:tblLook w:val="04A0" w:firstRow="1" w:lastRow="0" w:firstColumn="1" w:lastColumn="0" w:noHBand="0" w:noVBand="1"/>
       </w:tblPr>
@@ -7041,7 +7083,7 @@
     <w:p/>
     <w:p>
       <w:pPr>
-        <w:pStyle w:val="Heading3"/>
+        <w:pStyle w:val="Titre3"/>
       </w:pPr>
       <w:bookmarkStart w:id="37" w:name="_Toc67994890"/>
       <w:r>
@@ -7178,7 +7220,7 @@
     <w:p/>
     <w:p>
       <w:pPr>
-        <w:pStyle w:val="Heading3"/>
+        <w:pStyle w:val="Titre3"/>
       </w:pPr>
       <w:bookmarkStart w:id="38" w:name="_Toc67994891"/>
       <w:r>
@@ -7269,12 +7311,12 @@
     </w:p>
     <w:p>
       <w:pPr>
-        <w:pStyle w:val="ListParagraph"/>
-      </w:pPr>
-    </w:p>
-    <w:p>
-      <w:pPr>
-        <w:pStyle w:val="ListParagraph"/>
+        <w:pStyle w:val="Paragraphedeliste"/>
+      </w:pPr>
+    </w:p>
+    <w:p>
+      <w:pPr>
+        <w:pStyle w:val="Paragraphedeliste"/>
         <w:numPr>
           <w:ilvl w:val="0"/>
           <w:numId w:val="22"/>
@@ -7292,7 +7334,7 @@
     </w:p>
     <w:p>
       <w:pPr>
-        <w:pStyle w:val="ListParagraph"/>
+        <w:pStyle w:val="Paragraphedeliste"/>
         <w:numPr>
           <w:ilvl w:val="0"/>
           <w:numId w:val="22"/>
@@ -7307,7 +7349,7 @@
     </w:p>
     <w:p>
       <w:pPr>
-        <w:pStyle w:val="ListParagraph"/>
+        <w:pStyle w:val="Paragraphedeliste"/>
         <w:numPr>
           <w:ilvl w:val="0"/>
           <w:numId w:val="22"/>
@@ -7346,7 +7388,7 @@
     <w:p/>
     <w:p>
       <w:pPr>
-        <w:pStyle w:val="Heading3"/>
+        <w:pStyle w:val="Titre3"/>
       </w:pPr>
       <w:bookmarkStart w:id="39" w:name="_Toc67994892"/>
       <w:r>
@@ -7402,6 +7444,7 @@
       <w:r>
         <w:rPr>
           <w:noProof/>
+          <w:lang w:val="fr-CH" w:eastAsia="fr-CH"/>
         </w:rPr>
         <w:drawing>
           <wp:anchor distT="0" distB="0" distL="114300" distR="114300" simplePos="0" relativeHeight="251689984" behindDoc="0" locked="0" layoutInCell="1" allowOverlap="1" wp14:anchorId="6EC1B2E7" wp14:editId="2E5482BB">
@@ -7526,26 +7569,50 @@
         <w:rPr>
           <w:lang w:val="fr-CH"/>
         </w:rPr>
-        <w:t>, ce qui permet de mettre a profit mes connaissances en requête et de pas avoir a en créer de nouvelle.</w:t>
-      </w:r>
-    </w:p>
-    <w:p>
-      <w:pPr>
+        <w:t xml:space="preserve">, ce qui permet de mettre </w:t>
+      </w:r>
+      <w:r>
         <w:rPr>
           <w:lang w:val="fr-CH"/>
         </w:rPr>
-      </w:pPr>
-    </w:p>
-    <w:p>
-      <w:pPr>
+        <w:t>à</w:t>
+      </w:r>
+      <w:r>
         <w:rPr>
           <w:lang w:val="fr-CH"/>
         </w:rPr>
-      </w:pPr>
+        <w:t xml:space="preserve"> profit mes connaissances en requête et de pas avoir </w:t>
+      </w:r>
       <w:r>
         <w:rPr>
           <w:lang w:val="fr-CH"/>
         </w:rPr>
+        <w:t>à</w:t>
+      </w:r>
+      <w:r>
+        <w:rPr>
+          <w:lang w:val="fr-CH"/>
+        </w:rPr>
+        <w:t xml:space="preserve"> en créer de nouvelle.</w:t>
+      </w:r>
+    </w:p>
+    <w:p>
+      <w:pPr>
+        <w:rPr>
+          <w:lang w:val="fr-CH"/>
+        </w:rPr>
+      </w:pPr>
+    </w:p>
+    <w:p>
+      <w:pPr>
+        <w:rPr>
+          <w:lang w:val="fr-CH"/>
+        </w:rPr>
+      </w:pPr>
+      <w:r>
+        <w:rPr>
+          <w:lang w:val="fr-CH"/>
+        </w:rPr>
         <w:t>Et comme gestionnaire de base de données, donc pour interagir directement avec Derby, j’utilise DataGrip</w:t>
       </w:r>
       <w:r>
@@ -7619,6 +7686,7 @@
       <w:r>
         <w:rPr>
           <w:noProof/>
+          <w:lang w:val="fr-CH" w:eastAsia="fr-CH"/>
         </w:rPr>
         <w:drawing>
           <wp:anchor distT="0" distB="0" distL="114300" distR="114300" simplePos="0" relativeHeight="251691008" behindDoc="0" locked="0" layoutInCell="1" allowOverlap="1" wp14:anchorId="6713AABE" wp14:editId="7C6E1D87">
@@ -7701,7 +7769,7 @@
     </w:p>
     <w:p>
       <w:pPr>
-        <w:pStyle w:val="Heading3"/>
+        <w:pStyle w:val="Titre3"/>
       </w:pPr>
       <w:r>
         <w:t>Diagramme projet :</w:t>
@@ -7746,7 +7814,13 @@
     <w:p/>
     <w:p>
       <w:r>
-        <w:t>Après s’être inscrit, la vue change pour celle de la vue ou le joueur devra se connecter ce qui le fera rentrer dans la vue du lobby et pourra commencer a jouer.</w:t>
+        <w:t xml:space="preserve">Après s’être inscrit, la vue change pour celle de la vue ou le joueur devra se connecter ce qui le fera rentrer dans la vue du lobby et pourra commencer </w:t>
+      </w:r>
+      <w:r>
+        <w:t>à</w:t>
+      </w:r>
+      <w:r>
+        <w:t xml:space="preserve"> jouer.</w:t>
       </w:r>
     </w:p>
     <w:p/>
@@ -7754,6 +7828,7 @@
       <w:r>
         <w:rPr>
           <w:noProof/>
+          <w:lang w:val="fr-CH" w:eastAsia="fr-CH"/>
         </w:rPr>
         <w:drawing>
           <wp:anchor distT="0" distB="0" distL="114300" distR="114300" simplePos="0" relativeHeight="251692032" behindDoc="0" locked="0" layoutInCell="1" allowOverlap="1" wp14:anchorId="112A6177" wp14:editId="35AAE481">
@@ -7818,7 +7893,13 @@
         </w:drawing>
       </w:r>
       <w:r>
-        <w:t>Et si il avait déjà un compte, il pourra directement se connecter pour accéder au jeu et continuer avec sa progression actuelle.</w:t>
+        <w:t xml:space="preserve">Et </w:t>
+      </w:r>
+      <w:r>
+        <w:t>s’il</w:t>
+      </w:r>
+      <w:r>
+        <w:t xml:space="preserve"> avait déjà un compte, il pourra directement se connecter pour accéder au jeu et continuer avec sa progression actuelle.</w:t>
       </w:r>
     </w:p>
     <w:p>
@@ -7931,7 +8012,7 @@
     </w:p>
     <w:p>
       <w:pPr>
-        <w:pStyle w:val="Heading1"/>
+        <w:pStyle w:val="Titre1"/>
         <w:tabs>
           <w:tab w:val="num" w:pos="360"/>
         </w:tabs>
@@ -7961,7 +8042,7 @@
     </w:p>
     <w:p>
       <w:pPr>
-        <w:pStyle w:val="Heading2"/>
+        <w:pStyle w:val="Titre2"/>
         <w:rPr>
           <w:rFonts w:cs="Arial"/>
           <w:i w:val="0"/>
@@ -7999,6 +8080,628 @@
     </w:p>
     <w:p>
       <w:pPr>
+        <w:pStyle w:val="Titre3"/>
+      </w:pPr>
+      <w:r>
+        <w:t>Répertoire du logiciel :</w:t>
+      </w:r>
+      <w:r>
+        <w:br/>
+      </w:r>
+    </w:p>
+    <w:p>
+      <w:r>
+        <w:t>Mon Eclipse se trouve dans le dossier :</w:t>
+      </w:r>
+      <w:r>
+        <w:t xml:space="preserve"> </w:t>
+      </w:r>
+    </w:p>
+    <w:p>
+      <w:r>
+        <w:t>C:\Users\mathieu.rabot\eclipse\java-2020-122\eclipse</w:t>
+      </w:r>
+    </w:p>
+    <w:p/>
+    <w:p>
+      <w:r>
+        <w:t xml:space="preserve">L’entièreté du projet est </w:t>
+      </w:r>
+      <w:r>
+        <w:t>créée</w:t>
+      </w:r>
+      <w:r>
+        <w:t xml:space="preserve"> dynamiquement, ce qui veut dire que ça importe peu l’endroit </w:t>
+      </w:r>
+      <w:r>
+        <w:t>où</w:t>
+      </w:r>
+      <w:r>
+        <w:t xml:space="preserve"> l’application se trouve, tant que les différents autres dossiers sont avec dans le même dossier, l’application fonctionnera.</w:t>
+      </w:r>
+    </w:p>
+    <w:p/>
+    <w:p>
+      <w:pPr>
+        <w:pStyle w:val="Titre3"/>
+      </w:pPr>
+      <w:r>
+        <w:t>Liste des fichiers de mon projet :</w:t>
+      </w:r>
+    </w:p>
+    <w:p>
+      <w:pPr>
+        <w:rPr>
+          <w:noProof/>
+          <w:lang w:val="fr-CH" w:eastAsia="fr-CH"/>
+        </w:rPr>
+      </w:pPr>
+      <w:r>
+        <w:rPr>
+          <w:noProof/>
+          <w:lang w:val="fr-CH" w:eastAsia="fr-CH"/>
+        </w:rPr>
+        <mc:AlternateContent>
+          <mc:Choice Requires="wps">
+            <w:drawing>
+              <wp:anchor distT="0" distB="0" distL="114300" distR="114300" simplePos="0" relativeHeight="251697152" behindDoc="0" locked="0" layoutInCell="1" allowOverlap="1" wp14:anchorId="0C296F8E" wp14:editId="7E5FFA5C">
+                <wp:simplePos x="0" y="0"/>
+                <wp:positionH relativeFrom="column">
+                  <wp:posOffset>1376943</wp:posOffset>
+                </wp:positionH>
+                <wp:positionV relativeFrom="paragraph">
+                  <wp:posOffset>125275</wp:posOffset>
+                </wp:positionV>
+                <wp:extent cx="2518913" cy="5861385"/>
+                <wp:effectExtent l="0" t="0" r="15240" b="25400"/>
+                <wp:wrapNone/>
+                <wp:docPr id="15" name="Connecteur en angle 15"/>
+                <wp:cNvGraphicFramePr/>
+                <a:graphic xmlns:a="http://schemas.openxmlformats.org/drawingml/2006/main">
+                  <a:graphicData uri="http://schemas.microsoft.com/office/word/2010/wordprocessingShape">
+                    <wps:wsp>
+                      <wps:cNvCnPr/>
+                      <wps:spPr>
+                        <a:xfrm flipV="1">
+                          <a:off x="0" y="0"/>
+                          <a:ext cx="2518913" cy="5861385"/>
+                        </a:xfrm>
+                        <a:prstGeom prst="bentConnector3">
+                          <a:avLst>
+                            <a:gd name="adj1" fmla="val 64898"/>
+                          </a:avLst>
+                        </a:prstGeom>
+                      </wps:spPr>
+                      <wps:style>
+                        <a:lnRef idx="1">
+                          <a:schemeClr val="dk1"/>
+                        </a:lnRef>
+                        <a:fillRef idx="0">
+                          <a:schemeClr val="dk1"/>
+                        </a:fillRef>
+                        <a:effectRef idx="0">
+                          <a:schemeClr val="dk1"/>
+                        </a:effectRef>
+                        <a:fontRef idx="minor">
+                          <a:schemeClr val="tx1"/>
+                        </a:fontRef>
+                      </wps:style>
+                      <wps:bodyPr/>
+                    </wps:wsp>
+                  </a:graphicData>
+                </a:graphic>
+                <wp14:sizeRelH relativeFrom="margin">
+                  <wp14:pctWidth>0</wp14:pctWidth>
+                </wp14:sizeRelH>
+                <wp14:sizeRelV relativeFrom="margin">
+                  <wp14:pctHeight>0</wp14:pctHeight>
+                </wp14:sizeRelV>
+              </wp:anchor>
+            </w:drawing>
+          </mc:Choice>
+          <mc:Fallback>
+            <w:pict>
+              <v:shapetype w14:anchorId="7C1A76C1" id="_x0000_t34" coordsize="21600,21600" o:spt="34" o:oned="t" adj="10800" path="m,l@0,0@0,21600,21600,21600e" filled="f">
+                <v:stroke joinstyle="miter"/>
+                <v:formulas>
+                  <v:f eqn="val #0"/>
+                </v:formulas>
+                <v:path arrowok="t" fillok="f" o:connecttype="none"/>
+                <v:handles>
+                  <v:h position="#0,center"/>
+                </v:handles>
+                <o:lock v:ext="edit" shapetype="t"/>
+              </v:shapetype>
+              <v:shape id="Connecteur en angle 15" o:spid="_x0000_s1026" type="#_x0000_t34" style="position:absolute;margin-left:108.4pt;margin-top:9.85pt;width:198.35pt;height:461.55pt;flip:y;z-index:251697152;visibility:visible;mso-wrap-style:square;mso-width-percent:0;mso-height-percent:0;mso-wrap-distance-left:9pt;mso-wrap-distance-top:0;mso-wrap-distance-right:9pt;mso-wrap-distance-bottom:0;mso-position-horizontal:absolute;mso-position-horizontal-relative:text;mso-position-vertical:absolute;mso-position-vertical-relative:text;mso-width-percent:0;mso-height-percent:0;mso-width-relative:margin;mso-height-relative:margin" o:gfxdata="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" adj="14018" strokecolor="black [3200]" strokeweight=".5pt"/>
+            </w:pict>
+          </mc:Fallback>
+        </mc:AlternateContent>
+      </w:r>
+      <w:r>
+        <w:rPr>
+          <w:noProof/>
+          <w:lang w:val="fr-CH" w:eastAsia="fr-CH"/>
+        </w:rPr>
+        <mc:AlternateContent>
+          <mc:Choice Requires="wps">
+            <w:drawing>
+              <wp:anchor distT="0" distB="0" distL="114300" distR="114300" simplePos="0" relativeHeight="251695104" behindDoc="0" locked="0" layoutInCell="1" allowOverlap="1" wp14:anchorId="265ACF30" wp14:editId="0AAD76A7">
+                <wp:simplePos x="0" y="0"/>
+                <wp:positionH relativeFrom="column">
+                  <wp:posOffset>867985</wp:posOffset>
+                </wp:positionH>
+                <wp:positionV relativeFrom="paragraph">
+                  <wp:posOffset>125275</wp:posOffset>
+                </wp:positionV>
+                <wp:extent cx="2372264" cy="5861637"/>
+                <wp:effectExtent l="0" t="0" r="9525" b="25400"/>
+                <wp:wrapNone/>
+                <wp:docPr id="12" name="Connecteur en angle 12"/>
+                <wp:cNvGraphicFramePr/>
+                <a:graphic xmlns:a="http://schemas.openxmlformats.org/drawingml/2006/main">
+                  <a:graphicData uri="http://schemas.microsoft.com/office/word/2010/wordprocessingShape">
+                    <wps:wsp>
+                      <wps:cNvCnPr/>
+                      <wps:spPr>
+                        <a:xfrm flipV="1">
+                          <a:off x="0" y="0"/>
+                          <a:ext cx="2372264" cy="5861637"/>
+                        </a:xfrm>
+                        <a:prstGeom prst="bentConnector3">
+                          <a:avLst>
+                            <a:gd name="adj1" fmla="val 64898"/>
+                          </a:avLst>
+                        </a:prstGeom>
+                      </wps:spPr>
+                      <wps:style>
+                        <a:lnRef idx="1">
+                          <a:schemeClr val="dk1"/>
+                        </a:lnRef>
+                        <a:fillRef idx="0">
+                          <a:schemeClr val="dk1"/>
+                        </a:fillRef>
+                        <a:effectRef idx="0">
+                          <a:schemeClr val="dk1"/>
+                        </a:effectRef>
+                        <a:fontRef idx="minor">
+                          <a:schemeClr val="tx1"/>
+                        </a:fontRef>
+                      </wps:style>
+                      <wps:bodyPr/>
+                    </wps:wsp>
+                  </a:graphicData>
+                </a:graphic>
+              </wp:anchor>
+            </w:drawing>
+          </mc:Choice>
+          <mc:Fallback>
+            <w:pict>
+              <v:shape w14:anchorId="72FD54DA" id="Connecteur en angle 12" o:spid="_x0000_s1026" type="#_x0000_t34" style="position:absolute;margin-left:68.35pt;margin-top:9.85pt;width:186.8pt;height:461.55pt;flip:y;z-index:251695104;visibility:visible;mso-wrap-style:square;mso-wrap-distance-left:9pt;mso-wrap-distance-top:0;mso-wrap-distance-right:9pt;mso-wrap-distance-bottom:0;mso-position-horizontal:absolute;mso-position-horizontal-relative:text;mso-position-vertical:absolute;mso-position-vertical-relative:text" o:gfxdata="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" adj="14018" strokecolor="black [3200]" strokeweight=".5pt"/>
+            </w:pict>
+          </mc:Fallback>
+        </mc:AlternateContent>
+      </w:r>
+      <w:r>
+        <w:rPr>
+          <w:noProof/>
+          <w:lang w:val="fr-CH" w:eastAsia="fr-CH"/>
+        </w:rPr>
+        <w:drawing>
+          <wp:anchor distT="0" distB="0" distL="114300" distR="114300" simplePos="0" relativeHeight="251694080" behindDoc="0" locked="0" layoutInCell="1" allowOverlap="1" wp14:anchorId="456AC60C" wp14:editId="76B515B9">
+            <wp:simplePos x="0" y="0"/>
+            <wp:positionH relativeFrom="column">
+              <wp:posOffset>2221865</wp:posOffset>
+            </wp:positionH>
+            <wp:positionV relativeFrom="paragraph">
+              <wp:posOffset>125095</wp:posOffset>
+            </wp:positionV>
+            <wp:extent cx="2639060" cy="5878195"/>
+            <wp:effectExtent l="0" t="0" r="8890" b="8255"/>
+            <wp:wrapSquare wrapText="bothSides"/>
+            <wp:docPr id="11" name="Image 11"/>
+            <wp:cNvGraphicFramePr>
+              <a:graphicFrameLocks xmlns:a="http://schemas.openxmlformats.org/drawingml/2006/main" noChangeAspect="1"/>
+            </wp:cNvGraphicFramePr>
+            <a:graphic xmlns:a="http://schemas.openxmlformats.org/drawingml/2006/main">
+              <a:graphicData uri="http://schemas.openxmlformats.org/drawingml/2006/picture">
+                <pic:pic xmlns:pic="http://schemas.openxmlformats.org/drawingml/2006/picture">
+                  <pic:nvPicPr>
+                    <pic:cNvPr id="11" name="Architecture de dossier.png"/>
+                    <pic:cNvPicPr/>
+                  </pic:nvPicPr>
+                  <pic:blipFill rotWithShape="1">
+                    <a:blip r:embed="rId34">
+                      <a:extLst>
+                        <a:ext uri="{28A0092B-C50C-407E-A947-70E740481C1C}">
+                          <a14:useLocalDpi xmlns:a14="http://schemas.microsoft.com/office/drawing/2010/main" val="0"/>
+                        </a:ext>
+                      </a:extLst>
+                    </a:blip>
+                    <a:srcRect t="56563"/>
+                    <a:stretch/>
+                  </pic:blipFill>
+                  <pic:spPr bwMode="auto">
+                    <a:xfrm>
+                      <a:off x="0" y="0"/>
+                      <a:ext cx="2639060" cy="5878195"/>
+                    </a:xfrm>
+                    <a:prstGeom prst="rect">
+                      <a:avLst/>
+                    </a:prstGeom>
+                    <a:ln>
+                      <a:noFill/>
+                    </a:ln>
+                    <a:extLst>
+                      <a:ext uri="{53640926-AAD7-44D8-BBD7-CCE9431645EC}">
+                        <a14:shadowObscured xmlns:a14="http://schemas.microsoft.com/office/drawing/2010/main"/>
+                      </a:ext>
+                    </a:extLst>
+                  </pic:spPr>
+                </pic:pic>
+              </a:graphicData>
+            </a:graphic>
+            <wp14:sizeRelH relativeFrom="margin">
+              <wp14:pctWidth>0</wp14:pctWidth>
+            </wp14:sizeRelH>
+            <wp14:sizeRelV relativeFrom="margin">
+              <wp14:pctHeight>0</wp14:pctHeight>
+            </wp14:sizeRelV>
+          </wp:anchor>
+        </w:drawing>
+      </w:r>
+      <w:r>
+        <w:rPr>
+          <w:noProof/>
+          <w:lang w:val="fr-CH" w:eastAsia="fr-CH"/>
+        </w:rPr>
+        <w:drawing>
+          <wp:anchor distT="0" distB="0" distL="114300" distR="114300" simplePos="0" relativeHeight="251693056" behindDoc="0" locked="0" layoutInCell="1" allowOverlap="1" wp14:anchorId="78700EA1" wp14:editId="1AD777EB">
+            <wp:simplePos x="0" y="0"/>
+            <wp:positionH relativeFrom="column">
+              <wp:posOffset>90170</wp:posOffset>
+            </wp:positionH>
+            <wp:positionV relativeFrom="paragraph">
+              <wp:posOffset>172720</wp:posOffset>
+            </wp:positionV>
+            <wp:extent cx="2009775" cy="5818505"/>
+            <wp:effectExtent l="0" t="0" r="9525" b="0"/>
+            <wp:wrapSquare wrapText="bothSides"/>
+            <wp:docPr id="10" name="Image 10"/>
+            <wp:cNvGraphicFramePr>
+              <a:graphicFrameLocks xmlns:a="http://schemas.openxmlformats.org/drawingml/2006/main" noChangeAspect="1"/>
+            </wp:cNvGraphicFramePr>
+            <a:graphic xmlns:a="http://schemas.openxmlformats.org/drawingml/2006/main">
+              <a:graphicData uri="http://schemas.openxmlformats.org/drawingml/2006/picture">
+                <pic:pic xmlns:pic="http://schemas.openxmlformats.org/drawingml/2006/picture">
+                  <pic:nvPicPr>
+                    <pic:cNvPr id="10" name="Architecture de dossier.png"/>
+                    <pic:cNvPicPr/>
+                  </pic:nvPicPr>
+                  <pic:blipFill rotWithShape="1">
+                    <a:blip r:embed="rId34">
+                      <a:extLst>
+                        <a:ext uri="{28A0092B-C50C-407E-A947-70E740481C1C}">
+                          <a14:useLocalDpi xmlns:a14="http://schemas.microsoft.com/office/drawing/2010/main" val="0"/>
+                        </a:ext>
+                      </a:extLst>
+                    </a:blip>
+                    <a:srcRect b="43533"/>
+                    <a:stretch/>
+                  </pic:blipFill>
+                  <pic:spPr bwMode="auto">
+                    <a:xfrm>
+                      <a:off x="0" y="0"/>
+                      <a:ext cx="2009775" cy="5818505"/>
+                    </a:xfrm>
+                    <a:prstGeom prst="rect">
+                      <a:avLst/>
+                    </a:prstGeom>
+                    <a:ln>
+                      <a:noFill/>
+                    </a:ln>
+                    <a:extLst>
+                      <a:ext uri="{53640926-AAD7-44D8-BBD7-CCE9431645EC}">
+                        <a14:shadowObscured xmlns:a14="http://schemas.microsoft.com/office/drawing/2010/main"/>
+                      </a:ext>
+                    </a:extLst>
+                  </pic:spPr>
+                </pic:pic>
+              </a:graphicData>
+            </a:graphic>
+          </wp:anchor>
+        </w:drawing>
+      </w:r>
+    </w:p>
+    <w:p/>
+    <w:p>
+      <w:pPr>
+        <w:rPr>
+          <w:noProof/>
+          <w:lang w:val="fr-CH" w:eastAsia="fr-CH"/>
+        </w:rPr>
+      </w:pPr>
+    </w:p>
+    <w:p>
+      <w:pPr>
+        <w:rPr>
+          <w:b/>
+        </w:rPr>
+      </w:pPr>
+      <w:bookmarkStart w:id="48" w:name="_GoBack"/>
+      <w:r>
+        <w:br w:type="page"/>
+      </w:r>
+    </w:p>
+    <w:bookmarkEnd w:id="48"/>
+    <w:p>
+      <w:pPr>
+        <w:pStyle w:val="Titre4"/>
+      </w:pPr>
+      <w:r>
+        <w:lastRenderedPageBreak/>
+        <w:t>Code-TimeRewind</w:t>
+      </w:r>
+    </w:p>
+    <w:p>
+      <w:r>
+        <w:t xml:space="preserve">Ce dossier est le point principal de mon projet, qui contient toutes les libraires ainsi que mes classes. </w:t>
+      </w:r>
+    </w:p>
+    <w:p/>
+    <w:p>
+      <w:pPr>
+        <w:pStyle w:val="Titre4"/>
+      </w:pPr>
+      <w:r>
+        <w:t>Codetimerewinddb</w:t>
+      </w:r>
+    </w:p>
+    <w:p>
+      <w:r>
+        <w:t>Ce dossier est le dossier crée automatiquement au lancement de mon application, il contient ma base de donnée embarquée.</w:t>
+      </w:r>
+    </w:p>
+    <w:p/>
+    <w:p>
+      <w:pPr>
+        <w:pStyle w:val="Titre4"/>
+      </w:pPr>
+      <w:r>
+        <w:t>Libs</w:t>
+      </w:r>
+    </w:p>
+    <w:p>
+      <w:r>
+        <w:t>Ce dossier contient toutes les librairies que j’utilise dans mon projet, l’explication en détail de chaque librairie se trouvera quelque chapitre en dessous.</w:t>
+      </w:r>
+    </w:p>
+    <w:p/>
+    <w:p>
+      <w:pPr>
+        <w:pStyle w:val="Titre4"/>
+      </w:pPr>
+      <w:r>
+        <w:t>DerbyJar</w:t>
+      </w:r>
+    </w:p>
+    <w:p>
+      <w:r>
+        <w:t>Ce dossier contient toutes mes librairies concernant</w:t>
+      </w:r>
+      <w:r>
+        <w:t xml:space="preserve"> ma base de donnée.</w:t>
+      </w:r>
+    </w:p>
+    <w:p/>
+    <w:p>
+      <w:pPr>
+        <w:pStyle w:val="Titre4"/>
+      </w:pPr>
+      <w:r>
+        <w:t>Native</w:t>
+      </w:r>
+    </w:p>
+    <w:p>
+      <w:r>
+        <w:t>Ce dossier contient les natives de mon projet, je définis sous quel OS je veux exécuter mon jeu et les .dll dans le dossier native fera la transcription.</w:t>
+      </w:r>
+    </w:p>
+    <w:p/>
+    <w:p>
+      <w:pPr>
+        <w:pStyle w:val="Titre4"/>
+      </w:pPr>
+      <w:r>
+        <w:t>Slick-docs</w:t>
+      </w:r>
+    </w:p>
+    <w:p>
+      <w:r>
+        <w:t>Ce dossier contient les différentes documentations pour la librairie Slick qui est ma librairie principale.</w:t>
+      </w:r>
+    </w:p>
+    <w:p/>
+    <w:p>
+      <w:pPr>
+        <w:pStyle w:val="Titre4"/>
+      </w:pPr>
+      <w:r>
+        <w:t>Res</w:t>
+      </w:r>
+    </w:p>
+    <w:p>
+      <w:r>
+        <w:t xml:space="preserve">Ce dossier contient toutes </w:t>
+      </w:r>
+      <w:r>
+        <w:t>mes ressources nécessaires</w:t>
+      </w:r>
+      <w:r>
+        <w:t xml:space="preserve"> au fonctionnement de mon projet, il contient surtout les images de mes personnages, et des décors.</w:t>
+      </w:r>
+    </w:p>
+    <w:p>
+      <w:pPr>
+        <w:pStyle w:val="Titre4"/>
+        <w:numPr>
+          <w:ilvl w:val="0"/>
+          <w:numId w:val="0"/>
+        </w:numPr>
+        <w:ind w:left="864"/>
+      </w:pPr>
+    </w:p>
+    <w:p>
+      <w:pPr>
+        <w:pStyle w:val="Titre4"/>
+      </w:pPr>
+      <w:r>
+        <w:t>Res/</w:t>
+      </w:r>
+      <w:r>
+        <w:t>Buttons</w:t>
+      </w:r>
+    </w:p>
+    <w:p>
+      <w:r>
+        <w:t>Ce dossier contient toutes les images pour mes différents boutons dans le jeu, il existe deux types de boutons principaux, le normal et celui qui est pressé qui est plus assombrie que l’autre pour simuler le bouton appuyer.</w:t>
+      </w:r>
+    </w:p>
+    <w:p/>
+    <w:p>
+      <w:pPr>
+        <w:pStyle w:val="Titre4"/>
+      </w:pPr>
+      <w:r>
+        <w:t>Res/</w:t>
+      </w:r>
+      <w:r>
+        <w:t>Entity</w:t>
+      </w:r>
+    </w:p>
+    <w:p>
+      <w:r>
+        <w:t>Ce dossier contient toutes les images de mes différents personnages dans le jeu.</w:t>
+      </w:r>
+    </w:p>
+    <w:p/>
+    <w:p>
+      <w:pPr>
+        <w:pStyle w:val="Titre4"/>
+      </w:pPr>
+      <w:r>
+        <w:t>Zones</w:t>
+      </w:r>
+    </w:p>
+    <w:p>
+      <w:r>
+        <w:t>Ce dossier est plus générique parce qu’il contient des conteneurs que j’ai appelé des « zones » qui sont aussi des images mais qui servent beaucoup pour l’affichage de l’expérience ou encore pour mettre un fond aux sorts et aux statistiques.</w:t>
+      </w:r>
+    </w:p>
+    <w:p/>
+    <w:p>
+      <w:pPr>
+        <w:pStyle w:val="Titre4"/>
+      </w:pPr>
+      <w:r>
+        <w:t>Src</w:t>
+      </w:r>
+    </w:p>
+    <w:p>
+      <w:r>
+        <w:t>Ce dossier contient toutes mes classes et mon projet en générale.</w:t>
+      </w:r>
+    </w:p>
+    <w:p/>
+    <w:p>
+      <w:pPr>
+        <w:pStyle w:val="Titre4"/>
+      </w:pPr>
+      <w:r>
+        <w:t>Main</w:t>
+      </w:r>
+    </w:p>
+    <w:p>
+      <w:r>
+        <w:t>C</w:t>
+      </w:r>
+      <w:r>
+        <w:t>e</w:t>
+      </w:r>
+      <w:r>
+        <w:t xml:space="preserve"> doss</w:t>
+      </w:r>
+      <w:r>
+        <w:t>i</w:t>
+      </w:r>
+      <w:r>
+        <w:t>er contient les classes principales de mon jeu, il contient le Main qui est le point d’entrée, ainsi que le Game qui est le gestionnaire qui fait la liaison entre toutes les différentes vues.</w:t>
+      </w:r>
+    </w:p>
+    <w:p>
+      <w:pPr>
+        <w:pStyle w:val="Titre4"/>
+      </w:pPr>
+      <w:r>
+        <w:lastRenderedPageBreak/>
+        <w:t>Model</w:t>
+      </w:r>
+    </w:p>
+    <w:p>
+      <w:r>
+        <w:t>Ce dossier contient les classes qui gère la liaison entre les vues et les données dans la base de donnée ou les données stockées en générale.</w:t>
+      </w:r>
+      <w:r>
+        <w:t xml:space="preserve"> (Il sera amélioré pour faire la liaison entre le futur Controller et les données, il y aura plus de lien direct avec les vues après.</w:t>
+      </w:r>
+    </w:p>
+    <w:p/>
+    <w:p>
+      <w:pPr>
+        <w:pStyle w:val="Titre4"/>
+      </w:pPr>
+      <w:r>
+        <w:t>View</w:t>
+      </w:r>
+    </w:p>
+    <w:p>
+      <w:r>
+        <w:t xml:space="preserve">Ce dossier contient </w:t>
+      </w:r>
+      <w:r>
+        <w:t>mes différentes vues</w:t>
+      </w:r>
+      <w:r>
+        <w:t xml:space="preserve"> que l’utilisateur verra lorsqu’il lancera le programme et jouera.</w:t>
+      </w:r>
+    </w:p>
+    <w:p/>
+    <w:p/>
+    <w:p>
+      <w:pPr>
+        <w:pStyle w:val="Titre3"/>
+      </w:pPr>
+      <w:r>
+        <w:t>Version de mon produit :</w:t>
+      </w:r>
+    </w:p>
+    <w:p/>
+    <w:p>
+      <w:r>
+        <w:t>La version actuelle de mon jeu est la 1.0 qui est une version stable mais qui comporte encore énormément de bug, lorsque je vais en résoudre plusieurs d’un coup, je vais faire passer le jeu à la version suivante.</w:t>
+      </w:r>
+    </w:p>
+    <w:p/>
+    <w:p>
+      <w:pPr>
+        <w:pStyle w:val="Titre3"/>
+      </w:pPr>
+      <w:r>
+        <w:t>Description des librairies utilisées :</w:t>
+      </w:r>
+    </w:p>
+    <w:p/>
+    <w:p>
+      <w:pPr>
         <w:ind w:firstLine="360"/>
         <w:rPr>
           <w:rFonts w:cs="Arial"/>
@@ -8006,275 +8709,6 @@
           <w:iCs/>
         </w:rPr>
       </w:pPr>
-      <w:r>
-        <w:rPr>
-          <w:rFonts w:cs="Arial"/>
-          <w:i/>
-          <w:iCs/>
-        </w:rPr>
-        <w:t>Décrire la réalisation "physique" de votre projet</w:t>
-      </w:r>
-    </w:p>
-    <w:p>
-      <w:pPr>
-        <w:ind w:firstLine="360"/>
-        <w:rPr>
-          <w:rFonts w:cs="Arial"/>
-          <w:i/>
-          <w:iCs/>
-        </w:rPr>
-      </w:pPr>
-    </w:p>
-    <w:p>
-      <w:pPr>
-        <w:numPr>
-          <w:ilvl w:val="0"/>
-          <w:numId w:val="11"/>
-        </w:numPr>
-        <w:tabs>
-          <w:tab w:val="clear" w:pos="720"/>
-          <w:tab w:val="num" w:pos="927"/>
-        </w:tabs>
-        <w:ind w:left="927"/>
-        <w:rPr>
-          <w:rFonts w:cs="Arial"/>
-          <w:i/>
-          <w:iCs/>
-        </w:rPr>
-      </w:pPr>
-      <w:r>
-        <w:rPr>
-          <w:rFonts w:cs="Arial"/>
-          <w:i/>
-          <w:iCs/>
-        </w:rPr>
-        <w:t>les répertoires où le logiciel est installé</w:t>
-      </w:r>
-    </w:p>
-    <w:p>
-      <w:pPr>
-        <w:numPr>
-          <w:ilvl w:val="0"/>
-          <w:numId w:val="10"/>
-        </w:numPr>
-        <w:tabs>
-          <w:tab w:val="clear" w:pos="720"/>
-          <w:tab w:val="num" w:pos="927"/>
-        </w:tabs>
-        <w:ind w:left="927"/>
-        <w:rPr>
-          <w:rFonts w:cs="Arial"/>
-          <w:i/>
-          <w:iCs/>
-        </w:rPr>
-      </w:pPr>
-      <w:r>
-        <w:rPr>
-          <w:rFonts w:cs="Arial"/>
-          <w:i/>
-          <w:iCs/>
-        </w:rPr>
-        <w:t>la liste de tous les fichiers et une rapide description de leur contenu (des noms qui parlent !)</w:t>
-      </w:r>
-    </w:p>
-    <w:p>
-      <w:pPr>
-        <w:numPr>
-          <w:ilvl w:val="0"/>
-          <w:numId w:val="10"/>
-        </w:numPr>
-        <w:tabs>
-          <w:tab w:val="clear" w:pos="720"/>
-          <w:tab w:val="num" w:pos="927"/>
-        </w:tabs>
-        <w:ind w:left="927"/>
-        <w:rPr>
-          <w:rFonts w:cs="Arial"/>
-          <w:i/>
-          <w:iCs/>
-        </w:rPr>
-      </w:pPr>
-      <w:r>
-        <w:rPr>
-          <w:rFonts w:cs="Arial"/>
-          <w:i/>
-          <w:iCs/>
-        </w:rPr>
-        <w:t>les versions des systèmes d'exploitation et des outils logiciels</w:t>
-      </w:r>
-    </w:p>
-    <w:p>
-      <w:pPr>
-        <w:numPr>
-          <w:ilvl w:val="0"/>
-          <w:numId w:val="10"/>
-        </w:numPr>
-        <w:tabs>
-          <w:tab w:val="clear" w:pos="720"/>
-          <w:tab w:val="num" w:pos="927"/>
-        </w:tabs>
-        <w:ind w:left="927"/>
-        <w:rPr>
-          <w:rFonts w:cs="Arial"/>
-          <w:i/>
-          <w:iCs/>
-        </w:rPr>
-      </w:pPr>
-      <w:r>
-        <w:rPr>
-          <w:rFonts w:cs="Arial"/>
-          <w:i/>
-          <w:iCs/>
-        </w:rPr>
-        <w:t>la description exacte du matériel</w:t>
-      </w:r>
-    </w:p>
-    <w:p>
-      <w:pPr>
-        <w:numPr>
-          <w:ilvl w:val="0"/>
-          <w:numId w:val="10"/>
-        </w:numPr>
-        <w:tabs>
-          <w:tab w:val="clear" w:pos="720"/>
-          <w:tab w:val="num" w:pos="927"/>
-        </w:tabs>
-        <w:ind w:left="927"/>
-        <w:rPr>
-          <w:rFonts w:cs="Arial"/>
-          <w:i/>
-          <w:iCs/>
-        </w:rPr>
-      </w:pPr>
-      <w:r>
-        <w:rPr>
-          <w:rFonts w:cs="Arial"/>
-          <w:i/>
-          <w:iCs/>
-        </w:rPr>
-        <w:t>le numé</w:t>
-      </w:r>
-      <w:r>
-        <w:rPr>
-          <w:rFonts w:cs="Arial"/>
-          <w:i/>
-          <w:iCs/>
-        </w:rPr>
-        <w:t xml:space="preserve">ro de version de votre produit </w:t>
-      </w:r>
-      <w:r>
-        <w:rPr>
-          <w:rFonts w:cs="Arial"/>
-          <w:i/>
-          <w:iCs/>
-        </w:rPr>
-        <w:t>!</w:t>
-      </w:r>
-    </w:p>
-    <w:p>
-      <w:pPr>
-        <w:numPr>
-          <w:ilvl w:val="0"/>
-          <w:numId w:val="10"/>
-        </w:numPr>
-        <w:tabs>
-          <w:tab w:val="clear" w:pos="720"/>
-          <w:tab w:val="num" w:pos="927"/>
-        </w:tabs>
-        <w:ind w:left="927"/>
-        <w:rPr>
-          <w:rFonts w:cs="Arial"/>
-          <w:i/>
-          <w:iCs/>
-          <w:u w:val="single"/>
-        </w:rPr>
-      </w:pPr>
-      <w:r>
-        <w:rPr>
-          <w:rFonts w:cs="Arial"/>
-          <w:i/>
-          <w:iCs/>
-        </w:rPr>
-        <w:t>programmation et scripts: librairies externes, dictionnaire des données, reconstruction du logiciel</w:t>
-      </w:r>
-      <w:r>
-        <w:rPr>
-          <w:rFonts w:cs="Arial"/>
-          <w:i/>
-          <w:iCs/>
-        </w:rPr>
-        <w:t xml:space="preserve"> </w:t>
-      </w:r>
-      <w:r>
-        <w:rPr>
-          <w:rFonts w:cs="Arial"/>
-          <w:i/>
-          <w:iCs/>
-        </w:rPr>
-        <w:t>-</w:t>
-      </w:r>
-      <w:r>
-        <w:rPr>
-          <w:rFonts w:cs="Arial"/>
-          <w:i/>
-          <w:iCs/>
-        </w:rPr>
-        <w:t xml:space="preserve"> </w:t>
-      </w:r>
-      <w:r>
-        <w:rPr>
-          <w:rFonts w:cs="Arial"/>
-          <w:i/>
-          <w:iCs/>
-        </w:rPr>
-        <w:t>cible à partir des sources.</w:t>
-      </w:r>
-    </w:p>
-    <w:p>
-      <w:pPr>
-        <w:ind w:left="567"/>
-        <w:rPr>
-          <w:rFonts w:cs="Arial"/>
-          <w:i/>
-          <w:iCs/>
-          <w:u w:val="single"/>
-        </w:rPr>
-      </w:pPr>
-    </w:p>
-    <w:p>
-      <w:pPr>
-        <w:ind w:left="1134" w:hanging="774"/>
-        <w:rPr>
-          <w:rFonts w:cs="Arial"/>
-          <w:i/>
-          <w:iCs/>
-        </w:rPr>
-      </w:pPr>
-      <w:r>
-        <w:rPr>
-          <w:rFonts w:cs="Arial"/>
-          <w:i/>
-          <w:iCs/>
-        </w:rPr>
-        <w:t xml:space="preserve">NOTE : </w:t>
-      </w:r>
-      <w:r>
-        <w:rPr>
-          <w:rFonts w:cs="Arial"/>
-          <w:i/>
-          <w:iCs/>
-          <w:u w:val="single"/>
-        </w:rPr>
-        <w:t>Evitez d’inclure les listings des sources</w:t>
-      </w:r>
-      <w:r>
-        <w:rPr>
-          <w:rFonts w:cs="Arial"/>
-          <w:i/>
-          <w:iCs/>
-        </w:rPr>
-        <w:t>, à moins que vous ne désiriez en expliquer une partie vous paraissant importante. Dans ce cas n’incluez que cette partie…</w:t>
-      </w:r>
     </w:p>
     <w:p>
       <w:pPr>
@@ -8285,9 +8719,10 @@
           <w:u w:val="single"/>
         </w:rPr>
       </w:pPr>
-      <w:bookmarkStart w:id="48" w:name="_Toc25553321"/>
-      <w:bookmarkStart w:id="49" w:name="_Toc71691025"/>
-      <w:bookmarkStart w:id="50" w:name="_Toc67561740"/>
+      <w:bookmarkStart w:id="49" w:name="_Toc25553321"/>
+      <w:bookmarkStart w:id="50" w:name="_Toc71691025"/>
+      <w:bookmarkStart w:id="51" w:name="_Toc67561740"/>
+      <w:bookmarkStart w:id="52" w:name="_Toc67994895"/>
       <w:r>
         <w:rPr>
           <w:rFonts w:cs="Arial"/>
@@ -8299,14 +8734,13 @@
     </w:p>
     <w:p>
       <w:pPr>
-        <w:pStyle w:val="Heading2"/>
+        <w:pStyle w:val="Titre2"/>
         <w:rPr>
           <w:rFonts w:cs="Arial"/>
           <w:i w:val="0"/>
           <w:iCs/>
         </w:rPr>
       </w:pPr>
-      <w:bookmarkStart w:id="51" w:name="_Toc67994895"/>
       <w:r>
         <w:rPr>
           <w:rFonts w:cs="Arial"/>
@@ -8316,7 +8750,7 @@
         <w:lastRenderedPageBreak/>
         <w:t>Description des test</w:t>
       </w:r>
-      <w:bookmarkEnd w:id="48"/>
+      <w:bookmarkEnd w:id="49"/>
       <w:r>
         <w:rPr>
           <w:rFonts w:cs="Arial"/>
@@ -8325,13 +8759,13 @@
         </w:rPr>
         <w:t>s effectués</w:t>
       </w:r>
-      <w:bookmarkEnd w:id="49"/>
       <w:bookmarkEnd w:id="50"/>
       <w:bookmarkEnd w:id="51"/>
-    </w:p>
-    <w:p>
-      <w:pPr>
-        <w:pStyle w:val="Header"/>
+      <w:bookmarkEnd w:id="52"/>
+    </w:p>
+    <w:p>
+      <w:pPr>
+        <w:pStyle w:val="En-tte"/>
         <w:ind w:left="357"/>
         <w:rPr>
           <w:rFonts w:cs="Arial"/>
@@ -8341,27 +8775,27 @@
     </w:p>
     <w:p>
       <w:pPr>
-        <w:pStyle w:val="Heading3"/>
-      </w:pPr>
-      <w:bookmarkStart w:id="52" w:name="_Toc67994896"/>
-      <w:bookmarkStart w:id="53" w:name="_Toc25553322"/>
-      <w:bookmarkStart w:id="54" w:name="_Toc71691026"/>
-      <w:bookmarkStart w:id="55" w:name="_Toc67561741"/>
+        <w:pStyle w:val="Titre3"/>
+      </w:pPr>
+      <w:bookmarkStart w:id="53" w:name="_Toc67994896"/>
+      <w:bookmarkStart w:id="54" w:name="_Toc25553322"/>
+      <w:bookmarkStart w:id="55" w:name="_Toc71691026"/>
+      <w:bookmarkStart w:id="56" w:name="_Toc67561741"/>
       <w:r>
         <w:t>Différents tests :</w:t>
       </w:r>
-      <w:bookmarkEnd w:id="52"/>
+      <w:bookmarkEnd w:id="53"/>
     </w:p>
     <w:p/>
     <w:p>
       <w:pPr>
-        <w:pStyle w:val="Heading4"/>
-      </w:pPr>
-      <w:bookmarkStart w:id="56" w:name="_Toc67994897"/>
+        <w:pStyle w:val="Titre4"/>
+      </w:pPr>
+      <w:bookmarkStart w:id="57" w:name="_Toc67994897"/>
       <w:r>
         <w:t>Connexion à la base de donnée</w:t>
       </w:r>
-      <w:bookmarkEnd w:id="56"/>
+      <w:bookmarkEnd w:id="57"/>
     </w:p>
     <w:p/>
     <w:p>
@@ -8388,13 +8822,13 @@
     <w:p/>
     <w:p>
       <w:pPr>
-        <w:pStyle w:val="Heading4"/>
-      </w:pPr>
-      <w:bookmarkStart w:id="57" w:name="_Toc67994898"/>
+        <w:pStyle w:val="Titre4"/>
+      </w:pPr>
+      <w:bookmarkStart w:id="58" w:name="_Toc67994898"/>
       <w:r>
         <w:t>Insertion des différents niveaux</w:t>
       </w:r>
-      <w:bookmarkEnd w:id="57"/>
+      <w:bookmarkEnd w:id="58"/>
     </w:p>
     <w:p/>
     <w:p>
@@ -8421,13 +8855,13 @@
     <w:p/>
     <w:p>
       <w:pPr>
-        <w:pStyle w:val="Heading4"/>
-      </w:pPr>
-      <w:bookmarkStart w:id="58" w:name="_Toc67994899"/>
+        <w:pStyle w:val="Titre4"/>
+      </w:pPr>
+      <w:bookmarkStart w:id="59" w:name="_Toc67994899"/>
       <w:r>
         <w:t>Vérification d’un test de connexion à la base de donnée coté utilisateur</w:t>
       </w:r>
-      <w:bookmarkEnd w:id="58"/>
+      <w:bookmarkEnd w:id="59"/>
     </w:p>
     <w:p/>
     <w:p>
@@ -8460,17 +8894,17 @@
     <w:p/>
     <w:p>
       <w:pPr>
-        <w:pStyle w:val="Heading4"/>
-      </w:pPr>
-      <w:bookmarkStart w:id="59" w:name="_Toc67994900"/>
+        <w:pStyle w:val="Titre4"/>
+      </w:pPr>
+      <w:bookmarkStart w:id="60" w:name="_Toc67994900"/>
       <w:r>
         <w:t>Insertion des différents personnages existants</w:t>
       </w:r>
-      <w:bookmarkEnd w:id="59"/>
-    </w:p>
-    <w:p>
-      <w:pPr>
-        <w:pStyle w:val="Header"/>
+      <w:bookmarkEnd w:id="60"/>
+    </w:p>
+    <w:p>
+      <w:pPr>
+        <w:pStyle w:val="En-tte"/>
         <w:tabs>
           <w:tab w:val="clear" w:pos="4536"/>
           <w:tab w:val="clear" w:pos="9072"/>
@@ -8504,286 +8938,266 @@
     </w:p>
     <w:p>
       <w:pPr>
-        <w:pStyle w:val="Heading2"/>
+        <w:pStyle w:val="Titre2"/>
+      </w:pPr>
+      <w:bookmarkStart w:id="61" w:name="_Toc67994901"/>
+      <w:r>
+        <w:t xml:space="preserve">Erreurs </w:t>
+      </w:r>
+      <w:bookmarkEnd w:id="54"/>
+      <w:r>
+        <w:t>restantes</w:t>
+      </w:r>
+      <w:bookmarkEnd w:id="55"/>
+      <w:bookmarkEnd w:id="56"/>
+      <w:bookmarkEnd w:id="61"/>
+      <w:r>
+        <w:t xml:space="preserve">  </w:t>
+      </w:r>
+    </w:p>
+    <w:p/>
+    <w:p>
+      <w:bookmarkStart w:id="62" w:name="_Toc25553323"/>
+      <w:r>
+        <w:t>Ce chapitre définis les différentes erreurs qui reste dans mon projet qui fait que mon jeu n’est pas encore totalement jouable, ça contient aussi les améliorations futures que je vais devoir faire pour résoudre le problème.</w:t>
+      </w:r>
+    </w:p>
+    <w:p/>
+    <w:p>
+      <w:pPr>
+        <w:pStyle w:val="Titre3"/>
+      </w:pPr>
+      <w:bookmarkStart w:id="63" w:name="_Toc67994902"/>
+      <w:r>
+        <w:t>Finir un combat</w:t>
+      </w:r>
+      <w:bookmarkEnd w:id="63"/>
+    </w:p>
+    <w:p/>
+    <w:p>
+      <w:r>
+        <w:t>Pour l’instant, c’est possible de finir un combat mais ça a aucun effet sur le jeu.</w:t>
+      </w:r>
+    </w:p>
+    <w:p>
+      <w:r>
+        <w:lastRenderedPageBreak/>
+        <w:t>Nous pouvons affronter des ennemies si on va dans le mode aventure, utilisé nos différents sorts et les battre et même que quand il y a plus d’ennemie devant nous, la page de fin d’un combat s’affiche.</w:t>
+      </w:r>
+    </w:p>
+    <w:p/>
+    <w:p>
+      <w:r>
+        <w:t>Mais la gestion pour dire si le combat est fini dans la base de donnée n’est pas implémenter.</w:t>
+      </w:r>
+    </w:p>
+    <w:p/>
+    <w:p>
+      <w:r>
+        <w:t xml:space="preserve">Pour les actions à suivre, je dois encore mettre </w:t>
+      </w:r>
+      <w:r>
+        <w:t>à</w:t>
+      </w:r>
+      <w:r>
+        <w:t xml:space="preserve"> jour la base de donnée </w:t>
+      </w:r>
+      <w:r>
+        <w:t>à</w:t>
+      </w:r>
+      <w:r>
+        <w:t xml:space="preserve"> la fin d’un combat, c’est ce qu’il me reste à faire pour cette erreur.</w:t>
+      </w:r>
+    </w:p>
+    <w:p/>
+    <w:p>
+      <w:pPr>
+        <w:pStyle w:val="Titre3"/>
+      </w:pPr>
+      <w:bookmarkStart w:id="64" w:name="_Toc67994903"/>
+      <w:r>
+        <w:t>Enregistrer l’expérience gagné lors d’un combat</w:t>
+      </w:r>
+      <w:bookmarkEnd w:id="64"/>
+    </w:p>
+    <w:p/>
+    <w:p>
+      <w:r>
+        <w:t>Lorsque le combat est fini, des points d’expériences sont attribués aux différents alliés pour les récompenser d’avoir finis le niveau et surtout pour les faire progresser dans le jeu en les faisant augmenter de niveau et de statistique.</w:t>
+      </w:r>
+    </w:p>
+    <w:p/>
+    <w:p>
+      <w:r>
+        <w:t>La gestion de l’expérience n’est pas encore finie, ce qui inclue que la base de donnée est pas à jour selon l’expérience gagnée du personnage.</w:t>
+      </w:r>
+    </w:p>
+    <w:p>
+      <w:r>
+        <w:t>Le jeu actuellement a pas vraiment de progression direct. Nous pouvons juste combattre sans rien gagner.</w:t>
+      </w:r>
+    </w:p>
+    <w:p/>
+    <w:p>
+      <w:r>
+        <w:t xml:space="preserve">Pour la suite, je vais juste continuer </w:t>
+      </w:r>
+      <w:r>
+        <w:t>à</w:t>
+      </w:r>
+      <w:r>
+        <w:t xml:space="preserve"> créer le système de gain d’expérience et faire en sorte que notre allié puisse s’améliorer dans le jeu en augmentant son niveau.</w:t>
+      </w:r>
+    </w:p>
+    <w:p/>
+    <w:p/>
+    <w:p>
+      <w:pPr>
+        <w:pStyle w:val="Titre3"/>
+      </w:pPr>
+      <w:bookmarkStart w:id="65" w:name="_Toc67994904"/>
+      <w:r>
+        <w:t>Ajouter des niveaux</w:t>
+      </w:r>
+      <w:bookmarkEnd w:id="65"/>
+    </w:p>
+    <w:p/>
+    <w:p>
+      <w:r>
+        <w:t>La gestion des niveaux est totalement finie, nous pouvons rentrer dans un niveau, et participer à un combat, la gestion des niveaux est en chapitre, nous avons trois chapitres avec une dizaine de niveau normalement ce qui n’est pas le cas actuellement.</w:t>
+      </w:r>
+    </w:p>
+    <w:p/>
+    <w:p>
+      <w:r>
+        <w:t xml:space="preserve">Le chapitre est pas complètement rempli de niveau, le chapitre deux en contient qu’un seul et le chapitre trois n’est </w:t>
+      </w:r>
+      <w:r>
+        <w:t>à</w:t>
+      </w:r>
+      <w:r>
+        <w:t xml:space="preserve"> aucun, ce qui veut dire que lorsqu’on va cliquer pour accéder au chapitre trois, le jeu va se fermer dû à une erreur dans le code.</w:t>
+      </w:r>
+    </w:p>
+    <w:p/>
+    <w:p>
+      <w:r>
+        <w:t>Il faudrait juste que j’ajoute plus de niveau dans le jeu pour pallier à ce problème.</w:t>
+      </w:r>
+    </w:p>
+    <w:p/>
+    <w:p>
+      <w:pPr>
+        <w:pStyle w:val="Titre3"/>
+      </w:pPr>
+      <w:bookmarkStart w:id="66" w:name="_Toc67994905"/>
+      <w:r>
+        <w:t>Ajouter la gestion des équipements</w:t>
+      </w:r>
+      <w:bookmarkEnd w:id="66"/>
+    </w:p>
+    <w:bookmarkEnd w:id="62"/>
+    <w:p>
+      <w:pPr>
+        <w:pStyle w:val="En-tte"/>
+        <w:rPr>
+          <w:rFonts w:cs="Arial"/>
+          <w:iCs/>
+        </w:rPr>
+      </w:pPr>
+    </w:p>
+    <w:p>
+      <w:pPr>
+        <w:pStyle w:val="En-tte"/>
+        <w:rPr>
+          <w:rFonts w:cs="Arial"/>
+          <w:iCs/>
+        </w:rPr>
+      </w:pPr>
+      <w:r>
+        <w:rPr>
+          <w:rFonts w:cs="Arial"/>
+          <w:iCs/>
+        </w:rPr>
+        <w:t>Dans mon cahier des charges, la gestion des équipements est un point qui revient et que je n’ai pas réussis à implémenter, durant le long de mon projet, j’ai focaliser mon temps et les implémentations que j’apportais à mon esprit ou à ma vision des choses. J’ai implémenté des choses logiques pour moi tel qu’un login et un register ou encore mis en place différentes vues qui n’était pas forcément demandé et je suis passé à côté de la gestion des équipements.</w:t>
+      </w:r>
+    </w:p>
+    <w:p>
+      <w:pPr>
+        <w:pStyle w:val="En-tte"/>
+        <w:rPr>
+          <w:rFonts w:cs="Arial"/>
+          <w:iCs/>
+        </w:rPr>
+      </w:pPr>
+    </w:p>
+    <w:p>
+      <w:pPr>
+        <w:pStyle w:val="En-tte"/>
+        <w:rPr>
+          <w:rFonts w:cs="Arial"/>
+          <w:iCs/>
+        </w:rPr>
+      </w:pPr>
+      <w:r>
+        <w:rPr>
+          <w:rFonts w:cs="Arial"/>
+          <w:iCs/>
+        </w:rPr>
+        <w:t>Je vais totalement devoir commencer la gestion des équipements et la faire fonctionner pour la suite du projet.</w:t>
+      </w:r>
+    </w:p>
+    <w:p>
+      <w:pPr>
+        <w:pStyle w:val="En-tte"/>
+        <w:rPr>
+          <w:rFonts w:cs="Arial"/>
+          <w:iCs/>
+        </w:rPr>
+      </w:pPr>
+    </w:p>
+    <w:p>
+      <w:pPr>
+        <w:pStyle w:val="En-tte"/>
+        <w:rPr>
+          <w:rFonts w:cs="Arial"/>
+          <w:iCs/>
+        </w:rPr>
+      </w:pPr>
+    </w:p>
+    <w:p>
+      <w:pPr>
+        <w:pStyle w:val="Titre2"/>
         <w:rPr>
           <w:rFonts w:cs="Arial"/>
           <w:i w:val="0"/>
           <w:iCs/>
         </w:rPr>
       </w:pPr>
-      <w:bookmarkStart w:id="60" w:name="_Toc67994901"/>
+      <w:bookmarkStart w:id="67" w:name="_Toc25553326"/>
+      <w:bookmarkStart w:id="68" w:name="_Toc71691029"/>
+      <w:bookmarkStart w:id="69" w:name="_Toc67561742"/>
+      <w:bookmarkStart w:id="70" w:name="_Toc67994906"/>
       <w:r>
         <w:rPr>
           <w:rFonts w:cs="Arial"/>
           <w:i w:val="0"/>
           <w:iCs/>
         </w:rPr>
-        <w:t xml:space="preserve">Erreurs </w:t>
-      </w:r>
-      <w:bookmarkEnd w:id="53"/>
+        <w:t>Liste des documents</w:t>
+      </w:r>
+      <w:bookmarkEnd w:id="67"/>
       <w:r>
         <w:rPr>
           <w:rFonts w:cs="Arial"/>
           <w:i w:val="0"/>
           <w:iCs/>
         </w:rPr>
-        <w:t>restantes</w:t>
-      </w:r>
-      <w:bookmarkEnd w:id="54"/>
-      <w:bookmarkEnd w:id="55"/>
-      <w:bookmarkEnd w:id="60"/>
-      <w:r>
-        <w:rPr>
-          <w:rFonts w:cs="Arial"/>
-          <w:i w:val="0"/>
-          <w:iCs/>
-        </w:rPr>
-        <w:t xml:space="preserve">  </w:t>
-      </w:r>
-    </w:p>
-    <w:p/>
-    <w:p>
-      <w:bookmarkStart w:id="61" w:name="_Toc25553323"/>
-      <w:r>
-        <w:t>Ce chapitre définis les différentes erreurs qui reste dans mon projet qui fait que mon jeu n’est pas encore totalement jouable, ça contient aussi les améliorations futures que je vais devoir faire pour résoudre le problème.</w:t>
-      </w:r>
-    </w:p>
-    <w:p/>
-    <w:p>
-      <w:pPr>
-        <w:pStyle w:val="Heading3"/>
-      </w:pPr>
-      <w:bookmarkStart w:id="62" w:name="_Toc67994902"/>
-      <w:r>
-        <w:t>Finir un combat</w:t>
-      </w:r>
-      <w:bookmarkEnd w:id="62"/>
-    </w:p>
-    <w:p/>
-    <w:p>
-      <w:r>
-        <w:t>Pour l’instant, c’est possible de finir un combat mais ça a aucun effet sur le jeu.</w:t>
-      </w:r>
-    </w:p>
-    <w:p>
-      <w:r>
-        <w:lastRenderedPageBreak/>
-        <w:t>Nous pouvons affronter des ennemies si on va dans le mode aventure, utilisé nos différents sorts et les battre et même que quand il y a plus d’ennemie devant nous, la page de fin d’un combat s’affiche.</w:t>
-      </w:r>
-    </w:p>
-    <w:p/>
-    <w:p>
-      <w:r>
-        <w:t>Mais la gestion pour dire si le combat est fini dans la base de donnée n’est pas implémenter.</w:t>
-      </w:r>
-    </w:p>
-    <w:p/>
-    <w:p>
-      <w:r>
-        <w:t xml:space="preserve">Pour les actions à suivre, je dois encore mettre </w:t>
-      </w:r>
-      <w:r>
-        <w:t>à</w:t>
-      </w:r>
-      <w:r>
-        <w:t xml:space="preserve"> jour la base de donnée </w:t>
-      </w:r>
-      <w:r>
-        <w:t>à</w:t>
-      </w:r>
-      <w:r>
-        <w:t xml:space="preserve"> la fin d’un combat, c’est ce qu’il me reste à faire pour cette erreur.</w:t>
-      </w:r>
-    </w:p>
-    <w:p/>
-    <w:p>
-      <w:pPr>
-        <w:pStyle w:val="Heading3"/>
-      </w:pPr>
-      <w:bookmarkStart w:id="63" w:name="_Toc67994903"/>
-      <w:r>
-        <w:t>Enregistrer l’expérience gagné lors d’un combat</w:t>
-      </w:r>
-      <w:bookmarkEnd w:id="63"/>
-    </w:p>
-    <w:p/>
-    <w:p>
-      <w:r>
-        <w:t>Lorsque le combat est fini, des points d’expériences sont attribués aux différents alliés pour les récompenser d’avoir finis le niveau et surtout pour les faire progresser dans le jeu en les faisant augmenter de niveau et de statistique.</w:t>
-      </w:r>
-    </w:p>
-    <w:p/>
-    <w:p>
-      <w:r>
-        <w:t>La gestion de l’expérience n’est pas encore finie, ce qui inclue que la base de donnée est pas à jour selon l’expérience gagnée du personnage.</w:t>
-      </w:r>
-    </w:p>
-    <w:p>
-      <w:r>
-        <w:t>Le jeu actuellement a pas vraiment de progression direct. Nous pouvons juste combattre sans rien gagner.</w:t>
-      </w:r>
-    </w:p>
-    <w:p/>
-    <w:p>
-      <w:r>
-        <w:t xml:space="preserve">Pour la suite, je vais juste continuer </w:t>
-      </w:r>
-      <w:r>
-        <w:t>à</w:t>
-      </w:r>
-      <w:r>
-        <w:t xml:space="preserve"> créer le système de gain d’expérience et faire en sorte que notre allié puisse s’améliorer dans le jeu en augmentant son niveau.</w:t>
-      </w:r>
-    </w:p>
-    <w:p/>
-    <w:p/>
-    <w:p>
-      <w:pPr>
-        <w:pStyle w:val="Heading3"/>
-      </w:pPr>
-      <w:bookmarkStart w:id="64" w:name="_Toc67994904"/>
-      <w:r>
-        <w:t>Ajouter des niveaux</w:t>
-      </w:r>
-      <w:bookmarkEnd w:id="64"/>
-    </w:p>
-    <w:p/>
-    <w:p>
-      <w:r>
-        <w:t>La gestion des niveaux est totalement finie, nous pouvons rentrer dans un niveau, et participer à un combat, la gestion des niveaux est en chapitre, nous avons trois chapitres avec une dizaine de niveau normalement ce qui n’est pas le cas actuellement.</w:t>
-      </w:r>
-    </w:p>
-    <w:p/>
-    <w:p>
-      <w:r>
-        <w:t xml:space="preserve">Le chapitre est pas complètement rempli de niveau, le chapitre deux en contient qu’un seul et le chapitre trois n’est </w:t>
-      </w:r>
-      <w:r>
-        <w:t>à</w:t>
-      </w:r>
-      <w:r>
-        <w:t xml:space="preserve"> aucun, ce qui veut dire que lorsqu’on va cliquer pour accéder au chapitre trois, le jeu va se fermer dû à une erreur dans le code.</w:t>
-      </w:r>
-    </w:p>
-    <w:p/>
-    <w:p>
-      <w:r>
-        <w:t>Il faudrait juste que j’ajoute plus de niveau dans le jeu pour pallier à ce problème.</w:t>
-      </w:r>
-    </w:p>
-    <w:p/>
-    <w:p>
-      <w:pPr>
-        <w:pStyle w:val="Heading3"/>
-      </w:pPr>
-      <w:bookmarkStart w:id="65" w:name="_Toc67994905"/>
-      <w:r>
-        <w:t>Ajouter la gestion des équipements</w:t>
-      </w:r>
-      <w:bookmarkEnd w:id="65"/>
-    </w:p>
-    <w:bookmarkEnd w:id="61"/>
-    <w:p>
-      <w:pPr>
-        <w:pStyle w:val="Header"/>
-        <w:rPr>
-          <w:rFonts w:cs="Arial"/>
-          <w:iCs/>
-        </w:rPr>
-      </w:pPr>
-    </w:p>
-    <w:p>
-      <w:pPr>
-        <w:pStyle w:val="Header"/>
-        <w:rPr>
-          <w:rFonts w:cs="Arial"/>
-          <w:iCs/>
-        </w:rPr>
-      </w:pPr>
-      <w:r>
-        <w:rPr>
-          <w:rFonts w:cs="Arial"/>
-          <w:iCs/>
-        </w:rPr>
-        <w:t>Dans mon cahier des charges, la gestion des équipements est un point qui revient et que je n’ai pas réussis à implémenter, durant le long de mon projet, j’ai focaliser mon temps et les implémentations que j’apportais à mon esprit ou à ma vision des choses. J’ai implémenté des choses logiques pour moi tel qu’un login et un register ou encore mis en place différentes vues qui n’était pas forcément demandé et je suis passé à côté de la gestion des équipements.</w:t>
-      </w:r>
-    </w:p>
-    <w:p>
-      <w:pPr>
-        <w:pStyle w:val="Header"/>
-        <w:rPr>
-          <w:rFonts w:cs="Arial"/>
-          <w:iCs/>
-        </w:rPr>
-      </w:pPr>
-    </w:p>
-    <w:p>
-      <w:pPr>
-        <w:pStyle w:val="Header"/>
-        <w:rPr>
-          <w:rFonts w:cs="Arial"/>
-          <w:iCs/>
-        </w:rPr>
-      </w:pPr>
-      <w:r>
-        <w:rPr>
-          <w:rFonts w:cs="Arial"/>
-          <w:iCs/>
-        </w:rPr>
-        <w:t>Je vais totalement devoir commencer la gestion des équipements et la faire fonctionner pour la suite du projet.</w:t>
-      </w:r>
-    </w:p>
-    <w:p>
-      <w:pPr>
-        <w:pStyle w:val="Header"/>
-        <w:rPr>
-          <w:rFonts w:cs="Arial"/>
-          <w:iCs/>
-        </w:rPr>
-      </w:pPr>
-    </w:p>
-    <w:p>
-      <w:pPr>
-        <w:pStyle w:val="Header"/>
-        <w:rPr>
-          <w:rFonts w:cs="Arial"/>
-          <w:iCs/>
-        </w:rPr>
-      </w:pPr>
-    </w:p>
-    <w:p>
-      <w:pPr>
-        <w:pStyle w:val="Heading2"/>
-        <w:rPr>
-          <w:rFonts w:cs="Arial"/>
-          <w:i w:val="0"/>
-          <w:iCs/>
-        </w:rPr>
-      </w:pPr>
-      <w:bookmarkStart w:id="66" w:name="_Toc25553326"/>
-      <w:bookmarkStart w:id="67" w:name="_Toc71691029"/>
-      <w:bookmarkStart w:id="68" w:name="_Toc67561742"/>
-      <w:bookmarkStart w:id="69" w:name="_Toc67994906"/>
-      <w:r>
-        <w:rPr>
-          <w:rFonts w:cs="Arial"/>
-          <w:i w:val="0"/>
-          <w:iCs/>
-        </w:rPr>
-        <w:t>Liste des documents</w:t>
-      </w:r>
-      <w:bookmarkEnd w:id="66"/>
-      <w:r>
-        <w:rPr>
-          <w:rFonts w:cs="Arial"/>
-          <w:i w:val="0"/>
-          <w:iCs/>
-        </w:rPr>
         <w:t xml:space="preserve"> fournis</w:t>
       </w:r>
-      <w:bookmarkEnd w:id="67"/>
       <w:bookmarkEnd w:id="68"/>
       <w:bookmarkEnd w:id="69"/>
+      <w:bookmarkEnd w:id="70"/>
     </w:p>
     <w:p>
       <w:pPr>
@@ -8991,7 +9405,7 @@
     </w:p>
     <w:p>
       <w:pPr>
-        <w:pStyle w:val="Heading1"/>
+        <w:pStyle w:val="Titre1"/>
         <w:tabs>
           <w:tab w:val="num" w:pos="360"/>
         </w:tabs>
@@ -8999,30 +9413,30 @@
           <w:rFonts w:cs="Arial"/>
         </w:rPr>
       </w:pPr>
-      <w:bookmarkStart w:id="70" w:name="_Toc25553328"/>
-      <w:bookmarkStart w:id="71" w:name="_Toc71703263"/>
-      <w:bookmarkStart w:id="72" w:name="_Toc67561744"/>
-      <w:bookmarkStart w:id="73" w:name="_Toc67994907"/>
+      <w:bookmarkStart w:id="71" w:name="_Toc25553328"/>
+      <w:bookmarkStart w:id="72" w:name="_Toc71703263"/>
+      <w:bookmarkStart w:id="73" w:name="_Toc67561744"/>
+      <w:bookmarkStart w:id="74" w:name="_Toc67994907"/>
       <w:r>
         <w:rPr>
           <w:rFonts w:cs="Arial"/>
         </w:rPr>
         <w:t>C</w:t>
       </w:r>
-      <w:bookmarkEnd w:id="70"/>
       <w:bookmarkEnd w:id="71"/>
+      <w:bookmarkEnd w:id="72"/>
       <w:r>
         <w:rPr>
           <w:rFonts w:cs="Arial"/>
         </w:rPr>
         <w:t>onclusions</w:t>
       </w:r>
-      <w:bookmarkEnd w:id="72"/>
       <w:bookmarkEnd w:id="73"/>
-    </w:p>
-    <w:p>
-      <w:pPr>
-        <w:pStyle w:val="Header"/>
+      <w:bookmarkEnd w:id="74"/>
+    </w:p>
+    <w:p>
+      <w:pPr>
+        <w:pStyle w:val="En-tte"/>
         <w:ind w:left="357"/>
         <w:rPr>
           <w:rFonts w:cs="Arial"/>
@@ -9031,124 +9445,37 @@
     </w:p>
     <w:p>
       <w:pPr>
-        <w:pStyle w:val="Retraitnormal1"/>
-        <w:numPr>
-          <w:ilvl w:val="0"/>
-          <w:numId w:val="0"/>
-        </w:numPr>
-        <w:ind w:left="357"/>
-        <w:rPr>
-          <w:rFonts w:ascii="Arial" w:hAnsi="Arial" w:cs="Arial"/>
-          <w:i/>
-          <w:sz w:val="24"/>
-        </w:rPr>
-      </w:pPr>
-      <w:r>
-        <w:rPr>
-          <w:rFonts w:ascii="Arial" w:hAnsi="Arial" w:cs="Arial"/>
-          <w:i/>
-          <w:sz w:val="24"/>
-        </w:rPr>
-        <w:t xml:space="preserve">Développez en tous cas les points </w:t>
-      </w:r>
-      <w:r>
-        <w:rPr>
-          <w:rFonts w:ascii="Arial" w:hAnsi="Arial" w:cs="Arial"/>
-          <w:i/>
-          <w:sz w:val="24"/>
-        </w:rPr>
-        <w:t>suivants :</w:t>
-      </w:r>
-    </w:p>
-    <w:p>
-      <w:pPr>
-        <w:pStyle w:val="Retraitnormal1"/>
-        <w:numPr>
-          <w:ilvl w:val="0"/>
-          <w:numId w:val="0"/>
-        </w:numPr>
-        <w:ind w:left="357"/>
-        <w:rPr>
-          <w:rFonts w:ascii="Arial" w:hAnsi="Arial" w:cs="Arial"/>
-          <w:i/>
-          <w:sz w:val="24"/>
-        </w:rPr>
-      </w:pPr>
-    </w:p>
-    <w:p>
-      <w:pPr>
-        <w:numPr>
-          <w:ilvl w:val="0"/>
-          <w:numId w:val="3"/>
-        </w:numPr>
-        <w:rPr>
-          <w:rFonts w:cs="Arial"/>
-          <w:i/>
-        </w:rPr>
-      </w:pPr>
-      <w:r>
-        <w:rPr>
-          <w:rFonts w:cs="Arial"/>
-          <w:i/>
-        </w:rPr>
-        <w:t>Objectifs atteints / non-atteints</w:t>
-      </w:r>
-    </w:p>
-    <w:p>
-      <w:pPr>
-        <w:numPr>
-          <w:ilvl w:val="0"/>
-          <w:numId w:val="3"/>
-        </w:numPr>
-        <w:rPr>
-          <w:rFonts w:cs="Arial"/>
-          <w:i/>
-        </w:rPr>
-      </w:pPr>
-      <w:r>
-        <w:rPr>
-          <w:rFonts w:cs="Arial"/>
-          <w:i/>
-        </w:rPr>
+        <w:pStyle w:val="Titre2"/>
+      </w:pPr>
+      <w:r>
+        <w:t>Objectifs atteints ?</w:t>
+      </w:r>
+    </w:p>
+    <w:p/>
+    <w:p>
+      <w:pPr>
+        <w:pStyle w:val="Titre2"/>
+      </w:pPr>
+      <w:r>
         <w:t>Points positifs / négatifs</w:t>
       </w:r>
     </w:p>
-    <w:p>
-      <w:pPr>
-        <w:numPr>
-          <w:ilvl w:val="0"/>
-          <w:numId w:val="3"/>
-        </w:numPr>
-        <w:rPr>
-          <w:rFonts w:cs="Arial"/>
-          <w:i/>
-        </w:rPr>
-      </w:pPr>
-      <w:r>
-        <w:rPr>
-          <w:rFonts w:cs="Arial"/>
-          <w:i/>
-        </w:rPr>
+    <w:p/>
+    <w:p>
+      <w:pPr>
+        <w:pStyle w:val="Titre2"/>
+      </w:pPr>
+      <w:r>
         <w:t>Difficultés particulières</w:t>
       </w:r>
     </w:p>
-    <w:p>
-      <w:pPr>
-        <w:numPr>
-          <w:ilvl w:val="0"/>
-          <w:numId w:val="3"/>
-        </w:numPr>
-        <w:rPr>
-          <w:rFonts w:cs="Arial"/>
-          <w:i/>
-        </w:rPr>
-      </w:pPr>
-      <w:r>
-        <w:rPr>
-          <w:rFonts w:cs="Arial"/>
-          <w:i/>
-        </w:rPr>
-        <w:t>Suites possibles pour le projet (évolutions &amp; améliorations)</w:t>
+    <w:p/>
+    <w:p>
+      <w:pPr>
+        <w:pStyle w:val="Titre2"/>
+      </w:pPr>
+      <w:r>
+        <w:t>Suite pour le projet</w:t>
       </w:r>
     </w:p>
     <w:p>
@@ -9176,7 +9503,7 @@
     </w:p>
     <w:p>
       <w:pPr>
-        <w:pStyle w:val="Heading1"/>
+        <w:pStyle w:val="Titre1"/>
         <w:tabs>
           <w:tab w:val="num" w:pos="360"/>
         </w:tabs>
@@ -9184,9 +9511,9 @@
           <w:rFonts w:cs="Arial"/>
         </w:rPr>
       </w:pPr>
-      <w:bookmarkStart w:id="74" w:name="_Toc71703264"/>
-      <w:bookmarkStart w:id="75" w:name="_Toc67561745"/>
-      <w:bookmarkStart w:id="76" w:name="_Toc67994908"/>
+      <w:bookmarkStart w:id="75" w:name="_Toc71703264"/>
+      <w:bookmarkStart w:id="76" w:name="_Toc67561745"/>
+      <w:bookmarkStart w:id="77" w:name="_Toc67994908"/>
       <w:r>
         <w:rPr>
           <w:rFonts w:cs="Arial"/>
@@ -9194,34 +9521,34 @@
         <w:lastRenderedPageBreak/>
         <w:t>A</w:t>
       </w:r>
-      <w:bookmarkEnd w:id="74"/>
+      <w:bookmarkEnd w:id="75"/>
       <w:r>
         <w:rPr>
           <w:rFonts w:cs="Arial"/>
         </w:rPr>
         <w:t>nnexes</w:t>
       </w:r>
-      <w:bookmarkEnd w:id="75"/>
       <w:bookmarkEnd w:id="76"/>
-    </w:p>
-    <w:p>
-      <w:pPr>
-        <w:rPr>
-          <w:rFonts w:cs="Arial"/>
-        </w:rPr>
-      </w:pPr>
-    </w:p>
-    <w:p>
-      <w:pPr>
-        <w:pStyle w:val="Heading2"/>
+      <w:bookmarkEnd w:id="77"/>
+    </w:p>
+    <w:p>
+      <w:pPr>
+        <w:rPr>
+          <w:rFonts w:cs="Arial"/>
+        </w:rPr>
+      </w:pPr>
+    </w:p>
+    <w:p>
+      <w:pPr>
+        <w:pStyle w:val="Titre2"/>
         <w:rPr>
           <w:rFonts w:cs="Arial"/>
           <w:i w:val="0"/>
           <w:iCs/>
         </w:rPr>
       </w:pPr>
-      <w:bookmarkStart w:id="77" w:name="_Toc67561746"/>
-      <w:bookmarkStart w:id="78" w:name="_Toc67994909"/>
+      <w:bookmarkStart w:id="78" w:name="_Toc67561746"/>
+      <w:bookmarkStart w:id="79" w:name="_Toc67994909"/>
       <w:r>
         <w:rPr>
           <w:rFonts w:cs="Arial"/>
@@ -9230,35 +9557,35 @@
         </w:rPr>
         <w:t>Résumé du rapport du TPI / version succincte de la documentation</w:t>
       </w:r>
-      <w:bookmarkEnd w:id="77"/>
       <w:bookmarkEnd w:id="78"/>
-    </w:p>
-    <w:p>
-      <w:pPr>
-        <w:rPr>
-          <w:rFonts w:cs="Arial"/>
-        </w:rPr>
-      </w:pPr>
-    </w:p>
-    <w:p>
-      <w:pPr>
-        <w:rPr>
-          <w:rFonts w:cs="Arial"/>
-        </w:rPr>
-      </w:pPr>
-    </w:p>
-    <w:p>
-      <w:pPr>
-        <w:pStyle w:val="Heading2"/>
+      <w:bookmarkEnd w:id="79"/>
+    </w:p>
+    <w:p>
+      <w:pPr>
+        <w:rPr>
+          <w:rFonts w:cs="Arial"/>
+        </w:rPr>
+      </w:pPr>
+    </w:p>
+    <w:p>
+      <w:pPr>
+        <w:rPr>
+          <w:rFonts w:cs="Arial"/>
+        </w:rPr>
+      </w:pPr>
+    </w:p>
+    <w:p>
+      <w:pPr>
+        <w:pStyle w:val="Titre2"/>
         <w:rPr>
           <w:rFonts w:cs="Arial"/>
           <w:i w:val="0"/>
           <w:iCs/>
         </w:rPr>
       </w:pPr>
-      <w:bookmarkStart w:id="79" w:name="_Toc71703265"/>
-      <w:bookmarkStart w:id="80" w:name="_Toc67561747"/>
-      <w:bookmarkStart w:id="81" w:name="_Toc67994910"/>
+      <w:bookmarkStart w:id="80" w:name="_Toc71703265"/>
+      <w:bookmarkStart w:id="81" w:name="_Toc67561747"/>
+      <w:bookmarkStart w:id="82" w:name="_Toc67994910"/>
       <w:r>
         <w:rPr>
           <w:rFonts w:cs="Arial"/>
@@ -9267,8 +9594,8 @@
         </w:rPr>
         <w:t>Sources – Bibliographie</w:t>
       </w:r>
-      <w:bookmarkEnd w:id="79"/>
       <w:bookmarkEnd w:id="80"/>
+      <w:bookmarkEnd w:id="81"/>
       <w:r>
         <w:rPr>
           <w:rFonts w:cs="Arial"/>
@@ -9277,7 +9604,7 @@
         </w:rPr>
         <w:t xml:space="preserve"> – Acquisition des connaissances</w:t>
       </w:r>
-      <w:bookmarkEnd w:id="81"/>
+      <w:bookmarkEnd w:id="82"/>
     </w:p>
     <w:p>
       <w:r>
@@ -9298,7 +9625,7 @@
     </w:p>
     <w:p>
       <w:pPr>
-        <w:pStyle w:val="ListParagraph"/>
+        <w:pStyle w:val="Paragraphedeliste"/>
         <w:numPr>
           <w:ilvl w:val="0"/>
           <w:numId w:val="21"/>
@@ -9311,10 +9638,10 @@
       <w:r>
         <w:t xml:space="preserve">Apprendre a utilisé Slick2D : </w:t>
       </w:r>
-      <w:hyperlink r:id="rId34" w:history="1">
-        <w:r>
-          <w:rPr>
-            <w:rStyle w:val="Hyperlink"/>
+      <w:hyperlink r:id="rId35" w:history="1">
+        <w:r>
+          <w:rPr>
+            <w:rStyle w:val="Lienhypertexte"/>
           </w:rPr>
           <w:t>lien.</w:t>
         </w:r>
@@ -9322,7 +9649,7 @@
     </w:p>
     <w:p>
       <w:pPr>
-        <w:pStyle w:val="ListParagraph"/>
+        <w:pStyle w:val="Paragraphedeliste"/>
         <w:numPr>
           <w:ilvl w:val="0"/>
           <w:numId w:val="21"/>
@@ -9335,10 +9662,10 @@
       <w:r>
         <w:t xml:space="preserve">Apprendre a utilisé Slick2D : </w:t>
       </w:r>
-      <w:hyperlink r:id="rId35" w:history="1">
-        <w:r>
-          <w:rPr>
-            <w:rStyle w:val="Hyperlink"/>
+      <w:hyperlink r:id="rId36" w:history="1">
+        <w:r>
+          <w:rPr>
+            <w:rStyle w:val="Lienhypertexte"/>
           </w:rPr>
           <w:t>lien.</w:t>
         </w:r>
@@ -9346,7 +9673,7 @@
     </w:p>
     <w:p>
       <w:pPr>
-        <w:pStyle w:val="ListParagraph"/>
+        <w:pStyle w:val="Paragraphedeliste"/>
         <w:numPr>
           <w:ilvl w:val="0"/>
           <w:numId w:val="21"/>
@@ -9359,10 +9686,10 @@
       <w:r>
         <w:t xml:space="preserve">Apprendre à coder en Java : </w:t>
       </w:r>
-      <w:hyperlink r:id="rId36" w:history="1">
-        <w:r>
-          <w:rPr>
-            <w:rStyle w:val="Hyperlink"/>
+      <w:hyperlink r:id="rId37" w:history="1">
+        <w:r>
+          <w:rPr>
+            <w:rStyle w:val="Lienhypertexte"/>
           </w:rPr>
           <w:t>lien.</w:t>
         </w:r>
@@ -9370,7 +9697,7 @@
     </w:p>
     <w:p>
       <w:pPr>
-        <w:pStyle w:val="ListParagraph"/>
+        <w:pStyle w:val="Paragraphedeliste"/>
         <w:numPr>
           <w:ilvl w:val="0"/>
           <w:numId w:val="21"/>
@@ -9387,10 +9714,10 @@
         </w:rPr>
         <w:t xml:space="preserve">Javadoc de Slick2D : </w:t>
       </w:r>
-      <w:hyperlink r:id="rId37" w:history="1">
-        <w:r>
-          <w:rPr>
-            <w:rStyle w:val="Hyperlink"/>
+      <w:hyperlink r:id="rId38" w:history="1">
+        <w:r>
+          <w:rPr>
+            <w:rStyle w:val="Lienhypertexte"/>
             <w:rFonts w:cs="Arial"/>
             <w:iCs/>
           </w:rPr>
@@ -9400,7 +9727,7 @@
     </w:p>
     <w:p>
       <w:pPr>
-        <w:pStyle w:val="ListParagraph"/>
+        <w:pStyle w:val="Paragraphedeliste"/>
         <w:numPr>
           <w:ilvl w:val="0"/>
           <w:numId w:val="21"/>
@@ -9420,7 +9747,7 @@
     </w:p>
     <w:p>
       <w:pPr>
-        <w:pStyle w:val="ListParagraph"/>
+        <w:pStyle w:val="Paragraphedeliste"/>
         <w:numPr>
           <w:ilvl w:val="0"/>
           <w:numId w:val="21"/>
@@ -9482,17 +9809,17 @@
     </w:p>
     <w:p>
       <w:pPr>
-        <w:pStyle w:val="Heading2"/>
+        <w:pStyle w:val="Titre2"/>
         <w:rPr>
           <w:rFonts w:cs="Arial"/>
           <w:i w:val="0"/>
           <w:iCs/>
         </w:rPr>
       </w:pPr>
-      <w:bookmarkStart w:id="82" w:name="_Toc25553330"/>
-      <w:bookmarkStart w:id="83" w:name="_Toc71703266"/>
-      <w:bookmarkStart w:id="84" w:name="_Toc67561748"/>
-      <w:bookmarkStart w:id="85" w:name="_Toc67994911"/>
+      <w:bookmarkStart w:id="83" w:name="_Toc25553330"/>
+      <w:bookmarkStart w:id="84" w:name="_Toc71703266"/>
+      <w:bookmarkStart w:id="85" w:name="_Toc67561748"/>
+      <w:bookmarkStart w:id="86" w:name="_Toc67994911"/>
       <w:r>
         <w:rPr>
           <w:rFonts w:cs="Arial"/>
@@ -9501,8 +9828,8 @@
         </w:rPr>
         <w:t xml:space="preserve">Journal de </w:t>
       </w:r>
-      <w:bookmarkEnd w:id="82"/>
       <w:bookmarkEnd w:id="83"/>
+      <w:bookmarkEnd w:id="84"/>
       <w:r>
         <w:rPr>
           <w:rFonts w:cs="Arial"/>
@@ -9511,8 +9838,8 @@
         </w:rPr>
         <w:t>travail</w:t>
       </w:r>
-      <w:bookmarkEnd w:id="84"/>
       <w:bookmarkEnd w:id="85"/>
+      <w:bookmarkEnd w:id="86"/>
     </w:p>
     <w:p>
       <w:pPr>
@@ -16296,7 +16623,7 @@
     </w:tbl>
     <w:p>
       <w:pPr>
-        <w:pStyle w:val="Heading2"/>
+        <w:pStyle w:val="Titre2"/>
         <w:numPr>
           <w:ilvl w:val="0"/>
           <w:numId w:val="0"/>
@@ -16312,20 +16639,20 @@
           <w:iCs/>
         </w:rPr>
       </w:pPr>
-      <w:bookmarkStart w:id="86" w:name="_Toc25553331"/>
-    </w:p>
-    <w:p>
-      <w:pPr>
-        <w:pStyle w:val="Heading2"/>
+      <w:bookmarkStart w:id="87" w:name="_Toc25553331"/>
+    </w:p>
+    <w:p>
+      <w:pPr>
+        <w:pStyle w:val="Titre2"/>
         <w:rPr>
           <w:rFonts w:cs="Arial"/>
           <w:i w:val="0"/>
           <w:iCs/>
         </w:rPr>
       </w:pPr>
-      <w:bookmarkStart w:id="87" w:name="_Toc71703267"/>
-      <w:bookmarkStart w:id="88" w:name="_Toc67561749"/>
-      <w:bookmarkStart w:id="89" w:name="_Toc67994912"/>
+      <w:bookmarkStart w:id="88" w:name="_Toc71703267"/>
+      <w:bookmarkStart w:id="89" w:name="_Toc67561749"/>
+      <w:bookmarkStart w:id="90" w:name="_Toc67994912"/>
       <w:r>
         <w:rPr>
           <w:rFonts w:cs="Arial"/>
@@ -16334,31 +16661,50 @@
         </w:rPr>
         <w:t>Manuel d'Installation</w:t>
       </w:r>
-      <w:bookmarkEnd w:id="86"/>
       <w:bookmarkEnd w:id="87"/>
       <w:bookmarkEnd w:id="88"/>
       <w:bookmarkEnd w:id="89"/>
-    </w:p>
-    <w:p>
-      <w:pPr>
-        <w:rPr>
-          <w:rFonts w:cs="Arial"/>
-        </w:rPr>
-      </w:pPr>
-    </w:p>
-    <w:p>
-      <w:pPr>
-        <w:pStyle w:val="Heading2"/>
+      <w:bookmarkEnd w:id="90"/>
+    </w:p>
+    <w:p/>
+    <w:p>
+      <w:pPr>
+        <w:rPr>
+          <w:rFonts w:cs="Arial"/>
+        </w:rPr>
+      </w:pPr>
+      <w:r>
+        <w:rPr>
+          <w:rFonts w:cs="Arial"/>
+        </w:rPr>
+        <w:t xml:space="preserve">Le manuel d’exportation du projet se trouve dans le dossier « ExportationProcess » qui se trouve dans le projet sous : </w:t>
+      </w:r>
+      <w:r>
+        <w:rPr>
+          <w:rFonts w:cs="Arial"/>
+        </w:rPr>
+        <w:t>Code-TimeRewind\Exportation Process</w:t>
+      </w:r>
+      <w:r>
+        <w:rPr>
+          <w:rFonts w:cs="Arial"/>
+        </w:rPr>
+        <w:t>\.</w:t>
+      </w:r>
+    </w:p>
+    <w:p>
+      <w:pPr>
+        <w:pStyle w:val="Titre2"/>
         <w:rPr>
           <w:rFonts w:cs="Arial"/>
           <w:i w:val="0"/>
           <w:iCs/>
         </w:rPr>
       </w:pPr>
-      <w:bookmarkStart w:id="90" w:name="_Toc71703270"/>
-      <w:bookmarkStart w:id="91" w:name="_Toc67561750"/>
-      <w:bookmarkStart w:id="92" w:name="_Toc67994913"/>
-      <w:bookmarkStart w:id="93" w:name="_Toc25553334"/>
+      <w:bookmarkStart w:id="91" w:name="_Toc71703270"/>
+      <w:bookmarkStart w:id="92" w:name="_Toc67561750"/>
+      <w:bookmarkStart w:id="93" w:name="_Toc67994913"/>
+      <w:bookmarkStart w:id="94" w:name="_Toc25553334"/>
       <w:r>
         <w:rPr>
           <w:rFonts w:cs="Arial"/>
@@ -16375,9 +16721,9 @@
         </w:rPr>
         <w:t>rchives du projet</w:t>
       </w:r>
-      <w:bookmarkEnd w:id="90"/>
       <w:bookmarkEnd w:id="91"/>
       <w:bookmarkEnd w:id="92"/>
+      <w:bookmarkEnd w:id="93"/>
       <w:r>
         <w:rPr>
           <w:rFonts w:cs="Arial"/>
@@ -16386,36 +16732,55 @@
         </w:rPr>
         <w:t xml:space="preserve"> </w:t>
       </w:r>
-      <w:bookmarkEnd w:id="93"/>
-    </w:p>
-    <w:p>
-      <w:pPr>
-        <w:rPr>
-          <w:rFonts w:cs="Arial"/>
-        </w:rPr>
-      </w:pPr>
-    </w:p>
-    <w:p>
-      <w:pPr>
-        <w:ind w:left="426"/>
-        <w:rPr>
-          <w:rFonts w:cs="Arial"/>
-          <w:i/>
-        </w:rPr>
-      </w:pPr>
-      <w:r>
-        <w:rPr>
-          <w:rFonts w:cs="Arial"/>
-          <w:i/>
-        </w:rPr>
-        <w:t>Media</w:t>
-      </w:r>
-      <w:r>
-        <w:rPr>
-          <w:rFonts w:cs="Arial"/>
-          <w:i/>
-        </w:rPr>
-        <w:t xml:space="preserve">, … dans une fourre en plastique </w:t>
+      <w:bookmarkEnd w:id="94"/>
+    </w:p>
+    <w:p>
+      <w:pPr>
+        <w:rPr>
+          <w:rFonts w:cs="Arial"/>
+        </w:rPr>
+      </w:pPr>
+    </w:p>
+    <w:p>
+      <w:pPr>
+        <w:rPr>
+          <w:rFonts w:cs="Arial"/>
+        </w:rPr>
+      </w:pPr>
+      <w:r>
+        <w:rPr>
+          <w:rFonts w:cs="Arial"/>
+        </w:rPr>
+        <w:t xml:space="preserve">Pour accéder à mon projet directement prêt à être utilisé, donc à son installeur, il faut accéder à ce </w:t>
+      </w:r>
+      <w:hyperlink r:id="rId39" w:history="1">
+        <w:r>
+          <w:rPr>
+            <w:rStyle w:val="Lienhypertexte"/>
+            <w:rFonts w:cs="Arial"/>
+          </w:rPr>
+          <w:t>li</w:t>
+        </w:r>
+        <w:r>
+          <w:rPr>
+            <w:rStyle w:val="Lienhypertexte"/>
+            <w:rFonts w:cs="Arial"/>
+          </w:rPr>
+          <w:t>e</w:t>
+        </w:r>
+        <w:r>
+          <w:rPr>
+            <w:rStyle w:val="Lienhypertexte"/>
+            <w:rFonts w:cs="Arial"/>
+          </w:rPr>
+          <w:t>n</w:t>
+        </w:r>
+      </w:hyperlink>
+      <w:r>
+        <w:rPr>
+          <w:rFonts w:cs="Arial"/>
+        </w:rPr>
+        <w:t xml:space="preserve"> et télécharger la dernière release disponible.</w:t>
       </w:r>
     </w:p>
     <w:p>
@@ -16434,8 +16799,8 @@
       </w:pPr>
     </w:p>
     <w:sectPr>
-      <w:headerReference w:type="default" r:id="rId38"/>
-      <w:footerReference w:type="default" r:id="rId39"/>
+      <w:headerReference w:type="default" r:id="rId40"/>
+      <w:footerReference w:type="default" r:id="rId41"/>
       <w:pgSz w:w="11906" w:h="16838" w:code="9"/>
       <w:pgMar w:top="1418" w:right="1418" w:bottom="1418" w:left="1418" w:header="720" w:footer="720" w:gutter="0"/>
       <w:cols w:space="720"/>
@@ -16446,7 +16811,7 @@
 </file>
 
 <file path=word/endnotes.xml><?xml version="1.0" encoding="utf-8"?>
-<w:endnotes xmlns:wpc="http://schemas.microsoft.com/office/word/2010/wordprocessingCanvas" xmlns:cx="http://schemas.microsoft.com/office/drawing/2014/chartex" xmlns:cx1="http://schemas.microsoft.com/office/drawing/2015/9/8/chartex" xmlns:cx2="http://schemas.microsoft.com/office/drawing/2015/10/21/chartex" xmlns:cx3="http://schemas.microsoft.com/office/drawing/2016/5/9/chartex" xmlns:cx4="http://schemas.microsoft.com/office/drawing/2016/5/10/chartex" xmlns:cx5="http://schemas.microsoft.com/office/drawing/2016/5/11/chartex" xmlns:cx6="http://schemas.microsoft.com/office/drawing/2016/5/12/chartex" xmlns:cx7="http://schemas.microsoft.com/office/drawing/2016/5/13/chartex" xmlns:cx8="http://schemas.microsoft.com/office/drawing/2016/5/14/chartex" xmlns:mc="http://schemas.openxmlformats.org/markup-compatibility/2006" xmlns:aink="http://schemas.microsoft.com/office/drawing/2016/ink" xmlns:am3d="http://schemas.microsoft.com/office/drawing/2017/model3d" xmlns:o="urn:schemas-microsoft-com:office:office" xmlns:r="http://schemas.openxmlformats.org/officeDocument/2006/relationships" xmlns:m="http://schemas.openxmlformats.org/officeDocument/2006/math" xmlns:v="urn:schemas-microsoft-com:vml" xmlns:wp14="http://schemas.microsoft.com/office/word/2010/wordprocessingDrawing" xmlns:wp="http://schemas.openxmlformats.org/drawingml/2006/wordprocessingDrawing" xmlns:w10="urn:schemas-microsoft-com:office:word" xmlns:w="http://schemas.openxmlformats.org/wordprocessingml/2006/main" xmlns:w14="http://schemas.microsoft.com/office/word/2010/wordml" xmlns:w15="http://schemas.microsoft.com/office/word/2012/wordml" xmlns:w16cex="http://schemas.microsoft.com/office/word/2018/wordml/cex" xmlns:w16cid="http://schemas.microsoft.com/office/word/2016/wordml/cid" xmlns:w16="http://schemas.microsoft.com/office/word/2018/wordml" xmlns:w16se="http://schemas.microsoft.com/office/word/2015/wordml/symex" xmlns:wpg="http://schemas.microsoft.com/office/word/2010/wordprocessingGroup" xmlns:wpi="http://schemas.microsoft.com/office/word/2010/wordprocessingInk" xmlns:wne="http://schemas.microsoft.com/office/word/2006/wordml" xmlns:wps="http://schemas.microsoft.com/office/word/2010/wordprocessingShape" mc:Ignorable="w14 w15 w16se w16cid w16 w16cex wp14">
+<w:endnotes xmlns:wpc="http://schemas.microsoft.com/office/word/2010/wordprocessingCanvas" xmlns:cx="http://schemas.microsoft.com/office/drawing/2014/chartex" xmlns:cx1="http://schemas.microsoft.com/office/drawing/2015/9/8/chartex" xmlns:mc="http://schemas.openxmlformats.org/markup-compatibility/2006" xmlns:o="urn:schemas-microsoft-com:office:office" xmlns:r="http://schemas.openxmlformats.org/officeDocument/2006/relationships" xmlns:m="http://schemas.openxmlformats.org/officeDocument/2006/math" xmlns:v="urn:schemas-microsoft-com:vml" xmlns:wp14="http://schemas.microsoft.com/office/word/2010/wordprocessingDrawing" xmlns:wp="http://schemas.openxmlformats.org/drawingml/2006/wordprocessingDrawing" xmlns:w10="urn:schemas-microsoft-com:office:word" xmlns:w="http://schemas.openxmlformats.org/wordprocessingml/2006/main" xmlns:w14="http://schemas.microsoft.com/office/word/2010/wordml" xmlns:w15="http://schemas.microsoft.com/office/word/2012/wordml" xmlns:w16se="http://schemas.microsoft.com/office/word/2015/wordml/symex" xmlns:wpg="http://schemas.microsoft.com/office/word/2010/wordprocessingGroup" xmlns:wpi="http://schemas.microsoft.com/office/word/2010/wordprocessingInk" xmlns:wne="http://schemas.microsoft.com/office/word/2006/wordml" xmlns:wps="http://schemas.microsoft.com/office/word/2010/wordprocessingShape" mc:Ignorable="w14 w15 w16se wp14">
   <w:endnote w:type="separator" w:id="-1">
     <w:p>
       <w:r>
@@ -16465,10 +16830,10 @@
 </file>
 
 <file path=word/footer1.xml><?xml version="1.0" encoding="utf-8"?>
-<w:ftr xmlns:wpc="http://schemas.microsoft.com/office/word/2010/wordprocessingCanvas" xmlns:cx="http://schemas.microsoft.com/office/drawing/2014/chartex" xmlns:cx1="http://schemas.microsoft.com/office/drawing/2015/9/8/chartex" xmlns:cx2="http://schemas.microsoft.com/office/drawing/2015/10/21/chartex" xmlns:cx3="http://schemas.microsoft.com/office/drawing/2016/5/9/chartex" xmlns:cx4="http://schemas.microsoft.com/office/drawing/2016/5/10/chartex" xmlns:cx5="http://schemas.microsoft.com/office/drawing/2016/5/11/chartex" xmlns:cx6="http://schemas.microsoft.com/office/drawing/2016/5/12/chartex" xmlns:cx7="http://schemas.microsoft.com/office/drawing/2016/5/13/chartex" xmlns:cx8="http://schemas.microsoft.com/office/drawing/2016/5/14/chartex" xmlns:mc="http://schemas.openxmlformats.org/markup-compatibility/2006" xmlns:aink="http://schemas.microsoft.com/office/drawing/2016/ink" xmlns:am3d="http://schemas.microsoft.com/office/drawing/2017/model3d" xmlns:o="urn:schemas-microsoft-com:office:office" xmlns:r="http://schemas.openxmlformats.org/officeDocument/2006/relationships" xmlns:m="http://schemas.openxmlformats.org/officeDocument/2006/math" xmlns:v="urn:schemas-microsoft-com:vml" xmlns:wp14="http://schemas.microsoft.com/office/word/2010/wordprocessingDrawing" xmlns:wp="http://schemas.openxmlformats.org/drawingml/2006/wordprocessingDrawing" xmlns:w10="urn:schemas-microsoft-com:office:word" xmlns:w="http://schemas.openxmlformats.org/wordprocessingml/2006/main" xmlns:w14="http://schemas.microsoft.com/office/word/2010/wordml" xmlns:w15="http://schemas.microsoft.com/office/word/2012/wordml" xmlns:w16cex="http://schemas.microsoft.com/office/word/2018/wordml/cex" xmlns:w16cid="http://schemas.microsoft.com/office/word/2016/wordml/cid" xmlns:w16="http://schemas.microsoft.com/office/word/2018/wordml" xmlns:w16se="http://schemas.microsoft.com/office/word/2015/wordml/symex" xmlns:wpg="http://schemas.microsoft.com/office/word/2010/wordprocessingGroup" xmlns:wpi="http://schemas.microsoft.com/office/word/2010/wordprocessingInk" xmlns:wne="http://schemas.microsoft.com/office/word/2006/wordml" xmlns:wps="http://schemas.microsoft.com/office/word/2010/wordprocessingShape" mc:Ignorable="w14 w15 w16se w16cid w16 w16cex wp14">
+<w:ftr xmlns:wpc="http://schemas.microsoft.com/office/word/2010/wordprocessingCanvas" xmlns:cx="http://schemas.microsoft.com/office/drawing/2014/chartex" xmlns:cx1="http://schemas.microsoft.com/office/drawing/2015/9/8/chartex" xmlns:mc="http://schemas.openxmlformats.org/markup-compatibility/2006" xmlns:o="urn:schemas-microsoft-com:office:office" xmlns:r="http://schemas.openxmlformats.org/officeDocument/2006/relationships" xmlns:m="http://schemas.openxmlformats.org/officeDocument/2006/math" xmlns:v="urn:schemas-microsoft-com:vml" xmlns:wp14="http://schemas.microsoft.com/office/word/2010/wordprocessingDrawing" xmlns:wp="http://schemas.openxmlformats.org/drawingml/2006/wordprocessingDrawing" xmlns:w10="urn:schemas-microsoft-com:office:word" xmlns:w="http://schemas.openxmlformats.org/wordprocessingml/2006/main" xmlns:w14="http://schemas.microsoft.com/office/word/2010/wordml" xmlns:w15="http://schemas.microsoft.com/office/word/2012/wordml" xmlns:w16se="http://schemas.microsoft.com/office/word/2015/wordml/symex" xmlns:wpg="http://schemas.microsoft.com/office/word/2010/wordprocessingGroup" xmlns:wpi="http://schemas.microsoft.com/office/word/2010/wordprocessingInk" xmlns:wne="http://schemas.microsoft.com/office/word/2006/wordml" xmlns:wps="http://schemas.microsoft.com/office/word/2010/wordprocessingShape" mc:Ignorable="w14 w15 w16se wp14">
   <w:p>
     <w:pPr>
-      <w:pStyle w:val="Footer"/>
+      <w:pStyle w:val="Pieddepage"/>
       <w:pBdr>
         <w:top w:val="single" w:sz="4" w:space="1" w:color="auto"/>
       </w:pBdr>
@@ -16493,7 +16858,7 @@
     </w:r>
     <w:r>
       <w:rPr>
-        <w:rStyle w:val="PageNumber"/>
+        <w:rStyle w:val="Numrodepage"/>
         <w:sz w:val="16"/>
         <w:szCs w:val="16"/>
       </w:rPr>
@@ -16501,7 +16866,7 @@
     </w:r>
     <w:r>
       <w:rPr>
-        <w:rStyle w:val="PageNumber"/>
+        <w:rStyle w:val="Numrodepage"/>
         <w:sz w:val="16"/>
         <w:szCs w:val="16"/>
       </w:rPr>
@@ -16509,7 +16874,7 @@
     </w:r>
     <w:r>
       <w:rPr>
-        <w:rStyle w:val="PageNumber"/>
+        <w:rStyle w:val="Numrodepage"/>
         <w:sz w:val="16"/>
         <w:szCs w:val="16"/>
       </w:rPr>
@@ -16517,16 +16882,16 @@
     </w:r>
     <w:r>
       <w:rPr>
-        <w:rStyle w:val="PageNumber"/>
+        <w:rStyle w:val="Numrodepage"/>
         <w:noProof/>
         <w:sz w:val="16"/>
         <w:szCs w:val="16"/>
       </w:rPr>
-      <w:t>24</w:t>
+      <w:t>22</w:t>
     </w:r>
     <w:r>
       <w:rPr>
-        <w:rStyle w:val="PageNumber"/>
+        <w:rStyle w:val="Numrodepage"/>
         <w:sz w:val="16"/>
         <w:szCs w:val="16"/>
       </w:rPr>
@@ -16566,7 +16931,7 @@
         <w:sz w:val="16"/>
         <w:szCs w:val="16"/>
       </w:rPr>
-      <w:t>31/03/2021</w:t>
+      <w:t>01/04/2021</w:t>
     </w:r>
     <w:r>
       <w:rPr>
@@ -16580,7 +16945,7 @@
 </file>
 
 <file path=word/footnotes.xml><?xml version="1.0" encoding="utf-8"?>
-<w:footnotes xmlns:wpc="http://schemas.microsoft.com/office/word/2010/wordprocessingCanvas" xmlns:cx="http://schemas.microsoft.com/office/drawing/2014/chartex" xmlns:cx1="http://schemas.microsoft.com/office/drawing/2015/9/8/chartex" xmlns:cx2="http://schemas.microsoft.com/office/drawing/2015/10/21/chartex" xmlns:cx3="http://schemas.microsoft.com/office/drawing/2016/5/9/chartex" xmlns:cx4="http://schemas.microsoft.com/office/drawing/2016/5/10/chartex" xmlns:cx5="http://schemas.microsoft.com/office/drawing/2016/5/11/chartex" xmlns:cx6="http://schemas.microsoft.com/office/drawing/2016/5/12/chartex" xmlns:cx7="http://schemas.microsoft.com/office/drawing/2016/5/13/chartex" xmlns:cx8="http://schemas.microsoft.com/office/drawing/2016/5/14/chartex" xmlns:mc="http://schemas.openxmlformats.org/markup-compatibility/2006" xmlns:aink="http://schemas.microsoft.com/office/drawing/2016/ink" xmlns:am3d="http://schemas.microsoft.com/office/drawing/2017/model3d" xmlns:o="urn:schemas-microsoft-com:office:office" xmlns:r="http://schemas.openxmlformats.org/officeDocument/2006/relationships" xmlns:m="http://schemas.openxmlformats.org/officeDocument/2006/math" xmlns:v="urn:schemas-microsoft-com:vml" xmlns:wp14="http://schemas.microsoft.com/office/word/2010/wordprocessingDrawing" xmlns:wp="http://schemas.openxmlformats.org/drawingml/2006/wordprocessingDrawing" xmlns:w10="urn:schemas-microsoft-com:office:word" xmlns:w="http://schemas.openxmlformats.org/wordprocessingml/2006/main" xmlns:w14="http://schemas.microsoft.com/office/word/2010/wordml" xmlns:w15="http://schemas.microsoft.com/office/word/2012/wordml" xmlns:w16cex="http://schemas.microsoft.com/office/word/2018/wordml/cex" xmlns:w16cid="http://schemas.microsoft.com/office/word/2016/wordml/cid" xmlns:w16="http://schemas.microsoft.com/office/word/2018/wordml" xmlns:w16se="http://schemas.microsoft.com/office/word/2015/wordml/symex" xmlns:wpg="http://schemas.microsoft.com/office/word/2010/wordprocessingGroup" xmlns:wpi="http://schemas.microsoft.com/office/word/2010/wordprocessingInk" xmlns:wne="http://schemas.microsoft.com/office/word/2006/wordml" xmlns:wps="http://schemas.microsoft.com/office/word/2010/wordprocessingShape" mc:Ignorable="w14 w15 w16se w16cid w16 w16cex wp14">
+<w:footnotes xmlns:wpc="http://schemas.microsoft.com/office/word/2010/wordprocessingCanvas" xmlns:cx="http://schemas.microsoft.com/office/drawing/2014/chartex" xmlns:cx1="http://schemas.microsoft.com/office/drawing/2015/9/8/chartex" xmlns:mc="http://schemas.openxmlformats.org/markup-compatibility/2006" xmlns:o="urn:schemas-microsoft-com:office:office" xmlns:r="http://schemas.openxmlformats.org/officeDocument/2006/relationships" xmlns:m="http://schemas.openxmlformats.org/officeDocument/2006/math" xmlns:v="urn:schemas-microsoft-com:vml" xmlns:wp14="http://schemas.microsoft.com/office/word/2010/wordprocessingDrawing" xmlns:wp="http://schemas.openxmlformats.org/drawingml/2006/wordprocessingDrawing" xmlns:w10="urn:schemas-microsoft-com:office:word" xmlns:w="http://schemas.openxmlformats.org/wordprocessingml/2006/main" xmlns:w14="http://schemas.microsoft.com/office/word/2010/wordml" xmlns:w15="http://schemas.microsoft.com/office/word/2012/wordml" xmlns:w16se="http://schemas.microsoft.com/office/word/2015/wordml/symex" xmlns:wpg="http://schemas.microsoft.com/office/word/2010/wordprocessingGroup" xmlns:wpi="http://schemas.microsoft.com/office/word/2010/wordprocessingInk" xmlns:wne="http://schemas.microsoft.com/office/word/2006/wordml" xmlns:wps="http://schemas.microsoft.com/office/word/2010/wordprocessingShape" mc:Ignorable="w14 w15 w16se wp14">
   <w:footnote w:type="separator" w:id="-1">
     <w:p>
       <w:r>
@@ -16599,10 +16964,10 @@
 </file>
 
 <file path=word/header1.xml><?xml version="1.0" encoding="utf-8"?>
-<w:hdr xmlns:wpc="http://schemas.microsoft.com/office/word/2010/wordprocessingCanvas" xmlns:cx="http://schemas.microsoft.com/office/drawing/2014/chartex" xmlns:cx1="http://schemas.microsoft.com/office/drawing/2015/9/8/chartex" xmlns:cx2="http://schemas.microsoft.com/office/drawing/2015/10/21/chartex" xmlns:cx3="http://schemas.microsoft.com/office/drawing/2016/5/9/chartex" xmlns:cx4="http://schemas.microsoft.com/office/drawing/2016/5/10/chartex" xmlns:cx5="http://schemas.microsoft.com/office/drawing/2016/5/11/chartex" xmlns:cx6="http://schemas.microsoft.com/office/drawing/2016/5/12/chartex" xmlns:cx7="http://schemas.microsoft.com/office/drawing/2016/5/13/chartex" xmlns:cx8="http://schemas.microsoft.com/office/drawing/2016/5/14/chartex" xmlns:mc="http://schemas.openxmlformats.org/markup-compatibility/2006" xmlns:aink="http://schemas.microsoft.com/office/drawing/2016/ink" xmlns:am3d="http://schemas.microsoft.com/office/drawing/2017/model3d" xmlns:o="urn:schemas-microsoft-com:office:office" xmlns:r="http://schemas.openxmlformats.org/officeDocument/2006/relationships" xmlns:m="http://schemas.openxmlformats.org/officeDocument/2006/math" xmlns:v="urn:schemas-microsoft-com:vml" xmlns:wp14="http://schemas.microsoft.com/office/word/2010/wordprocessingDrawing" xmlns:wp="http://schemas.openxmlformats.org/drawingml/2006/wordprocessingDrawing" xmlns:w10="urn:schemas-microsoft-com:office:word" xmlns:w="http://schemas.openxmlformats.org/wordprocessingml/2006/main" xmlns:w14="http://schemas.microsoft.com/office/word/2010/wordml" xmlns:w15="http://schemas.microsoft.com/office/word/2012/wordml" xmlns:w16cex="http://schemas.microsoft.com/office/word/2018/wordml/cex" xmlns:w16cid="http://schemas.microsoft.com/office/word/2016/wordml/cid" xmlns:w16="http://schemas.microsoft.com/office/word/2018/wordml" xmlns:w16se="http://schemas.microsoft.com/office/word/2015/wordml/symex" xmlns:wpg="http://schemas.microsoft.com/office/word/2010/wordprocessingGroup" xmlns:wpi="http://schemas.microsoft.com/office/word/2010/wordprocessingInk" xmlns:wne="http://schemas.microsoft.com/office/word/2006/wordml" xmlns:wps="http://schemas.microsoft.com/office/word/2010/wordprocessingShape" mc:Ignorable="w14 w15 w16se w16cid w16 w16cex wp14">
+<w:hdr xmlns:wpc="http://schemas.microsoft.com/office/word/2010/wordprocessingCanvas" xmlns:cx="http://schemas.microsoft.com/office/drawing/2014/chartex" xmlns:cx1="http://schemas.microsoft.com/office/drawing/2015/9/8/chartex" xmlns:mc="http://schemas.openxmlformats.org/markup-compatibility/2006" xmlns:o="urn:schemas-microsoft-com:office:office" xmlns:r="http://schemas.openxmlformats.org/officeDocument/2006/relationships" xmlns:m="http://schemas.openxmlformats.org/officeDocument/2006/math" xmlns:v="urn:schemas-microsoft-com:vml" xmlns:wp14="http://schemas.microsoft.com/office/word/2010/wordprocessingDrawing" xmlns:wp="http://schemas.openxmlformats.org/drawingml/2006/wordprocessingDrawing" xmlns:w10="urn:schemas-microsoft-com:office:word" xmlns:w="http://schemas.openxmlformats.org/wordprocessingml/2006/main" xmlns:w14="http://schemas.microsoft.com/office/word/2010/wordml" xmlns:w15="http://schemas.microsoft.com/office/word/2012/wordml" xmlns:w16se="http://schemas.microsoft.com/office/word/2015/wordml/symex" xmlns:wpg="http://schemas.microsoft.com/office/word/2010/wordprocessingGroup" xmlns:wpi="http://schemas.microsoft.com/office/word/2010/wordprocessingInk" xmlns:wne="http://schemas.microsoft.com/office/word/2006/wordml" xmlns:wps="http://schemas.microsoft.com/office/word/2010/wordprocessingShape" mc:Ignorable="w14 w15 w16se wp14">
   <w:p>
     <w:pPr>
-      <w:pStyle w:val="Header"/>
+      <w:pStyle w:val="En-tte"/>
       <w:rPr>
         <w:rFonts w:cs="Arial"/>
         <w:szCs w:val="24"/>
@@ -16648,7 +17013,7 @@
   </w:p>
   <w:p>
     <w:pPr>
-      <w:pStyle w:val="Header"/>
+      <w:pStyle w:val="En-tte"/>
       <w:pBdr>
         <w:bottom w:val="single" w:sz="4" w:space="1" w:color="auto"/>
       </w:pBdr>
@@ -16659,7 +17024,7 @@
   </w:p>
   <w:p>
     <w:pPr>
-      <w:pStyle w:val="Header"/>
+      <w:pStyle w:val="En-tte"/>
       <w:rPr>
         <w:sz w:val="16"/>
         <w:szCs w:val="16"/>
@@ -16671,7 +17036,7 @@
 </file>
 
 <file path=word/numbering.xml><?xml version="1.0" encoding="utf-8"?>
-<w:numbering xmlns:wpc="http://schemas.microsoft.com/office/word/2010/wordprocessingCanvas" xmlns:cx="http://schemas.microsoft.com/office/drawing/2014/chartex" xmlns:cx1="http://schemas.microsoft.com/office/drawing/2015/9/8/chartex" xmlns:cx2="http://schemas.microsoft.com/office/drawing/2015/10/21/chartex" xmlns:cx3="http://schemas.microsoft.com/office/drawing/2016/5/9/chartex" xmlns:cx4="http://schemas.microsoft.com/office/drawing/2016/5/10/chartex" xmlns:cx5="http://schemas.microsoft.com/office/drawing/2016/5/11/chartex" xmlns:cx6="http://schemas.microsoft.com/office/drawing/2016/5/12/chartex" xmlns:cx7="http://schemas.microsoft.com/office/drawing/2016/5/13/chartex" xmlns:cx8="http://schemas.microsoft.com/office/drawing/2016/5/14/chartex" xmlns:mc="http://schemas.openxmlformats.org/markup-compatibility/2006" xmlns:aink="http://schemas.microsoft.com/office/drawing/2016/ink" xmlns:am3d="http://schemas.microsoft.com/office/drawing/2017/model3d" xmlns:o="urn:schemas-microsoft-com:office:office" xmlns:r="http://schemas.openxmlformats.org/officeDocument/2006/relationships" xmlns:m="http://schemas.openxmlformats.org/officeDocument/2006/math" xmlns:v="urn:schemas-microsoft-com:vml" xmlns:wp14="http://schemas.microsoft.com/office/word/2010/wordprocessingDrawing" xmlns:wp="http://schemas.openxmlformats.org/drawingml/2006/wordprocessingDrawing" xmlns:w10="urn:schemas-microsoft-com:office:word" xmlns:w="http://schemas.openxmlformats.org/wordprocessingml/2006/main" xmlns:w14="http://schemas.microsoft.com/office/word/2010/wordml" xmlns:w15="http://schemas.microsoft.com/office/word/2012/wordml" xmlns:w16cex="http://schemas.microsoft.com/office/word/2018/wordml/cex" xmlns:w16cid="http://schemas.microsoft.com/office/word/2016/wordml/cid" xmlns:w16="http://schemas.microsoft.com/office/word/2018/wordml" xmlns:w16se="http://schemas.microsoft.com/office/word/2015/wordml/symex" xmlns:wpg="http://schemas.microsoft.com/office/word/2010/wordprocessingGroup" xmlns:wpi="http://schemas.microsoft.com/office/word/2010/wordprocessingInk" xmlns:wne="http://schemas.microsoft.com/office/word/2006/wordml" xmlns:wps="http://schemas.microsoft.com/office/word/2010/wordprocessingShape" mc:Ignorable="w14 w15 w16se w16cid w16 w16cex wp14">
+<w:numbering xmlns:wpc="http://schemas.microsoft.com/office/word/2010/wordprocessingCanvas" xmlns:cx="http://schemas.microsoft.com/office/drawing/2014/chartex" xmlns:cx1="http://schemas.microsoft.com/office/drawing/2015/9/8/chartex" xmlns:mc="http://schemas.openxmlformats.org/markup-compatibility/2006" xmlns:o="urn:schemas-microsoft-com:office:office" xmlns:r="http://schemas.openxmlformats.org/officeDocument/2006/relationships" xmlns:m="http://schemas.openxmlformats.org/officeDocument/2006/math" xmlns:v="urn:schemas-microsoft-com:vml" xmlns:wp14="http://schemas.microsoft.com/office/word/2010/wordprocessingDrawing" xmlns:wp="http://schemas.openxmlformats.org/drawingml/2006/wordprocessingDrawing" xmlns:w10="urn:schemas-microsoft-com:office:word" xmlns:w="http://schemas.openxmlformats.org/wordprocessingml/2006/main" xmlns:w14="http://schemas.microsoft.com/office/word/2010/wordml" xmlns:w15="http://schemas.microsoft.com/office/word/2012/wordml" xmlns:w16se="http://schemas.microsoft.com/office/word/2015/wordml/symex" xmlns:wpg="http://schemas.microsoft.com/office/word/2010/wordprocessingGroup" xmlns:wpi="http://schemas.microsoft.com/office/word/2010/wordprocessingInk" xmlns:wne="http://schemas.microsoft.com/office/word/2006/wordml" xmlns:wps="http://schemas.microsoft.com/office/word/2010/wordprocessingShape" mc:Ignorable="w14 w15 w16se wp14">
   <w:abstractNum w:abstractNumId="0" w15:restartNumberingAfterBreak="0">
     <w:nsid w:val="04EC7F62"/>
     <w:multiLevelType w:val="hybridMultilevel"/>
@@ -19167,7 +19532,7 @@
     <w:lvl w:ilvl="0">
       <w:start w:val="1"/>
       <w:numFmt w:val="decimal"/>
-      <w:pStyle w:val="Heading1"/>
+      <w:pStyle w:val="Titre1"/>
       <w:lvlText w:val="%1"/>
       <w:lvlJc w:val="left"/>
       <w:pPr>
@@ -19180,7 +19545,7 @@
     <w:lvl w:ilvl="1">
       <w:start w:val="1"/>
       <w:numFmt w:val="decimal"/>
-      <w:pStyle w:val="Heading2"/>
+      <w:pStyle w:val="Titre2"/>
       <w:lvlText w:val="%1.%2"/>
       <w:lvlJc w:val="left"/>
       <w:pPr>
@@ -19193,7 +19558,7 @@
     <w:lvl w:ilvl="2">
       <w:start w:val="1"/>
       <w:numFmt w:val="decimal"/>
-      <w:pStyle w:val="Heading3"/>
+      <w:pStyle w:val="Titre3"/>
       <w:lvlText w:val="%1.%2.%3"/>
       <w:lvlJc w:val="left"/>
       <w:pPr>
@@ -19206,7 +19571,7 @@
     <w:lvl w:ilvl="3">
       <w:start w:val="1"/>
       <w:numFmt w:val="decimal"/>
-      <w:pStyle w:val="Heading4"/>
+      <w:pStyle w:val="Titre4"/>
       <w:lvlText w:val="%1.%2.%3.%4"/>
       <w:lvlJc w:val="left"/>
       <w:pPr>
@@ -19219,7 +19584,7 @@
     <w:lvl w:ilvl="4">
       <w:start w:val="1"/>
       <w:numFmt w:val="decimal"/>
-      <w:pStyle w:val="Heading5"/>
+      <w:pStyle w:val="Titre5"/>
       <w:lvlText w:val="%1.%2.%3.%4.%5"/>
       <w:lvlJc w:val="left"/>
       <w:pPr>
@@ -19232,7 +19597,7 @@
     <w:lvl w:ilvl="5">
       <w:start w:val="1"/>
       <w:numFmt w:val="decimal"/>
-      <w:pStyle w:val="Heading6"/>
+      <w:pStyle w:val="Titre6"/>
       <w:lvlText w:val="%1.%2.%3.%4.%5.%6"/>
       <w:lvlJc w:val="left"/>
       <w:pPr>
@@ -19245,7 +19610,7 @@
     <w:lvl w:ilvl="6">
       <w:start w:val="1"/>
       <w:numFmt w:val="decimal"/>
-      <w:pStyle w:val="Heading7"/>
+      <w:pStyle w:val="Titre7"/>
       <w:lvlText w:val="%1.%2.%3.%4.%5.%6.%7"/>
       <w:lvlJc w:val="left"/>
       <w:pPr>
@@ -19258,7 +19623,7 @@
     <w:lvl w:ilvl="7">
       <w:start w:val="1"/>
       <w:numFmt w:val="decimal"/>
-      <w:pStyle w:val="Heading8"/>
+      <w:pStyle w:val="Titre8"/>
       <w:lvlText w:val="%1.%2.%3.%4.%5.%6.%7.%8"/>
       <w:lvlJc w:val="left"/>
       <w:pPr>
@@ -19271,7 +19636,7 @@
     <w:lvl w:ilvl="8">
       <w:start w:val="1"/>
       <w:numFmt w:val="decimal"/>
-      <w:pStyle w:val="Heading9"/>
+      <w:pStyle w:val="Titre9"/>
       <w:lvlText w:val="%1.%2.%3.%4.%5.%6.%7.%8.%9"/>
       <w:lvlJc w:val="left"/>
       <w:pPr>
@@ -19493,7 +19858,7 @@
 </file>
 
 <file path=word/styles.xml><?xml version="1.0" encoding="utf-8"?>
-<w:styles xmlns:mc="http://schemas.openxmlformats.org/markup-compatibility/2006" xmlns:r="http://schemas.openxmlformats.org/officeDocument/2006/relationships" xmlns:w="http://schemas.openxmlformats.org/wordprocessingml/2006/main" xmlns:w14="http://schemas.microsoft.com/office/word/2010/wordml" xmlns:w15="http://schemas.microsoft.com/office/word/2012/wordml" xmlns:w16cex="http://schemas.microsoft.com/office/word/2018/wordml/cex" xmlns:w16cid="http://schemas.microsoft.com/office/word/2016/wordml/cid" xmlns:w16="http://schemas.microsoft.com/office/word/2018/wordml" xmlns:w16se="http://schemas.microsoft.com/office/word/2015/wordml/symex" mc:Ignorable="w14 w15 w16se w16cid w16 w16cex">
+<w:styles xmlns:mc="http://schemas.openxmlformats.org/markup-compatibility/2006" xmlns:r="http://schemas.openxmlformats.org/officeDocument/2006/relationships" xmlns:w="http://schemas.openxmlformats.org/wordprocessingml/2006/main" xmlns:w14="http://schemas.microsoft.com/office/word/2010/wordml" xmlns:w15="http://schemas.microsoft.com/office/word/2012/wordml" xmlns:w16se="http://schemas.microsoft.com/office/word/2015/wordml/symex" mc:Ignorable="w14 w15 w16se">
   <w:docDefaults>
     <w:rPrDefault>
       <w:rPr>
@@ -19503,7 +19868,7 @@
     </w:rPrDefault>
     <w:pPrDefault/>
   </w:docDefaults>
-  <w:latentStyles w:defLockedState="0" w:defUIPriority="0" w:defSemiHidden="0" w:defUnhideWhenUsed="0" w:defQFormat="0" w:count="376">
+  <w:latentStyles w:defLockedState="0" w:defUIPriority="0" w:defSemiHidden="0" w:defUnhideWhenUsed="0" w:defQFormat="0" w:count="371">
     <w:lsdException w:name="Normal" w:qFormat="1"/>
     <w:lsdException w:name="heading 1" w:qFormat="1"/>
     <w:lsdException w:name="heading 2" w:qFormat="1"/>
@@ -19526,6 +19891,7 @@
     <w:lsdException w:name="Emphasis" w:qFormat="1"/>
     <w:lsdException w:name="Normal (Web)" w:uiPriority="99"/>
     <w:lsdException w:name="HTML Keyboard" w:semiHidden="1" w:unhideWhenUsed="1"/>
+    <w:lsdException w:name="Normal Table" w:semiHidden="1" w:unhideWhenUsed="1"/>
     <w:lsdException w:name="annotation subject" w:semiHidden="1" w:unhideWhenUsed="1"/>
     <w:lsdException w:name="No List" w:semiHidden="1" w:unhideWhenUsed="1"/>
     <w:lsdException w:name="Outline List 1" w:semiHidden="1" w:unhideWhenUsed="1"/>
@@ -19568,8 +19934,11 @@
     <w:lsdException w:name="Table Contemporary" w:semiHidden="1" w:unhideWhenUsed="1"/>
     <w:lsdException w:name="Table Elegant" w:semiHidden="1" w:unhideWhenUsed="1"/>
     <w:lsdException w:name="Table Professional" w:semiHidden="1" w:unhideWhenUsed="1"/>
+    <w:lsdException w:name="Table Subtle 1" w:semiHidden="1" w:unhideWhenUsed="1"/>
     <w:lsdException w:name="Table Subtle 2" w:semiHidden="1" w:unhideWhenUsed="1"/>
     <w:lsdException w:name="Table Web 1" w:semiHidden="1" w:unhideWhenUsed="1"/>
+    <w:lsdException w:name="Table Web 2" w:semiHidden="1" w:unhideWhenUsed="1"/>
+    <w:lsdException w:name="Table Web 3" w:semiHidden="1" w:unhideWhenUsed="1"/>
     <w:lsdException w:name="Balloon Text" w:semiHidden="1" w:unhideWhenUsed="1"/>
     <w:lsdException w:name="Table Theme" w:semiHidden="1" w:unhideWhenUsed="1"/>
     <w:lsdException w:name="Placeholder Text" w:semiHidden="1" w:uiPriority="99"/>
@@ -19787,11 +20156,6 @@
     <w:lsdException w:name="List Table 5 Dark Accent 6" w:uiPriority="50"/>
     <w:lsdException w:name="List Table 6 Colorful Accent 6" w:uiPriority="51"/>
     <w:lsdException w:name="List Table 7 Colorful Accent 6" w:uiPriority="52"/>
-    <w:lsdException w:name="Mention" w:semiHidden="1" w:uiPriority="99" w:unhideWhenUsed="1"/>
-    <w:lsdException w:name="Smart Hyperlink" w:semiHidden="1" w:uiPriority="99" w:unhideWhenUsed="1"/>
-    <w:lsdException w:name="Hashtag" w:semiHidden="1" w:uiPriority="99" w:unhideWhenUsed="1"/>
-    <w:lsdException w:name="Unresolved Mention" w:semiHidden="1" w:uiPriority="99" w:unhideWhenUsed="1"/>
-    <w:lsdException w:name="Smart Link" w:semiHidden="1" w:uiPriority="99" w:unhideWhenUsed="1"/>
   </w:latentStyles>
   <w:style w:type="paragraph" w:default="1" w:styleId="Normal">
     <w:name w:val="Normal"/>
@@ -19802,7 +20166,7 @@
       <w:lang w:val="fr-FR" w:eastAsia="fr-FR"/>
     </w:rPr>
   </w:style>
-  <w:style w:type="paragraph" w:styleId="Heading1">
+  <w:style w:type="paragraph" w:styleId="Titre1">
     <w:name w:val="heading 1"/>
     <w:basedOn w:val="Normal"/>
     <w:next w:val="Normal"/>
@@ -19822,7 +20186,7 @@
       <w:u w:val="single"/>
     </w:rPr>
   </w:style>
-  <w:style w:type="paragraph" w:styleId="Heading2">
+  <w:style w:type="paragraph" w:styleId="Titre2">
     <w:name w:val="heading 2"/>
     <w:basedOn w:val="Normal"/>
     <w:next w:val="Normal"/>
@@ -19842,7 +20206,7 @@
       <w:u w:val="single"/>
     </w:rPr>
   </w:style>
-  <w:style w:type="paragraph" w:styleId="Heading3">
+  <w:style w:type="paragraph" w:styleId="Titre3">
     <w:name w:val="heading 3"/>
     <w:basedOn w:val="Normal"/>
     <w:next w:val="Normal"/>
@@ -19859,7 +20223,7 @@
       <w:b/>
     </w:rPr>
   </w:style>
-  <w:style w:type="paragraph" w:styleId="Heading4">
+  <w:style w:type="paragraph" w:styleId="Titre4">
     <w:name w:val="heading 4"/>
     <w:basedOn w:val="Normal"/>
     <w:next w:val="Normal"/>
@@ -19878,7 +20242,7 @@
       <w:u w:val="single"/>
     </w:rPr>
   </w:style>
-  <w:style w:type="paragraph" w:styleId="Heading5">
+  <w:style w:type="paragraph" w:styleId="Titre5">
     <w:name w:val="heading 5"/>
     <w:basedOn w:val="Normal"/>
     <w:next w:val="Normal"/>
@@ -19895,7 +20259,7 @@
       <w:u w:val="single"/>
     </w:rPr>
   </w:style>
-  <w:style w:type="paragraph" w:styleId="Heading6">
+  <w:style w:type="paragraph" w:styleId="Titre6">
     <w:name w:val="heading 6"/>
     <w:basedOn w:val="Normal"/>
     <w:next w:val="Normal"/>
@@ -19912,7 +20276,7 @@
       <w:i/>
     </w:rPr>
   </w:style>
-  <w:style w:type="paragraph" w:styleId="Heading7">
+  <w:style w:type="paragraph" w:styleId="Titre7">
     <w:name w:val="heading 7"/>
     <w:basedOn w:val="Normal"/>
     <w:next w:val="Normal"/>
@@ -19929,7 +20293,7 @@
       <w:sz w:val="20"/>
     </w:rPr>
   </w:style>
-  <w:style w:type="paragraph" w:styleId="Heading8">
+  <w:style w:type="paragraph" w:styleId="Titre8">
     <w:name w:val="heading 8"/>
     <w:basedOn w:val="Normal"/>
     <w:next w:val="Normal"/>
@@ -19947,7 +20311,7 @@
       <w:sz w:val="20"/>
     </w:rPr>
   </w:style>
-  <w:style w:type="paragraph" w:styleId="Heading9">
+  <w:style w:type="paragraph" w:styleId="Titre9">
     <w:name w:val="heading 9"/>
     <w:basedOn w:val="Normal"/>
     <w:next w:val="Normal"/>
@@ -19966,13 +20330,13 @@
       <w:sz w:val="18"/>
     </w:rPr>
   </w:style>
-  <w:style w:type="character" w:default="1" w:styleId="DefaultParagraphFont">
+  <w:style w:type="character" w:default="1" w:styleId="Policepardfaut">
     <w:name w:val="Default Paragraph Font"/>
     <w:uiPriority w:val="1"/>
     <w:semiHidden/>
     <w:unhideWhenUsed/>
   </w:style>
-  <w:style w:type="table" w:default="1" w:styleId="TableNormal">
+  <w:style w:type="table" w:default="1" w:styleId="TableauNormal">
     <w:name w:val="Normal Table"/>
     <w:uiPriority w:val="99"/>
     <w:semiHidden/>
@@ -19987,7 +20351,7 @@
       </w:tblCellMar>
     </w:tblPr>
   </w:style>
-  <w:style w:type="numbering" w:default="1" w:styleId="NoList">
+  <w:style w:type="numbering" w:default="1" w:styleId="Aucuneliste">
     <w:name w:val="No List"/>
     <w:uiPriority w:val="99"/>
     <w:semiHidden/>
@@ -20042,7 +20406,7 @@
       <w:lang w:val="de-DE" w:eastAsia="de-DE"/>
     </w:rPr>
   </w:style>
-  <w:style w:type="paragraph" w:styleId="TOC1">
+  <w:style w:type="paragraph" w:styleId="TM1">
     <w:name w:val="toc 1"/>
     <w:basedOn w:val="Normal"/>
     <w:next w:val="Normal"/>
@@ -20059,7 +20423,7 @@
       <w:noProof/>
     </w:rPr>
   </w:style>
-  <w:style w:type="paragraph" w:styleId="TOC2">
+  <w:style w:type="paragraph" w:styleId="TM2">
     <w:name w:val="toc 2"/>
     <w:basedOn w:val="Normal"/>
     <w:next w:val="Normal"/>
@@ -20069,7 +20433,7 @@
       <w:ind w:left="200"/>
     </w:pPr>
   </w:style>
-  <w:style w:type="paragraph" w:styleId="TOC3">
+  <w:style w:type="paragraph" w:styleId="TM3">
     <w:name w:val="toc 3"/>
     <w:basedOn w:val="Normal"/>
     <w:next w:val="Normal"/>
@@ -20079,7 +20443,7 @@
       <w:ind w:left="400"/>
     </w:pPr>
   </w:style>
-  <w:style w:type="paragraph" w:styleId="TOC4">
+  <w:style w:type="paragraph" w:styleId="TM4">
     <w:name w:val="toc 4"/>
     <w:basedOn w:val="Normal"/>
     <w:next w:val="Normal"/>
@@ -20089,7 +20453,7 @@
       <w:ind w:left="600"/>
     </w:pPr>
   </w:style>
-  <w:style w:type="paragraph" w:styleId="TOC5">
+  <w:style w:type="paragraph" w:styleId="TM5">
     <w:name w:val="toc 5"/>
     <w:basedOn w:val="Normal"/>
     <w:next w:val="Normal"/>
@@ -20099,7 +20463,7 @@
       <w:ind w:left="800"/>
     </w:pPr>
   </w:style>
-  <w:style w:type="paragraph" w:styleId="TOC6">
+  <w:style w:type="paragraph" w:styleId="TM6">
     <w:name w:val="toc 6"/>
     <w:basedOn w:val="Normal"/>
     <w:next w:val="Normal"/>
@@ -20109,7 +20473,7 @@
       <w:ind w:left="1000"/>
     </w:pPr>
   </w:style>
-  <w:style w:type="paragraph" w:styleId="TOC7">
+  <w:style w:type="paragraph" w:styleId="TM7">
     <w:name w:val="toc 7"/>
     <w:basedOn w:val="Normal"/>
     <w:next w:val="Normal"/>
@@ -20119,7 +20483,7 @@
       <w:ind w:left="1200"/>
     </w:pPr>
   </w:style>
-  <w:style w:type="paragraph" w:styleId="TOC8">
+  <w:style w:type="paragraph" w:styleId="TM8">
     <w:name w:val="toc 8"/>
     <w:basedOn w:val="Normal"/>
     <w:next w:val="Normal"/>
@@ -20129,7 +20493,7 @@
       <w:ind w:left="1400"/>
     </w:pPr>
   </w:style>
-  <w:style w:type="paragraph" w:styleId="TOC9">
+  <w:style w:type="paragraph" w:styleId="TM9">
     <w:name w:val="toc 9"/>
     <w:basedOn w:val="Normal"/>
     <w:next w:val="Normal"/>
@@ -20139,7 +20503,7 @@
       <w:ind w:left="1600"/>
     </w:pPr>
   </w:style>
-  <w:style w:type="paragraph" w:styleId="Header">
+  <w:style w:type="paragraph" w:styleId="En-tte">
     <w:name w:val="header"/>
     <w:basedOn w:val="Normal"/>
     <w:pPr>
@@ -20149,7 +20513,7 @@
       </w:tabs>
     </w:pPr>
   </w:style>
-  <w:style w:type="paragraph" w:styleId="Footer">
+  <w:style w:type="paragraph" w:styleId="Pieddepage">
     <w:name w:val="footer"/>
     <w:basedOn w:val="Normal"/>
     <w:pPr>
@@ -20159,9 +20523,9 @@
       </w:tabs>
     </w:pPr>
   </w:style>
-  <w:style w:type="character" w:styleId="PageNumber">
+  <w:style w:type="character" w:styleId="Numrodepage">
     <w:name w:val="page number"/>
-    <w:basedOn w:val="DefaultParagraphFont"/>
+    <w:basedOn w:val="Policepardfaut"/>
   </w:style>
   <w:style w:type="paragraph" w:customStyle="1" w:styleId="OmniPage7">
     <w:name w:val="OmniPage #7"/>
@@ -20172,21 +20536,21 @@
       <w:lang w:val="de-DE" w:eastAsia="de-DE"/>
     </w:rPr>
   </w:style>
-  <w:style w:type="paragraph" w:styleId="BodyText">
+  <w:style w:type="paragraph" w:styleId="Corpsdetexte">
     <w:name w:val="Body Text"/>
     <w:basedOn w:val="Normal"/>
     <w:rPr>
       <w:b/>
     </w:rPr>
   </w:style>
-  <w:style w:type="paragraph" w:styleId="BodyText2">
+  <w:style w:type="paragraph" w:styleId="Corpsdetexte2">
     <w:name w:val="Body Text 2"/>
     <w:basedOn w:val="Normal"/>
     <w:pPr>
       <w:jc w:val="center"/>
     </w:pPr>
   </w:style>
-  <w:style w:type="paragraph" w:styleId="BodyText3">
+  <w:style w:type="paragraph" w:styleId="Corpsdetexte3">
     <w:name w:val="Body Text 3"/>
     <w:basedOn w:val="Normal"/>
     <w:rPr>
@@ -20205,7 +20569,7 @@
       <w:szCs w:val="24"/>
     </w:rPr>
   </w:style>
-  <w:style w:type="paragraph" w:styleId="BodyTextIndent">
+  <w:style w:type="paragraph" w:styleId="Retraitcorpsdetexte">
     <w:name w:val="Body Text Indent"/>
     <w:basedOn w:val="Normal"/>
     <w:pPr>
@@ -20235,35 +20599,35 @@
       <w:b/>
     </w:rPr>
   </w:style>
-  <w:style w:type="character" w:styleId="Hyperlink">
+  <w:style w:type="character" w:styleId="Lienhypertexte">
     <w:name w:val="Hyperlink"/>
-    <w:basedOn w:val="DefaultParagraphFont"/>
+    <w:basedOn w:val="Policepardfaut"/>
     <w:uiPriority w:val="99"/>
     <w:rPr>
       <w:color w:val="0000FF"/>
       <w:u w:val="single"/>
     </w:rPr>
   </w:style>
-  <w:style w:type="character" w:styleId="FollowedHyperlink">
+  <w:style w:type="character" w:styleId="Lienhypertextesuivivisit">
     <w:name w:val="FollowedHyperlink"/>
-    <w:basedOn w:val="DefaultParagraphFont"/>
+    <w:basedOn w:val="Policepardfaut"/>
     <w:rPr>
       <w:color w:val="800080"/>
       <w:u w:val="single"/>
     </w:rPr>
   </w:style>
-  <w:style w:type="character" w:styleId="Emphasis">
+  <w:style w:type="character" w:styleId="Accentuation">
     <w:name w:val="Emphasis"/>
-    <w:basedOn w:val="DefaultParagraphFont"/>
+    <w:basedOn w:val="Policepardfaut"/>
     <w:qFormat/>
     <w:rPr>
       <w:i/>
       <w:iCs/>
     </w:rPr>
   </w:style>
-  <w:style w:type="table" w:styleId="TableGrid">
+  <w:style w:type="table" w:styleId="Grilledutableau">
     <w:name w:val="Table Grid"/>
-    <w:basedOn w:val="TableNormal"/>
+    <w:basedOn w:val="TableauNormal"/>
     <w:rsid w:val="007C53D3"/>
     <w:tblPr>
       <w:tblBorders>
@@ -20292,10 +20656,10 @@
       <w:lang w:eastAsia="fr-CH"/>
     </w:rPr>
   </w:style>
-  <w:style w:type="paragraph" w:styleId="BalloonText">
+  <w:style w:type="paragraph" w:styleId="Textedebulles">
     <w:name w:val="Balloon Text"/>
     <w:basedOn w:val="Normal"/>
-    <w:link w:val="BalloonTextChar"/>
+    <w:link w:val="TextedebullesCar"/>
     <w:rsid w:val="00265744"/>
     <w:rPr>
       <w:rFonts w:ascii="Tahoma" w:hAnsi="Tahoma" w:cs="Tahoma"/>
@@ -20303,10 +20667,10 @@
       <w:szCs w:val="16"/>
     </w:rPr>
   </w:style>
-  <w:style w:type="character" w:customStyle="1" w:styleId="BalloonTextChar">
-    <w:name w:val="Balloon Text Char"/>
-    <w:basedOn w:val="DefaultParagraphFont"/>
-    <w:link w:val="BalloonText"/>
+  <w:style w:type="character" w:customStyle="1" w:styleId="TextedebullesCar">
+    <w:name w:val="Texte de bulles Car"/>
+    <w:basedOn w:val="Policepardfaut"/>
+    <w:link w:val="Textedebulles"/>
     <w:rsid w:val="00265744"/>
     <w:rPr>
       <w:rFonts w:ascii="Tahoma" w:hAnsi="Tahoma" w:cs="Tahoma"/>
@@ -20315,7 +20679,7 @@
       <w:lang w:val="fr-FR" w:eastAsia="fr-FR"/>
     </w:rPr>
   </w:style>
-  <w:style w:type="paragraph" w:styleId="ListParagraph">
+  <w:style w:type="paragraph" w:styleId="Paragraphedeliste">
     <w:name w:val="List Paragraph"/>
     <w:basedOn w:val="Normal"/>
     <w:uiPriority w:val="34"/>
@@ -20340,49 +20704,49 @@
       <w:lang w:val="en-GB" w:eastAsia="en-GB"/>
     </w:rPr>
   </w:style>
-  <w:style w:type="character" w:styleId="CommentReference">
+  <w:style w:type="character" w:styleId="Marquedecommentaire">
     <w:name w:val="annotation reference"/>
-    <w:basedOn w:val="DefaultParagraphFont"/>
+    <w:basedOn w:val="Policepardfaut"/>
     <w:rsid w:val="009F494D"/>
     <w:rPr>
       <w:sz w:val="16"/>
       <w:szCs w:val="16"/>
     </w:rPr>
   </w:style>
-  <w:style w:type="paragraph" w:styleId="CommentText">
+  <w:style w:type="paragraph" w:styleId="Commentaire">
     <w:name w:val="annotation text"/>
     <w:basedOn w:val="Normal"/>
-    <w:link w:val="CommentTextChar"/>
+    <w:link w:val="CommentaireCar"/>
     <w:rsid w:val="009F494D"/>
     <w:rPr>
       <w:sz w:val="20"/>
     </w:rPr>
   </w:style>
-  <w:style w:type="character" w:customStyle="1" w:styleId="CommentTextChar">
-    <w:name w:val="Comment Text Char"/>
-    <w:basedOn w:val="DefaultParagraphFont"/>
-    <w:link w:val="CommentText"/>
+  <w:style w:type="character" w:customStyle="1" w:styleId="CommentaireCar">
+    <w:name w:val="Commentaire Car"/>
+    <w:basedOn w:val="Policepardfaut"/>
+    <w:link w:val="Commentaire"/>
     <w:rsid w:val="009F494D"/>
     <w:rPr>
       <w:rFonts w:ascii="Arial" w:hAnsi="Arial"/>
       <w:lang w:val="fr-FR" w:eastAsia="fr-FR"/>
     </w:rPr>
   </w:style>
-  <w:style w:type="paragraph" w:styleId="CommentSubject">
+  <w:style w:type="paragraph" w:styleId="Objetducommentaire">
     <w:name w:val="annotation subject"/>
-    <w:basedOn w:val="CommentText"/>
-    <w:next w:val="CommentText"/>
-    <w:link w:val="CommentSubjectChar"/>
+    <w:basedOn w:val="Commentaire"/>
+    <w:next w:val="Commentaire"/>
+    <w:link w:val="ObjetducommentaireCar"/>
     <w:rsid w:val="009F494D"/>
     <w:rPr>
       <w:b/>
       <w:bCs/>
     </w:rPr>
   </w:style>
-  <w:style w:type="character" w:customStyle="1" w:styleId="CommentSubjectChar">
-    <w:name w:val="Comment Subject Char"/>
-    <w:basedOn w:val="CommentTextChar"/>
-    <w:link w:val="CommentSubject"/>
+  <w:style w:type="character" w:customStyle="1" w:styleId="ObjetducommentaireCar">
+    <w:name w:val="Objet du commentaire Car"/>
+    <w:basedOn w:val="CommentaireCar"/>
+    <w:link w:val="Objetducommentaire"/>
     <w:rsid w:val="009F494D"/>
     <w:rPr>
       <w:rFonts w:ascii="Arial" w:hAnsi="Arial"/>
@@ -20391,9 +20755,9 @@
       <w:lang w:val="fr-FR" w:eastAsia="fr-FR"/>
     </w:rPr>
   </w:style>
-  <w:style w:type="table" w:styleId="GridTable2-Accent3">
+  <w:style w:type="table" w:styleId="TableauGrille2-Accentuation3">
     <w:name w:val="Grid Table 2 Accent 3"/>
-    <w:basedOn w:val="TableNormal"/>
+    <w:basedOn w:val="TableauNormal"/>
     <w:uiPriority w:val="47"/>
     <w:rsid w:val="00640713"/>
     <w:tblPr>
@@ -20463,7 +20827,7 @@
       </w:tcPr>
     </w:tblStylePr>
   </w:style>
-  <w:style w:type="paragraph" w:styleId="Caption">
+  <w:style w:type="paragraph" w:styleId="Lgende">
     <w:name w:val="caption"/>
     <w:basedOn w:val="Normal"/>
     <w:next w:val="Normal"/>
@@ -20780,12 +21144,6 @@
 </file>
 
 <file path=customXml/item1.xml><?xml version="1.0" encoding="utf-8"?>
-<p:properties xmlns:p="http://schemas.microsoft.com/office/2006/metadata/properties" xmlns:xsi="http://www.w3.org/2001/XMLSchema-instance" xmlns:pc="http://schemas.microsoft.com/office/infopath/2007/PartnerControls">
-  <documentManagement/>
-</p:properties>
-</file>
-
-<file path=customXml/item2.xml><?xml version="1.0" encoding="utf-8"?>
 <ct:contentTypeSchema xmlns:ct="http://schemas.microsoft.com/office/2006/metadata/contentType" xmlns:ma="http://schemas.microsoft.com/office/2006/metadata/properties/metaAttributes" ct:_="" ma:_="" ma:contentTypeName="Document" ma:contentTypeID="0x0101000B38552FA7D4254E8845977232CFE53B" ma:contentTypeVersion="2" ma:contentTypeDescription="Crée un document." ma:contentTypeScope="" ma:versionID="acac6587a1624531b7bbb5e040fdc0e2">
   <xsd:schema xmlns:xsd="http://www.w3.org/2001/XMLSchema" xmlns:xs="http://www.w3.org/2001/XMLSchema" xmlns:p="http://schemas.microsoft.com/office/2006/metadata/properties" xmlns:ns2="0119da2b-60ce-4773-88fa-ebab2cde1f55" targetNamespace="http://schemas.microsoft.com/office/2006/metadata/properties" ma:root="true" ma:fieldsID="497bc8f796ffcd2b49b56101ba0507db" ns2:_="">
     <xsd:import namespace="0119da2b-60ce-4773-88fa-ebab2cde1f55"/>
@@ -20917,11 +21275,13 @@
 </ct:contentTypeSchema>
 </file>
 
-<file path=customXml/item3.xml><?xml version="1.0" encoding="utf-8"?>
-<b:Sources xmlns:b="http://schemas.openxmlformats.org/officeDocument/2006/bibliography" xmlns="http://schemas.openxmlformats.org/officeDocument/2006/bibliography" SelectedStyle="\APASixthEditionOfficeOnline.xsl" StyleName="APA" Version="6"/>
+<file path=customXml/item2.xml><?xml version="1.0" encoding="utf-8"?>
+<p:properties xmlns:p="http://schemas.microsoft.com/office/2006/metadata/properties" xmlns:xsi="http://www.w3.org/2001/XMLSchema-instance" xmlns:pc="http://schemas.microsoft.com/office/infopath/2007/PartnerControls">
+  <documentManagement/>
+</p:properties>
 </file>
 
-<file path=customXml/item4.xml><?xml version="1.0" encoding="utf-8"?>
+<file path=customXml/item3.xml><?xml version="1.0" encoding="utf-8"?>
 <?mso-contentType ?>
 <FormTemplates xmlns="http://schemas.microsoft.com/sharepoint/v3/contenttype/forms">
   <Display>DocumentLibraryForm</Display>
@@ -20930,16 +21290,11 @@
 </FormTemplates>
 </file>
 
-<file path=customXml/itemProps1.xml><?xml version="1.0" encoding="utf-8"?>
-<ds:datastoreItem xmlns:ds="http://schemas.openxmlformats.org/officeDocument/2006/customXml" ds:itemID="{B1DFFEE4-49B1-4AF1-9FFD-BDCB1D4C88F0}">
-  <ds:schemaRefs>
-    <ds:schemaRef ds:uri="http://schemas.microsoft.com/office/2006/metadata/properties"/>
-    <ds:schemaRef ds:uri="http://schemas.microsoft.com/office/infopath/2007/PartnerControls"/>
-  </ds:schemaRefs>
-</ds:datastoreItem>
+<file path=customXml/item4.xml><?xml version="1.0" encoding="utf-8"?>
+<b:Sources xmlns:b="http://schemas.openxmlformats.org/officeDocument/2006/bibliography" xmlns="http://schemas.openxmlformats.org/officeDocument/2006/bibliography" SelectedStyle="\APASixthEditionOfficeOnline.xsl" StyleName="APA" Version="6"/>
 </file>
 
-<file path=customXml/itemProps2.xml><?xml version="1.0" encoding="utf-8"?>
+<file path=customXml/itemProps1.xml><?xml version="1.0" encoding="utf-8"?>
 <ds:datastoreItem xmlns:ds="http://schemas.openxmlformats.org/officeDocument/2006/customXml" ds:itemID="{884A3E52-B6F1-4A6D-876B-680A1FE9CD40}">
   <ds:schemaRefs>
     <ds:schemaRef ds:uri="http://schemas.microsoft.com/office/2006/metadata/contentType"/>
@@ -20957,18 +21312,27 @@
 </ds:datastoreItem>
 </file>
 
+<file path=customXml/itemProps2.xml><?xml version="1.0" encoding="utf-8"?>
+<ds:datastoreItem xmlns:ds="http://schemas.openxmlformats.org/officeDocument/2006/customXml" ds:itemID="{B1DFFEE4-49B1-4AF1-9FFD-BDCB1D4C88F0}">
+  <ds:schemaRefs>
+    <ds:schemaRef ds:uri="http://schemas.microsoft.com/office/2006/metadata/properties"/>
+    <ds:schemaRef ds:uri="http://schemas.microsoft.com/office/infopath/2007/PartnerControls"/>
+  </ds:schemaRefs>
+</ds:datastoreItem>
+</file>
+
 <file path=customXml/itemProps3.xml><?xml version="1.0" encoding="utf-8"?>
-<ds:datastoreItem xmlns:ds="http://schemas.openxmlformats.org/officeDocument/2006/customXml" ds:itemID="{3AE703F0-4E68-4113-9BB0-40E37676191E}">
+<ds:datastoreItem xmlns:ds="http://schemas.openxmlformats.org/officeDocument/2006/customXml" ds:itemID="{C3C0D82A-5D77-4930-8043-FB93232D4EC3}">
   <ds:schemaRefs>
-    <ds:schemaRef ds:uri="http://schemas.openxmlformats.org/officeDocument/2006/bibliography"/>
+    <ds:schemaRef ds:uri="http://schemas.microsoft.com/sharepoint/v3/contenttype/forms"/>
   </ds:schemaRefs>
 </ds:datastoreItem>
 </file>
 
 <file path=customXml/itemProps4.xml><?xml version="1.0" encoding="utf-8"?>
-<ds:datastoreItem xmlns:ds="http://schemas.openxmlformats.org/officeDocument/2006/customXml" ds:itemID="{C3C0D82A-5D77-4930-8043-FB93232D4EC3}">
+<ds:datastoreItem xmlns:ds="http://schemas.openxmlformats.org/officeDocument/2006/customXml" ds:itemID="{CC16CB56-0C7B-4F66-BBE7-9BC4FA828110}">
   <ds:schemaRefs>
-    <ds:schemaRef ds:uri="http://schemas.microsoft.com/sharepoint/v3/contenttype/forms"/>
+    <ds:schemaRef ds:uri="http://schemas.openxmlformats.org/officeDocument/2006/bibliography"/>
   </ds:schemaRefs>
 </ds:datastoreItem>
 </file>
</xml_diff>